<commit_message>
all fields and basic logic running
</commit_message>
<xml_diff>
--- a/docassemble/EnlargeTimeToFile/data/templates/Motion_for_Enlargement_of_Time.docx
+++ b/docassemble/EnlargeTimeToFile/data/templates/Motion_for_Enlargement_of_Time.docx
@@ -27,21 +27,24 @@
       <w:pPr>
         <w:jc w:val="center"/>
       </w:pPr>
-      <w:proofErr w:type="gramStart"/>
       <w:r>
         <w:t xml:space="preserve">{{ </w:t>
       </w:r>
       <w:proofErr w:type="spellStart"/>
       <w:r>
-        <w:t>housing</w:t>
-      </w:r>
-      <w:proofErr w:type="gramEnd"/>
-      <w:r>
-        <w:t>_court_division</w:t>
+        <w:t>housing_court_division</w:t>
       </w:r>
       <w:proofErr w:type="spellEnd"/>
       <w:r>
-        <w:t xml:space="preserve"> }} </w:t>
+        <w:rPr>
+          <w:rFonts w:ascii="Helvetica" w:hAnsi="Helvetica" w:cs="Helvetica"/>
+          <w:sz w:val="22"/>
+          <w:szCs w:val="22"/>
+        </w:rPr>
+        <w:t xml:space="preserve"> </w:t>
+      </w:r>
+      <w:r>
+        <w:t xml:space="preserve">}} </w:t>
       </w:r>
       <w:r>
         <w:t xml:space="preserve">COURT DOCKET NO. </w:t>
@@ -73,17 +76,12 @@
       <w:r>
         <w:t xml:space="preserve"> </w:t>
       </w:r>
-      <w:proofErr w:type="gramStart"/>
       <w:r>
         <w:t xml:space="preserve">{{ </w:t>
       </w:r>
       <w:proofErr w:type="spellStart"/>
       <w:r>
-        <w:t>appeals</w:t>
-      </w:r>
-      <w:proofErr w:type="gramEnd"/>
-      <w:r>
-        <w:t>_court_docket_number</w:t>
+        <w:t>appeals_court_docket_number</w:t>
       </w:r>
       <w:proofErr w:type="spellEnd"/>
       <w:r>
@@ -91,12 +89,10 @@
       </w:r>
     </w:p>
     <w:p/>
-    <w:p/>
     <w:p>
       <w:pPr>
         <w:jc w:val="center"/>
       </w:pPr>
-      <w:proofErr w:type="gramStart"/>
       <w:r>
         <w:t>{{</w:t>
       </w:r>
@@ -105,11 +101,7 @@
       </w:r>
       <w:proofErr w:type="spellStart"/>
       <w:r>
-        <w:t>plaintiff</w:t>
-      </w:r>
-      <w:proofErr w:type="gramEnd"/>
-      <w:r>
-        <w:t>_name</w:t>
+        <w:t>plaintiff_name</w:t>
       </w:r>
       <w:proofErr w:type="spellEnd"/>
       <w:r>
@@ -149,17 +141,12 @@
       <w:pPr>
         <w:jc w:val="center"/>
       </w:pPr>
-      <w:proofErr w:type="gramStart"/>
       <w:r>
         <w:t xml:space="preserve">{{ </w:t>
       </w:r>
       <w:proofErr w:type="spellStart"/>
       <w:r>
-        <w:t>defendant</w:t>
-      </w:r>
-      <w:proofErr w:type="gramEnd"/>
-      <w:r>
-        <w:t>_name</w:t>
+        <w:t>defendant_name</w:t>
       </w:r>
       <w:proofErr w:type="spellEnd"/>
       <w:r>
@@ -193,12 +180,12 @@
     </w:p>
     <w:p>
       <w:pPr>
-        <w:rPr>
-          <w:rFonts w:cs="Times New Roman (Body CS)"/>
-          <w:bCs/>
-        </w:rPr>
-      </w:pPr>
-      <w:proofErr w:type="gramStart"/>
+        <w:jc w:val="center"/>
+        <w:rPr>
+          <w:rFonts w:cs="Times New Roman (Body CS)"/>
+          <w:bCs/>
+        </w:rPr>
+      </w:pPr>
       <w:r>
         <w:rPr>
           <w:rFonts w:cs="Times New Roman (Body CS)"/>
@@ -214,16 +201,7 @@
           <w:b/>
           <w:u w:val="double"/>
         </w:rPr>
-        <w:t>user</w:t>
-      </w:r>
-      <w:proofErr w:type="gramEnd"/>
-      <w:r>
-        <w:rPr>
-          <w:rFonts w:cs="Times New Roman (Body CS)"/>
-          <w:b/>
-          <w:u w:val="double"/>
-        </w:rPr>
-        <w:t>_role</w:t>
+        <w:t>user_role</w:t>
       </w:r>
       <w:proofErr w:type="spellEnd"/>
       <w:r>
@@ -283,7 +261,7 @@
           <w:b/>
           <w:u w:val="double"/>
         </w:rPr>
-        <w:t xml:space="preserve">ENLARGEMENT OF TIME TO FILE </w:t>
+        <w:t>ENLARGEMENT OF TIME TO FILE</w:t>
       </w:r>
       <w:r>
         <w:rPr>
@@ -291,7 +269,58 @@
           <w:b/>
           <w:u w:val="double"/>
         </w:rPr>
-        <w:t>BRIEF</w:t>
+        <w:t xml:space="preserve"> </w:t>
+      </w:r>
+      <w:r>
+        <w:rPr>
+          <w:rFonts w:cs="Times New Roman (Body CS)"/>
+          <w:bCs/>
+        </w:rPr>
+        <w:t xml:space="preserve">{% if </w:t>
+      </w:r>
+      <w:proofErr w:type="spellStart"/>
+      <w:r>
+        <w:rPr>
+          <w:rFonts w:cs="Times New Roman (Body CS)"/>
+          <w:bCs/>
+        </w:rPr>
+        <w:t>enlargement_choice</w:t>
+      </w:r>
+      <w:proofErr w:type="spellEnd"/>
+      <w:r>
+        <w:rPr>
+          <w:rFonts w:cs="Times New Roman (Body CS)"/>
+          <w:bCs/>
+        </w:rPr>
+        <w:t xml:space="preserve"> </w:t>
+      </w:r>
+      <w:r>
+        <w:rPr>
+          <w:rFonts w:cs="Times New Roman (Body CS)"/>
+          <w:bCs/>
+        </w:rPr>
+        <w:t>== ’</w:t>
+      </w:r>
+      <w:r>
+        <w:rPr>
+          <w:rFonts w:cs="Times New Roman (Body CS)"/>
+          <w:bCs/>
+        </w:rPr>
+        <w:t>reply</w:t>
+      </w:r>
+      <w:r>
+        <w:rPr>
+          <w:rFonts w:cs="Times New Roman (Body CS)"/>
+          <w:bCs/>
+        </w:rPr>
+        <w:t>’ %</w:t>
+      </w:r>
+      <w:r>
+        <w:rPr>
+          <w:rFonts w:cs="Times New Roman (Body CS)"/>
+          <w:bCs/>
+        </w:rPr>
+        <w:t>}</w:t>
       </w:r>
       <w:r>
         <w:rPr>
@@ -304,83 +333,10 @@
       <w:r>
         <w:rPr>
           <w:rFonts w:cs="Times New Roman (Body CS)"/>
-          <w:bCs/>
-        </w:rPr>
-        <w:t xml:space="preserve">{% </w:t>
-      </w:r>
-      <w:r>
-        <w:rPr>
-          <w:rFonts w:cs="Times New Roman (Body CS)"/>
-          <w:bCs/>
-        </w:rPr>
-        <w:t xml:space="preserve">if </w:t>
-      </w:r>
-      <w:proofErr w:type="spellStart"/>
-      <w:r>
-        <w:rPr>
-          <w:rFonts w:cs="Times New Roman (Body CS)"/>
-          <w:bCs/>
-        </w:rPr>
-        <w:t>user_role</w:t>
-      </w:r>
-      <w:proofErr w:type="spellEnd"/>
-      <w:r>
-        <w:rPr>
-          <w:rFonts w:cs="Times New Roman (Body CS)"/>
-          <w:bCs/>
-        </w:rPr>
-        <w:t xml:space="preserve"> == ’</w:t>
-      </w:r>
-      <w:r>
-        <w:rPr>
-          <w:rFonts w:cs="Times New Roman (Body CS)"/>
-          <w:bCs/>
-        </w:rPr>
-        <w:t>APPELLANT</w:t>
-      </w:r>
-      <w:r>
-        <w:rPr>
-          <w:rFonts w:cs="Times New Roman (Body CS)"/>
-          <w:bCs/>
-        </w:rPr>
-        <w:t>’</w:t>
-      </w:r>
-      <w:r>
-        <w:rPr>
-          <w:rFonts w:cs="Times New Roman (Body CS)"/>
-          <w:bCs/>
-        </w:rPr>
-        <w:t xml:space="preserve"> </w:t>
-      </w:r>
-      <w:r>
-        <w:rPr>
-          <w:rFonts w:cs="Times New Roman (Body CS)"/>
-          <w:bCs/>
-        </w:rPr>
-        <w:t>%</w:t>
-      </w:r>
-      <w:r>
-        <w:rPr>
-          <w:rFonts w:cs="Times New Roman (Body CS)"/>
-          <w:bCs/>
-        </w:rPr>
-        <w:t>}</w:t>
-      </w:r>
-      <w:r>
-        <w:rPr>
-          <w:rFonts w:cs="Times New Roman (Body CS)"/>
-          <w:bCs/>
-          <w:u w:val="double"/>
-        </w:rPr>
-        <w:t xml:space="preserve"> </w:t>
-      </w:r>
-      <w:r>
-        <w:rPr>
-          <w:rFonts w:cs="Times New Roman (Body CS)"/>
           <w:b/>
           <w:u w:val="double"/>
         </w:rPr>
-        <w:t xml:space="preserve">AND </w:t>
+        <w:t>REPLY</w:t>
       </w:r>
       <w:r>
         <w:rPr>
@@ -388,7 +344,7 @@
           <w:b/>
           <w:u w:val="double"/>
         </w:rPr>
-        <w:t xml:space="preserve">APPENDIX </w:t>
+        <w:t xml:space="preserve"> </w:t>
       </w:r>
       <w:r>
         <w:rPr>
@@ -397,7 +353,7 @@
           <w:iCs/>
           <w:lang w:val="en-GB"/>
         </w:rPr>
-        <w:t xml:space="preserve">{% </w:t>
+        <w:t>{% endif</w:t>
       </w:r>
       <w:r>
         <w:rPr>
@@ -406,7 +362,7 @@
           <w:iCs/>
           <w:lang w:val="en-GB"/>
         </w:rPr>
-        <w:t>endif</w:t>
+        <w:t xml:space="preserve"> %</w:t>
       </w:r>
       <w:r>
         <w:rPr>
@@ -415,7 +371,103 @@
           <w:iCs/>
           <w:lang w:val="en-GB"/>
         </w:rPr>
+        <w:t>}</w:t>
+      </w:r>
+      <w:r>
+        <w:rPr>
+          <w:rFonts w:cs="Times New Roman (Body CS)"/>
+          <w:b/>
+          <w:u w:val="double"/>
+        </w:rPr>
+        <w:t>BRIEF</w:t>
+      </w:r>
+      <w:r>
+        <w:rPr>
+          <w:rFonts w:cs="Times New Roman (Body CS)"/>
+          <w:bCs/>
+        </w:rPr>
+        <w:t xml:space="preserve">{% </w:t>
+      </w:r>
+      <w:r>
+        <w:rPr>
+          <w:rFonts w:cs="Times New Roman (Body CS)"/>
+          <w:bCs/>
+        </w:rPr>
+        <w:t xml:space="preserve">if </w:t>
+      </w:r>
+      <w:proofErr w:type="spellStart"/>
+      <w:r>
+        <w:rPr>
+          <w:rFonts w:cs="Times New Roman (Body CS)"/>
+          <w:bCs/>
+        </w:rPr>
+        <w:t>user_role</w:t>
+      </w:r>
+      <w:proofErr w:type="spellEnd"/>
+      <w:r>
+        <w:rPr>
+          <w:rFonts w:cs="Times New Roman (Body CS)"/>
+          <w:bCs/>
+        </w:rPr>
+        <w:t xml:space="preserve"> == ’</w:t>
+      </w:r>
+      <w:r>
+        <w:rPr>
+          <w:rFonts w:cs="Times New Roman (Body CS)"/>
+          <w:bCs/>
+        </w:rPr>
+        <w:t>APPELLANT</w:t>
+      </w:r>
+      <w:r>
+        <w:rPr>
+          <w:rFonts w:cs="Times New Roman (Body CS)"/>
+          <w:bCs/>
+        </w:rPr>
+        <w:t>’</w:t>
+      </w:r>
+      <w:r>
+        <w:rPr>
+          <w:rFonts w:cs="Times New Roman (Body CS)"/>
+          <w:bCs/>
+        </w:rPr>
         <w:t xml:space="preserve"> </w:t>
+      </w:r>
+      <w:r>
+        <w:rPr>
+          <w:rFonts w:cs="Times New Roman (Body CS)"/>
+          <w:bCs/>
+        </w:rPr>
+        <w:t>%</w:t>
+      </w:r>
+      <w:r>
+        <w:rPr>
+          <w:rFonts w:cs="Times New Roman (Body CS)"/>
+          <w:bCs/>
+        </w:rPr>
+        <w:t>}</w:t>
+      </w:r>
+      <w:r>
+        <w:rPr>
+          <w:rFonts w:cs="Times New Roman (Body CS)"/>
+          <w:bCs/>
+        </w:rPr>
+        <w:t xml:space="preserve"> </w:t>
+      </w:r>
+      <w:r>
+        <w:rPr>
+          <w:rFonts w:cs="Times New Roman (Body CS)"/>
+          <w:b/>
+          <w:u w:val="double"/>
+        </w:rPr>
+        <w:t xml:space="preserve">AND </w:t>
+      </w:r>
+      <w:r>
+        <w:rPr>
+          <w:rFonts w:cs="Times New Roman (Body CS)"/>
+          <w:b/>
+          <w:u w:val="double"/>
+        </w:rPr>
+        <w:t xml:space="preserve">APPENDIX </w:t>
       </w:r>
       <w:r>
         <w:rPr>
@@ -424,7 +476,7 @@
           <w:iCs/>
           <w:lang w:val="en-GB"/>
         </w:rPr>
-        <w:t>%</w:t>
+        <w:t xml:space="preserve">{% </w:t>
       </w:r>
       <w:r>
         <w:rPr>
@@ -433,6 +485,33 @@
           <w:iCs/>
           <w:lang w:val="en-GB"/>
         </w:rPr>
+        <w:t>endif</w:t>
+      </w:r>
+      <w:r>
+        <w:rPr>
+          <w:rFonts w:cs="Times New Roman (Body CS)"/>
+          <w:bCs/>
+          <w:iCs/>
+          <w:lang w:val="en-GB"/>
+        </w:rPr>
+        <w:t xml:space="preserve"> </w:t>
+      </w:r>
+      <w:r>
+        <w:rPr>
+          <w:rFonts w:cs="Times New Roman (Body CS)"/>
+          <w:bCs/>
+          <w:iCs/>
+          <w:lang w:val="en-GB"/>
+        </w:rPr>
+        <w:t>%</w:t>
+      </w:r>
+      <w:r>
+        <w:rPr>
+          <w:rFonts w:cs="Times New Roman (Body CS)"/>
+          <w:bCs/>
+          <w:iCs/>
+          <w:lang w:val="en-GB"/>
+        </w:rPr>
         <w:t>}</w:t>
       </w:r>
     </w:p>
@@ -449,7 +528,6 @@
       <w:pPr>
         <w:rPr>
           <w:rFonts w:cs="Times New Roman (Body CS)"/>
-          <w:bCs/>
         </w:rPr>
       </w:pPr>
       <w:r>
@@ -496,36 +574,36 @@
       <w:pPr>
         <w:rPr>
           <w:rFonts w:cs="Times New Roman (Body CS)"/>
-        </w:rPr>
-      </w:pPr>
-    </w:p>
-    <w:p>
-      <w:pPr>
+          <w:bCs/>
+        </w:rPr>
+      </w:pPr>
+      <w:r>
+        <w:rPr>
+          <w:rFonts w:cs="Times New Roman (Body CS)"/>
+          <w:bCs/>
+        </w:rPr>
+        <w:t xml:space="preserve"> </w:t>
+      </w:r>
+      <w:r>
         <w:rPr>
           <w:rFonts w:cs="Times New Roman (Body CS)"/>
           <w:u w:val="single"/>
         </w:rPr>
-      </w:pPr>
-      <w:r>
-        <w:rPr>
-          <w:rFonts w:cs="Times New Roman (Body CS)"/>
-          <w:u w:val="single"/>
-        </w:rPr>
         <w:t>I have filed the required docketing statement pursuant to M.A.C. Rule 10.0</w:t>
       </w:r>
-    </w:p>
-    <w:p>
-      <w:pPr>
-        <w:rPr>
-          <w:rFonts w:cs="Times New Roman (Body CS)"/>
-          <w:u w:val="single"/>
-        </w:rPr>
-      </w:pPr>
-    </w:p>
-    <w:p>
-      <w:pPr>
-        <w:rPr>
-          <w:rFonts w:cs="Times New Roman (Body CS)"/>
+      <w:r>
+        <w:rPr>
+          <w:rFonts w:cs="Times New Roman (Body CS)"/>
+          <w:bCs/>
+        </w:rPr>
+        <w:t xml:space="preserve"> </w:t>
+      </w:r>
+    </w:p>
+    <w:p>
+      <w:pPr>
+        <w:rPr>
+          <w:rFonts w:cs="Times New Roman (Body CS)"/>
+          <w:bCs/>
         </w:rPr>
       </w:pPr>
       <w:r>
@@ -565,21 +643,21 @@
     </w:p>
     <w:p>
       <w:pPr>
-        <w:rPr>
-          <w:rFonts w:cs="Times New Roman (Body CS)"/>
-        </w:rPr>
-      </w:pPr>
-      <w:r>
-        <w:rPr>
-          <w:rFonts w:cs="Times New Roman (Body CS)"/>
-        </w:rPr>
-        <w:t>(1</w:t>
-      </w:r>
-      <w:r>
-        <w:rPr>
-          <w:rFonts w:cs="Times New Roman (Body CS)"/>
-        </w:rPr>
-        <w:t xml:space="preserve">) I am requesting </w:t>
+        <w:pStyle w:val="ListParagraph"/>
+        <w:numPr>
+          <w:ilvl w:val="0"/>
+          <w:numId w:val="5"/>
+        </w:numPr>
+        <w:ind w:left="360"/>
+        <w:rPr>
+          <w:rFonts w:cs="Times New Roman (Body CS)"/>
+        </w:rPr>
+      </w:pPr>
+      <w:r>
+        <w:rPr>
+          <w:rFonts w:cs="Times New Roman (Body CS)"/>
+        </w:rPr>
+        <w:t xml:space="preserve">I am requesting </w:t>
       </w:r>
       <w:r>
         <w:rPr>
@@ -591,7 +669,13 @@
         <w:rPr>
           <w:rFonts w:cs="Times New Roman (Body CS)"/>
         </w:rPr>
-        <w:t xml:space="preserve">enlarging the time for me to file by brief </w:t>
+        <w:t>enlarging the time for me to file by</w:t>
+      </w:r>
+      <w:r>
+        <w:rPr>
+          <w:rFonts w:cs="Times New Roman (Body CS)"/>
+        </w:rPr>
+        <w:t xml:space="preserve"> </w:t>
       </w:r>
       <w:r>
         <w:rPr>
@@ -606,7 +690,7 @@
           <w:rFonts w:cs="Times New Roman (Body CS)"/>
           <w:bCs/>
         </w:rPr>
-        <w:t>user_role</w:t>
+        <w:t>enlargement_choice</w:t>
       </w:r>
       <w:proofErr w:type="spellEnd"/>
       <w:r>
@@ -614,34 +698,14 @@
           <w:rFonts w:cs="Times New Roman (Body CS)"/>
           <w:bCs/>
         </w:rPr>
-        <w:t xml:space="preserve"> == ’APPELLANT’ </w:t>
-      </w:r>
-      <w:r>
-        <w:rPr>
-          <w:rFonts w:cs="Times New Roman (Body CS)"/>
-          <w:bCs/>
-        </w:rPr>
-        <w:t>%}</w:t>
-      </w:r>
-      <w:r>
-        <w:rPr>
-          <w:rFonts w:cs="Times New Roman (Body CS)"/>
-          <w:bCs/>
-        </w:rPr>
-        <w:t xml:space="preserve"> </w:t>
-      </w:r>
-      <w:r>
-        <w:rPr>
-          <w:rFonts w:cs="Times New Roman (Body CS)"/>
-          <w:bCs/>
-        </w:rPr>
-        <w:t>and appendix</w:t>
-      </w:r>
-      <w:r>
-        <w:rPr>
-          <w:rFonts w:cs="Times New Roman (Body CS)"/>
-        </w:rPr>
-        <w:t xml:space="preserve"> </w:t>
+        <w:t xml:space="preserve"> == ’reply’ %}</w:t>
+      </w:r>
+      <w:r>
+        <w:rPr>
+          <w:rFonts w:cs="Times New Roman (Body CS)"/>
+          <w:bCs/>
+        </w:rPr>
+        <w:t xml:space="preserve">reply </w:t>
       </w:r>
       <w:r>
         <w:rPr>
@@ -650,7 +714,56 @@
           <w:iCs/>
           <w:lang w:val="en-GB"/>
         </w:rPr>
-        <w:t xml:space="preserve">{% </w:t>
+        <w:t>{% endif %}</w:t>
+      </w:r>
+      <w:r>
+        <w:rPr>
+          <w:rFonts w:cs="Times New Roman (Body CS)"/>
+          <w:b/>
+        </w:rPr>
+        <w:t xml:space="preserve"> </w:t>
+      </w:r>
+      <w:r>
+        <w:rPr>
+          <w:rFonts w:cs="Times New Roman (Body CS)"/>
+        </w:rPr>
+        <w:t xml:space="preserve">brief </w:t>
+      </w:r>
+      <w:r>
+        <w:rPr>
+          <w:rFonts w:cs="Times New Roman (Body CS)"/>
+          <w:bCs/>
+        </w:rPr>
+        <w:t xml:space="preserve">{% if </w:t>
+      </w:r>
+      <w:proofErr w:type="spellStart"/>
+      <w:r>
+        <w:rPr>
+          <w:rFonts w:cs="Times New Roman (Body CS)"/>
+          <w:bCs/>
+        </w:rPr>
+        <w:t>user_role</w:t>
+      </w:r>
+      <w:proofErr w:type="spellEnd"/>
+      <w:r>
+        <w:rPr>
+          <w:rFonts w:cs="Times New Roman (Body CS)"/>
+          <w:bCs/>
+        </w:rPr>
+        <w:t xml:space="preserve"> == ’APPELLANT’ %}</w:t>
+      </w:r>
+      <w:r>
+        <w:rPr>
+          <w:rFonts w:cs="Times New Roman (Body CS)"/>
+          <w:bCs/>
+        </w:rPr>
+        <w:t>and appendix</w:t>
+      </w:r>
+      <w:r>
+        <w:rPr>
+          <w:rFonts w:cs="Times New Roman (Body CS)"/>
+        </w:rPr>
+        <w:t xml:space="preserve"> </w:t>
       </w:r>
       <w:r>
         <w:rPr>
@@ -659,7 +772,7 @@
           <w:iCs/>
           <w:lang w:val="en-GB"/>
         </w:rPr>
-        <w:t xml:space="preserve">endif </w:t>
+        <w:t xml:space="preserve">{% </w:t>
       </w:r>
       <w:r>
         <w:rPr>
@@ -668,7 +781,7 @@
           <w:iCs/>
           <w:lang w:val="en-GB"/>
         </w:rPr>
-        <w:t>%}</w:t>
+        <w:t xml:space="preserve">endif </w:t>
       </w:r>
       <w:r>
         <w:rPr>
@@ -677,19 +790,274 @@
           <w:iCs/>
           <w:lang w:val="en-GB"/>
         </w:rPr>
+        <w:t>%}</w:t>
+      </w:r>
+      <w:r>
+        <w:rPr>
+          <w:rFonts w:cs="Times New Roman (Body CS)"/>
+        </w:rPr>
+        <w:t xml:space="preserve">to </w:t>
+      </w:r>
+      <w:r>
+        <w:rPr>
+          <w:rFonts w:cs="Times New Roman (Body CS)"/>
+          <w:bCs/>
+        </w:rPr>
+        <w:t xml:space="preserve">{{ </w:t>
+      </w:r>
+      <w:proofErr w:type="spellStart"/>
+      <w:r>
+        <w:rPr>
+          <w:rFonts w:cs="Times New Roman (Body CS)"/>
+          <w:bCs/>
+        </w:rPr>
+        <w:t>deadline_request</w:t>
+      </w:r>
+      <w:proofErr w:type="spellEnd"/>
+      <w:r>
+        <w:rPr>
+          <w:rFonts w:cs="Times New Roman (Body CS)"/>
+          <w:bCs/>
+        </w:rPr>
+        <w:t xml:space="preserve"> }}.</w:t>
+      </w:r>
+    </w:p>
+    <w:p>
+      <w:pPr>
+        <w:rPr>
+          <w:rFonts w:cs="Times New Roman (Body CS)"/>
+        </w:rPr>
+      </w:pPr>
+    </w:p>
+    <w:p>
+      <w:pPr>
+        <w:pStyle w:val="ListParagraph"/>
+        <w:numPr>
+          <w:ilvl w:val="0"/>
+          <w:numId w:val="5"/>
+        </w:numPr>
+        <w:ind w:left="360"/>
+        <w:rPr>
+          <w:rFonts w:cs="Times New Roman (Body CS)"/>
+        </w:rPr>
+      </w:pPr>
+      <w:r>
+        <w:rPr>
+          <w:rFonts w:cs="Times New Roman (Body CS)"/>
+        </w:rPr>
+        <w:t xml:space="preserve">I have filed </w:t>
+      </w:r>
+      <w:r>
+        <w:rPr>
+          <w:rFonts w:cs="Times New Roman (Body CS)"/>
+        </w:rPr>
+        <w:t xml:space="preserve">{{ </w:t>
+      </w:r>
+      <w:proofErr w:type="spellStart"/>
+      <w:r>
+        <w:rPr>
+          <w:rFonts w:cs="Times New Roman (Body CS)"/>
+        </w:rPr>
+        <w:t>previous_request_count</w:t>
+      </w:r>
+      <w:proofErr w:type="spellEnd"/>
+      <w:r>
+        <w:rPr>
+          <w:rFonts w:cs="Times New Roman (Body CS)"/>
+        </w:rPr>
+        <w:t>}</w:t>
+      </w:r>
+      <w:r>
+        <w:rPr>
+          <w:rFonts w:cs="Times New Roman (Body CS)"/>
+        </w:rPr>
+        <w:t>}</w:t>
+      </w:r>
+      <w:r>
+        <w:rPr>
+          <w:rFonts w:cs="Times New Roman (Body CS)"/>
+        </w:rPr>
+        <w:t xml:space="preserve"> prior requests to enlarge the time to file this</w:t>
+      </w:r>
+      <w:r>
+        <w:rPr>
+          <w:rFonts w:cs="Times New Roman (Body CS)"/>
+        </w:rPr>
         <w:t xml:space="preserve"> </w:t>
       </w:r>
       <w:r>
         <w:rPr>
           <w:rFonts w:cs="Times New Roman (Body CS)"/>
         </w:rPr>
-        <w:t xml:space="preserve">to </w:t>
-      </w:r>
-      <w:proofErr w:type="gramStart"/>
-      <w:r>
-        <w:rPr>
-          <w:rFonts w:cs="Times New Roman (Body CS)"/>
-          <w:bCs/>
+        <w:t xml:space="preserve">{% if </w:t>
+      </w:r>
+      <w:proofErr w:type="spellStart"/>
+      <w:r>
+        <w:rPr>
+          <w:rFonts w:cs="Times New Roman (Body CS)"/>
+        </w:rPr>
+        <w:t>enlargement_choice</w:t>
+      </w:r>
+      <w:proofErr w:type="spellEnd"/>
+      <w:r>
+        <w:rPr>
+          <w:rFonts w:cs="Times New Roman (Body CS)"/>
+        </w:rPr>
+        <w:t xml:space="preserve"> == ’reply’ %} reply{% endif %}</w:t>
+      </w:r>
+      <w:r>
+        <w:rPr>
+          <w:rFonts w:cs="Times New Roman (Body CS)"/>
+        </w:rPr>
+        <w:t>brief</w:t>
+      </w:r>
+      <w:r>
+        <w:rPr>
+          <w:rFonts w:cs="Times New Roman (Body CS)"/>
+        </w:rPr>
+        <w:t xml:space="preserve">{% if </w:t>
+      </w:r>
+      <w:proofErr w:type="spellStart"/>
+      <w:r>
+        <w:rPr>
+          <w:rFonts w:cs="Times New Roman (Body CS)"/>
+        </w:rPr>
+        <w:t>user_role</w:t>
+      </w:r>
+      <w:proofErr w:type="spellEnd"/>
+      <w:r>
+        <w:rPr>
+          <w:rFonts w:cs="Times New Roman (Body CS)"/>
+        </w:rPr>
+        <w:t xml:space="preserve"> == ’APPELLANT’ %} </w:t>
+      </w:r>
+      <w:r>
+        <w:rPr>
+          <w:rFonts w:cs="Times New Roman (Body CS)"/>
+        </w:rPr>
+        <w:t xml:space="preserve">and appendix </w:t>
+      </w:r>
+      <w:r>
+        <w:rPr>
+          <w:rFonts w:cs="Times New Roman (Body CS)"/>
+        </w:rPr>
+        <w:t xml:space="preserve">{% </w:t>
+      </w:r>
+      <w:r>
+        <w:rPr>
+          <w:rFonts w:cs="Times New Roman (Body CS)"/>
+        </w:rPr>
+        <w:t>endif</w:t>
+      </w:r>
+      <w:r>
+        <w:rPr>
+          <w:rFonts w:cs="Times New Roman (Body CS)"/>
+        </w:rPr>
+        <w:t xml:space="preserve"> %}</w:t>
+      </w:r>
+      <w:r>
+        <w:rPr>
+          <w:rFonts w:cs="Times New Roman (Body CS)"/>
+        </w:rPr>
+        <w:t xml:space="preserve">. </w:t>
+      </w:r>
+      <w:r>
+        <w:rPr>
+          <w:rFonts w:cs="Times New Roman (Body CS)"/>
+        </w:rPr>
+        <w:t>By operation of the Massachusetts Rules of Appellate Procedure or by prior order of the court, my</w:t>
+      </w:r>
+      <w:r>
+        <w:rPr>
+          <w:rFonts w:cs="Times New Roman (Body CS)"/>
+        </w:rPr>
+        <w:t xml:space="preserve"> </w:t>
+      </w:r>
+      <w:r>
+        <w:rPr>
+          <w:rFonts w:cs="Times New Roman (Body CS)"/>
+        </w:rPr>
+        <w:t xml:space="preserve">{% if </w:t>
+      </w:r>
+      <w:proofErr w:type="spellStart"/>
+      <w:r>
+        <w:rPr>
+          <w:rFonts w:cs="Times New Roman (Body CS)"/>
+        </w:rPr>
+        <w:t>enlargement_choice</w:t>
+      </w:r>
+      <w:proofErr w:type="spellEnd"/>
+      <w:r>
+        <w:rPr>
+          <w:rFonts w:cs="Times New Roman (Body CS)"/>
+        </w:rPr>
+        <w:t xml:space="preserve"> == ’reply’ %} reply {% endif %}</w:t>
+      </w:r>
+      <w:r>
+        <w:rPr>
+          <w:rFonts w:cs="Times New Roman (Body CS)"/>
+        </w:rPr>
+        <w:t xml:space="preserve"> brief</w:t>
+      </w:r>
+      <w:r>
+        <w:rPr>
+          <w:rFonts w:cs="Times New Roman (Body CS)"/>
+        </w:rPr>
+        <w:t xml:space="preserve">{% if </w:t>
+      </w:r>
+      <w:proofErr w:type="spellStart"/>
+      <w:r>
+        <w:rPr>
+          <w:rFonts w:cs="Times New Roman (Body CS)"/>
+        </w:rPr>
+        <w:t>user_role</w:t>
+      </w:r>
+      <w:proofErr w:type="spellEnd"/>
+      <w:r>
+        <w:rPr>
+          <w:rFonts w:cs="Times New Roman (Body CS)"/>
+        </w:rPr>
+        <w:t xml:space="preserve"> == ’APPELLANT’ %} </w:t>
+      </w:r>
+      <w:r>
+        <w:rPr>
+          <w:rFonts w:cs="Times New Roman (Body CS)"/>
+        </w:rPr>
+        <w:t xml:space="preserve">and appendix </w:t>
+      </w:r>
+      <w:r>
+        <w:rPr>
+          <w:rFonts w:cs="Times New Roman (Body CS)"/>
+        </w:rPr>
+        <w:t xml:space="preserve">{% </w:t>
+      </w:r>
+      <w:r>
+        <w:rPr>
+          <w:rFonts w:cs="Times New Roman (Body CS)"/>
+        </w:rPr>
+        <w:t>endif</w:t>
+      </w:r>
+      <w:r>
+        <w:rPr>
+          <w:rFonts w:cs="Times New Roman (Body CS)"/>
+        </w:rPr>
+        <w:t xml:space="preserve"> %}</w:t>
+      </w:r>
+      <w:r>
+        <w:rPr>
+          <w:rFonts w:cs="Times New Roman (Body CS)"/>
+        </w:rPr>
+        <w:t xml:space="preserve"> </w:t>
+      </w:r>
+      <w:r>
+        <w:rPr>
+          <w:rFonts w:cs="Times New Roman (Body CS)"/>
+        </w:rPr>
+        <w:t xml:space="preserve">is currently due on or before </w:t>
+      </w:r>
+      <w:r>
+        <w:rPr>
+          <w:rFonts w:cs="Times New Roman (Body CS)"/>
         </w:rPr>
         <w:t xml:space="preserve">{{ </w:t>
       </w:r>
@@ -697,155 +1065,64 @@
       <w:r>
         <w:rPr>
           <w:rFonts w:cs="Times New Roman (Body CS)"/>
-          <w:bCs/>
-        </w:rPr>
-        <w:t>deadline</w:t>
-      </w:r>
-      <w:proofErr w:type="gramEnd"/>
-      <w:r>
-        <w:rPr>
-          <w:rFonts w:cs="Times New Roman (Body CS)"/>
-          <w:bCs/>
-        </w:rPr>
-        <w:t>_request</w:t>
+        </w:rPr>
+        <w:t>current_due_date</w:t>
       </w:r>
       <w:proofErr w:type="spellEnd"/>
       <w:r>
         <w:rPr>
           <w:rFonts w:cs="Times New Roman (Body CS)"/>
-          <w:bCs/>
-        </w:rPr>
-        <w:t xml:space="preserve"> }}</w:t>
-      </w:r>
-      <w:r>
-        <w:rPr>
-          <w:rFonts w:cs="Times New Roman (Body CS)"/>
-          <w:bCs/>
-        </w:rPr>
-        <w:t xml:space="preserve"> </w:t>
-      </w:r>
-      <w:r>
-        <w:rPr>
-          <w:rFonts w:cs="Times New Roman (Body CS)"/>
-          <w:bCs/>
-        </w:rPr>
-        <w:t xml:space="preserve">. </w:t>
-      </w:r>
-    </w:p>
-    <w:p>
-      <w:pPr>
-        <w:rPr>
-          <w:rFonts w:cs="Times New Roman (Body CS)"/>
-        </w:rPr>
-      </w:pPr>
-    </w:p>
-    <w:p>
-      <w:pPr>
-        <w:rPr>
-          <w:rFonts w:cs="Times New Roman (Body CS)"/>
-        </w:rPr>
-      </w:pPr>
-      <w:r>
-        <w:rPr>
-          <w:rFonts w:cs="Times New Roman (Body CS)"/>
-        </w:rPr>
-        <w:t xml:space="preserve">(2) </w:t>
-      </w:r>
-      <w:r>
-        <w:rPr>
-          <w:rFonts w:cs="Times New Roman (Body CS)"/>
-        </w:rPr>
-        <w:t xml:space="preserve">I have filed </w:t>
-      </w:r>
-      <w:proofErr w:type="gramStart"/>
-      <w:r>
-        <w:rPr>
-          <w:rFonts w:cs="Times New Roman (Body CS)"/>
-        </w:rPr>
-        <w:t xml:space="preserve">{{ </w:t>
+        </w:rPr>
+        <w:t xml:space="preserve"> }}.</w:t>
+      </w:r>
+    </w:p>
+    <w:p>
+      <w:pPr>
+        <w:rPr>
+          <w:rFonts w:cs="Times New Roman (Body CS)"/>
+        </w:rPr>
+      </w:pPr>
+    </w:p>
+    <w:p>
+      <w:pPr>
+        <w:pStyle w:val="ListParagraph"/>
+        <w:numPr>
+          <w:ilvl w:val="0"/>
+          <w:numId w:val="5"/>
+        </w:numPr>
+        <w:ind w:left="360"/>
+        <w:rPr>
+          <w:rFonts w:cs="Times New Roman (Body CS)"/>
+        </w:rPr>
+      </w:pPr>
+      <w:r>
+        <w:rPr>
+          <w:rFonts w:cs="Times New Roman (Body CS)"/>
+        </w:rPr>
+        <w:t>I require additional time to file my</w:t>
+      </w:r>
+      <w:r>
+        <w:rPr>
+          <w:rFonts w:cs="Times New Roman (Body CS)"/>
+          <w:bCs/>
+        </w:rPr>
+        <w:t xml:space="preserve">{% if </w:t>
       </w:r>
       <w:proofErr w:type="spellStart"/>
       <w:r>
         <w:rPr>
           <w:rFonts w:cs="Times New Roman (Body CS)"/>
-        </w:rPr>
-        <w:t>previous</w:t>
-      </w:r>
-      <w:proofErr w:type="gramEnd"/>
-      <w:r>
-        <w:rPr>
-          <w:rFonts w:cs="Times New Roman (Body CS)"/>
-        </w:rPr>
-        <w:t>_request_count</w:t>
+          <w:bCs/>
+        </w:rPr>
+        <w:t>enlargement_choice</w:t>
       </w:r>
       <w:proofErr w:type="spellEnd"/>
       <w:r>
         <w:rPr>
           <w:rFonts w:cs="Times New Roman (Body CS)"/>
-        </w:rPr>
-        <w:t>}</w:t>
-      </w:r>
-      <w:r>
-        <w:rPr>
-          <w:rFonts w:cs="Times New Roman (Body CS)"/>
-        </w:rPr>
-        <w:t>}</w:t>
-      </w:r>
-      <w:r>
-        <w:rPr>
-          <w:rFonts w:cs="Times New Roman (Body CS)"/>
-        </w:rPr>
-        <w:t xml:space="preserve"> prior requests to enlarge the time to file this </w:t>
-      </w:r>
-      <w:r>
-        <w:rPr>
-          <w:rFonts w:cs="Times New Roman (Body CS)"/>
-          <w:bCs/>
-        </w:rPr>
-        <w:t xml:space="preserve">{% if </w:t>
-      </w:r>
-      <w:proofErr w:type="spellStart"/>
-      <w:r>
-        <w:rPr>
-          <w:rFonts w:cs="Times New Roman (Body CS)"/>
-          <w:bCs/>
-        </w:rPr>
-        <w:t>user_role</w:t>
-      </w:r>
-      <w:proofErr w:type="spellEnd"/>
-      <w:r>
-        <w:rPr>
-          <w:rFonts w:cs="Times New Roman (Body CS)"/>
-          <w:bCs/>
-        </w:rPr>
-        <w:t xml:space="preserve"> == ’APPELLANT’ %</w:t>
-      </w:r>
-      <w:r>
-        <w:rPr>
-          <w:rFonts w:cs="Times New Roman (Body CS)"/>
-          <w:bCs/>
-        </w:rPr>
-        <w:t>}</w:t>
-      </w:r>
-      <w:r>
-        <w:rPr>
-          <w:rFonts w:cs="Times New Roman (Body CS)"/>
-          <w:bCs/>
-        </w:rPr>
-        <w:t xml:space="preserve"> </w:t>
-      </w:r>
-      <w:r>
-        <w:rPr>
-          <w:rFonts w:cs="Times New Roman (Body CS)"/>
-          <w:bCs/>
-        </w:rPr>
-        <w:t>and appendix</w:t>
-      </w:r>
-      <w:r>
-        <w:rPr>
-          <w:rFonts w:cs="Times New Roman (Body CS)"/>
-        </w:rPr>
-        <w:t xml:space="preserve"> </w:t>
+          <w:bCs/>
+        </w:rPr>
+        <w:t xml:space="preserve"> == ’reply’ %} reply</w:t>
       </w:r>
       <w:r>
         <w:rPr>
@@ -854,7 +1131,43 @@
           <w:iCs/>
           <w:lang w:val="en-GB"/>
         </w:rPr>
-        <w:t xml:space="preserve">{% </w:t>
+        <w:t>{% endif %}</w:t>
+      </w:r>
+      <w:r>
+        <w:rPr>
+          <w:rFonts w:cs="Times New Roman (Body CS)"/>
+          <w:b/>
+        </w:rPr>
+        <w:t xml:space="preserve"> </w:t>
+      </w:r>
+      <w:r>
+        <w:rPr>
+          <w:rFonts w:cs="Times New Roman (Body CS)"/>
+        </w:rPr>
+        <w:t>brief</w:t>
+      </w:r>
+      <w:r>
+        <w:rPr>
+          <w:rFonts w:cs="Times New Roman (Body CS)"/>
+          <w:bCs/>
+        </w:rPr>
+        <w:t xml:space="preserve">{% if </w:t>
+      </w:r>
+      <w:proofErr w:type="spellStart"/>
+      <w:r>
+        <w:rPr>
+          <w:rFonts w:cs="Times New Roman (Body CS)"/>
+          <w:bCs/>
+        </w:rPr>
+        <w:t>user_role</w:t>
+      </w:r>
+      <w:proofErr w:type="spellEnd"/>
+      <w:r>
+        <w:rPr>
+          <w:rFonts w:cs="Times New Roman (Body CS)"/>
+          <w:bCs/>
+        </w:rPr>
+        <w:t xml:space="preserve"> == ’APPELLANT’ %} and appendix</w:t>
       </w:r>
       <w:r>
         <w:rPr>
@@ -863,641 +1176,555 @@
           <w:iCs/>
           <w:lang w:val="en-GB"/>
         </w:rPr>
-        <w:t>endif</w:t>
-      </w:r>
-      <w:r>
-        <w:rPr>
-          <w:rFonts w:cs="Times New Roman (Body CS)"/>
-          <w:bCs/>
-          <w:iCs/>
-          <w:lang w:val="en-GB"/>
-        </w:rPr>
-        <w:t xml:space="preserve"> %}</w:t>
-      </w:r>
-      <w:r>
-        <w:rPr>
-          <w:rFonts w:cs="Times New Roman (Body CS)"/>
-          <w:bCs/>
-          <w:iCs/>
-          <w:lang w:val="en-GB"/>
-        </w:rPr>
-        <w:t xml:space="preserve">. </w:t>
-      </w:r>
-      <w:r>
-        <w:rPr>
-          <w:rFonts w:cs="Times New Roman (Body CS)"/>
-        </w:rPr>
-        <w:t>By</w:t>
-      </w:r>
-      <w:r>
-        <w:rPr>
-          <w:rFonts w:cs="Times New Roman (Body CS)"/>
-        </w:rPr>
-        <w:t xml:space="preserve"> operation of the Massachusetts Rules of Appellate Procedure or by prior order of the court, my </w:t>
-      </w:r>
-      <w:proofErr w:type="gramStart"/>
-      <w:r>
-        <w:rPr>
-          <w:rFonts w:cs="Times New Roman (Body CS)"/>
-        </w:rPr>
-        <w:t xml:space="preserve">brief </w:t>
-      </w:r>
-      <w:r>
-        <w:rPr>
-          <w:rFonts w:cs="Times New Roman (Body CS)"/>
-          <w:bCs/>
-        </w:rPr>
+        <w:t xml:space="preserve">{% endif %} </w:t>
+      </w:r>
+      <w:r>
+        <w:rPr>
+          <w:rFonts w:cs="Times New Roman (Body CS)"/>
+        </w:rPr>
+        <w:t>because:</w:t>
+      </w:r>
+    </w:p>
+    <w:p>
+      <w:pPr>
+        <w:ind w:firstLine="360"/>
+      </w:pPr>
+    </w:p>
+    <w:p>
+      <w:pPr>
+        <w:ind w:firstLine="360"/>
+      </w:pPr>
+      <w:r>
+        <w:t xml:space="preserve">{{ </w:t>
+      </w:r>
+      <w:proofErr w:type="spellStart"/>
+      <w:r>
+        <w:t>reason_additional_time</w:t>
+      </w:r>
+      <w:proofErr w:type="spellEnd"/>
+      <w:r>
+        <w:t xml:space="preserve"> }}</w:t>
+      </w:r>
+    </w:p>
+    <w:p>
+      <w:pPr>
+        <w:ind w:firstLine="360"/>
+      </w:pPr>
+    </w:p>
+    <w:tbl>
+      <w:tblPr>
+        <w:tblStyle w:val="TableGrid"/>
+        <w:tblW w:w="0" w:type="auto"/>
+        <w:tblInd w:w="265" w:type="dxa"/>
+        <w:tblBorders>
+          <w:top w:val="none" w:sz="0" w:space="0" w:color="auto"/>
+          <w:left w:val="none" w:sz="0" w:space="0" w:color="auto"/>
+          <w:bottom w:val="none" w:sz="0" w:space="0" w:color="auto"/>
+          <w:right w:val="none" w:sz="0" w:space="0" w:color="auto"/>
+          <w:insideH w:val="none" w:sz="0" w:space="0" w:color="auto"/>
+          <w:insideV w:val="none" w:sz="0" w:space="0" w:color="auto"/>
+        </w:tblBorders>
+        <w:tblLook w:val="04A0" w:firstRow="1" w:lastRow="0" w:firstColumn="1" w:lastColumn="0" w:noHBand="0" w:noVBand="1"/>
+      </w:tblPr>
+      <w:tblGrid>
+        <w:gridCol w:w="9080"/>
+      </w:tblGrid>
+      <w:tr>
+        <w:tc>
+          <w:tcPr>
+            <w:tcW w:w="9080" w:type="dxa"/>
+          </w:tcPr>
+          <w:p>
+            <w:pPr>
+              <w:rPr>
+                <w:bCs/>
+              </w:rPr>
+            </w:pPr>
+            <w:r>
+              <w:rPr>
+                <w:bCs/>
+              </w:rPr>
+              <w:t>{{ users[0].</w:t>
+            </w:r>
+            <w:proofErr w:type="spellStart"/>
+            <w:r>
+              <w:rPr>
+                <w:bCs/>
+              </w:rPr>
+              <w:t>name.full</w:t>
+            </w:r>
+            <w:proofErr w:type="spellEnd"/>
+            <w:r>
+              <w:rPr>
+                <w:bCs/>
+              </w:rPr>
+              <w:t>(</w:t>
+            </w:r>
+            <w:r>
+              <w:rPr>
+                <w:rFonts w:ascii="Helvetica" w:hAnsi="Helvetica" w:cs="Helvetica"/>
+                <w:sz w:val="22"/>
+                <w:szCs w:val="22"/>
+              </w:rPr>
+              <w:t xml:space="preserve">) </w:t>
+            </w:r>
+            <w:r>
+              <w:rPr>
+                <w:bCs/>
+              </w:rPr>
+              <w:t>}}</w:t>
+            </w:r>
+          </w:p>
+        </w:tc>
+      </w:tr>
+      <w:tr>
+        <w:tc>
+          <w:tcPr>
+            <w:tcW w:w="9080" w:type="dxa"/>
+          </w:tcPr>
+          <w:p>
+            <w:r>
+              <w:t>{{ users[0].</w:t>
+            </w:r>
+            <w:proofErr w:type="spellStart"/>
+            <w:r>
+              <w:t>address.block</w:t>
+            </w:r>
+            <w:proofErr w:type="spellEnd"/>
+            <w:r>
+              <w:t>(</w:t>
+            </w:r>
+            <w:r>
+              <w:rPr>
+                <w:rFonts w:ascii="Helvetica" w:hAnsi="Helvetica" w:cs="Helvetica"/>
+                <w:sz w:val="22"/>
+                <w:szCs w:val="22"/>
+              </w:rPr>
+              <w:t xml:space="preserve">) </w:t>
+            </w:r>
+            <w:r>
+              <w:t xml:space="preserve">}} </w:t>
+            </w:r>
+          </w:p>
+        </w:tc>
+      </w:tr>
+      <w:tr>
+        <w:tc>
+          <w:tcPr>
+            <w:tcW w:w="9080" w:type="dxa"/>
+          </w:tcPr>
+          <w:p>
+            <w:r>
+              <w:t>{{ users[0].</w:t>
+            </w:r>
+            <w:proofErr w:type="spellStart"/>
+            <w:r>
+              <w:t>phone_number</w:t>
+            </w:r>
+            <w:proofErr w:type="spellEnd"/>
+            <w:r>
+              <w:t xml:space="preserve"> }} {{users[0].</w:t>
+            </w:r>
+            <w:proofErr w:type="spellStart"/>
+            <w:r>
+              <w:t>mobile_number</w:t>
+            </w:r>
+            <w:proofErr w:type="spellEnd"/>
+            <w:r>
+              <w:t xml:space="preserve"> }}</w:t>
+            </w:r>
+          </w:p>
+        </w:tc>
+      </w:tr>
+      <w:tr>
+        <w:tc>
+          <w:tcPr>
+            <w:tcW w:w="9080" w:type="dxa"/>
+          </w:tcPr>
+          <w:p>
+            <w:r>
+              <w:t>{{ users[0].email }}</w:t>
+            </w:r>
+          </w:p>
+        </w:tc>
+      </w:tr>
+      <w:tr>
+        <w:tc>
+          <w:tcPr>
+            <w:tcW w:w="9080" w:type="dxa"/>
+          </w:tcPr>
+          <w:p>
+            <w:r>
+              <w:t xml:space="preserve">{{ </w:t>
+            </w:r>
+            <w:proofErr w:type="spellStart"/>
+            <w:r>
+              <w:t>date_of_completion</w:t>
+            </w:r>
+            <w:proofErr w:type="spellEnd"/>
+            <w:r>
+              <w:t xml:space="preserve"> }}</w:t>
+            </w:r>
+          </w:p>
+        </w:tc>
+      </w:tr>
+    </w:tbl>
+    <w:p/>
+    <w:p>
+      <w:pPr>
+        <w:jc w:val="center"/>
+        <w:rPr>
+          <w:u w:val="single"/>
+        </w:rPr>
+      </w:pPr>
+      <w:r>
+        <w:rPr>
+          <w:u w:val="single"/>
+        </w:rPr>
+        <w:t>CERTIFICATE OF SERVICE</w:t>
+      </w:r>
+    </w:p>
+    <w:p>
+      <w:pPr>
+        <w:jc w:val="center"/>
+      </w:pPr>
+    </w:p>
+    <w:p>
+      <w:pPr>
+        <w:ind w:firstLine="720"/>
+      </w:pPr>
+      <w:r>
+        <w:t xml:space="preserve">Pursuant to Mass. R.A.P. 13 (d), I hereby certify under the penalties of perjury, that I have served </w:t>
+      </w:r>
+      <w:r>
+        <w:t xml:space="preserve">or will serve </w:t>
+      </w:r>
+      <w:r>
+        <w:t>the attached motion</w:t>
+      </w:r>
+      <w:r>
         <w:t xml:space="preserve"> </w:t>
       </w:r>
       <w:r>
-        <w:rPr>
-          <w:rFonts w:cs="Times New Roman (Body CS)"/>
-          <w:bCs/>
-        </w:rPr>
-        <w:t>{</w:t>
-      </w:r>
-      <w:proofErr w:type="gramEnd"/>
-      <w:r>
-        <w:rPr>
-          <w:rFonts w:cs="Times New Roman (Body CS)"/>
-          <w:bCs/>
-        </w:rPr>
-        <w:t xml:space="preserve">% if </w:t>
+        <w:t xml:space="preserve">upon the attorney of record for each attorney of record, or if the party has no attorney then I made service directly on the self-represented party by </w:t>
+      </w:r>
+      <w:r>
+        <w:rPr>
+          <w:bCs/>
+        </w:rPr>
+        <w:t>{{</w:t>
+      </w:r>
+      <w:r>
+        <w:rPr>
+          <w:bCs/>
+        </w:rPr>
+        <w:t xml:space="preserve"> </w:t>
       </w:r>
       <w:proofErr w:type="spellStart"/>
       <w:r>
         <w:rPr>
-          <w:rFonts w:cs="Times New Roman (Body CS)"/>
-          <w:bCs/>
-        </w:rPr>
-        <w:t>user_role</w:t>
+          <w:bCs/>
+        </w:rPr>
+        <w:t>service_choice</w:t>
       </w:r>
       <w:proofErr w:type="spellEnd"/>
       <w:r>
         <w:rPr>
-          <w:rFonts w:cs="Times New Roman (Body CS)"/>
-          <w:bCs/>
-        </w:rPr>
-        <w:t xml:space="preserve"> == ’APPELLANT’ %</w:t>
-      </w:r>
-      <w:r>
-        <w:rPr>
-          <w:rFonts w:cs="Times New Roman (Body CS)"/>
-          <w:bCs/>
-        </w:rPr>
-        <w:t>}</w:t>
-      </w:r>
-      <w:r>
-        <w:rPr>
-          <w:rFonts w:cs="Times New Roman (Body CS)"/>
+          <w:bCs/>
+        </w:rPr>
+        <w:t xml:space="preserve"> }}</w:t>
+      </w:r>
+      <w:r>
+        <w:rPr>
           <w:bCs/>
         </w:rPr>
         <w:t xml:space="preserve"> </w:t>
       </w:r>
       <w:r>
-        <w:rPr>
-          <w:rFonts w:cs="Times New Roman (Body CS)"/>
-          <w:bCs/>
-        </w:rPr>
-        <w:t xml:space="preserve">and </w:t>
-      </w:r>
-      <w:r>
-        <w:rPr>
-          <w:rFonts w:cs="Times New Roman (Body CS)"/>
-          <w:bCs/>
-        </w:rPr>
-        <w:t>appendix</w:t>
-      </w:r>
-      <w:r>
-        <w:rPr>
-          <w:rFonts w:cs="Times New Roman (Body CS)"/>
+        <w:t>t</w:t>
+      </w:r>
+      <w:r>
+        <w:t xml:space="preserve">o the following person(s) at the following physical or email address(es): </w:t>
+      </w:r>
+    </w:p>
+    <w:p>
+      <w:pPr>
+        <w:rPr>
+          <w:bCs/>
+        </w:rPr>
+      </w:pPr>
+    </w:p>
+    <w:p>
+      <w:pPr>
+        <w:rPr>
+          <w:bCs/>
+        </w:rPr>
+      </w:pPr>
+      <w:r>
+        <w:rPr>
+          <w:bCs/>
+        </w:rPr>
+        <w:t xml:space="preserve">{{ </w:t>
+      </w:r>
+      <w:proofErr w:type="spellStart"/>
+      <w:r>
+        <w:rPr>
+          <w:bCs/>
+        </w:rPr>
+        <w:t>service_information</w:t>
+      </w:r>
+      <w:proofErr w:type="spellEnd"/>
+      <w:r>
+        <w:rPr>
+          <w:bCs/>
         </w:rPr>
         <w:t xml:space="preserve"> </w:t>
       </w:r>
       <w:r>
         <w:rPr>
-          <w:rFonts w:cs="Times New Roman (Body CS)"/>
-          <w:bCs/>
-          <w:iCs/>
-          <w:lang w:val="en-GB"/>
+          <w:bCs/>
+        </w:rPr>
+        <w:t>}}</w:t>
+      </w:r>
+    </w:p>
+    <w:p/>
+    <w:p>
+      <w:r>
+        <w:t xml:space="preserve">I </w:t>
+      </w:r>
+      <w:r>
+        <w:t xml:space="preserve">have </w:t>
+      </w:r>
+      <w:r>
+        <w:t>made</w:t>
+      </w:r>
+      <w:r>
+        <w:t xml:space="preserve"> or will make</w:t>
+      </w:r>
+      <w:r>
+        <w:t xml:space="preserve"> service on </w:t>
+      </w:r>
+      <w:r>
+        <w:rPr>
+          <w:bCs/>
+        </w:rPr>
+        <w:t xml:space="preserve">{{ </w:t>
+      </w:r>
+      <w:proofErr w:type="spellStart"/>
+      <w:r>
+        <w:rPr>
+          <w:bCs/>
+        </w:rPr>
+        <w:t>service_date</w:t>
+      </w:r>
+      <w:proofErr w:type="spellEnd"/>
+      <w:r>
+        <w:rPr>
+          <w:bCs/>
         </w:rPr>
         <w:t xml:space="preserve"> </w:t>
       </w:r>
       <w:r>
         <w:rPr>
-          <w:rFonts w:cs="Times New Roman (Body CS)"/>
-          <w:bCs/>
-          <w:iCs/>
-          <w:lang w:val="en-GB"/>
-        </w:rPr>
-        <w:t xml:space="preserve">{% </w:t>
-      </w:r>
-      <w:r>
-        <w:rPr>
-          <w:rFonts w:cs="Times New Roman (Body CS)"/>
-          <w:bCs/>
-          <w:iCs/>
-          <w:lang w:val="en-GB"/>
-        </w:rPr>
-        <w:t>endif</w:t>
-      </w:r>
-      <w:r>
-        <w:rPr>
-          <w:rFonts w:cs="Times New Roman (Body CS)"/>
-          <w:bCs/>
-          <w:iCs/>
-          <w:lang w:val="en-GB"/>
-        </w:rPr>
-        <w:t xml:space="preserve"> %}</w:t>
-      </w:r>
-      <w:r>
-        <w:rPr>
-          <w:rFonts w:cs="Times New Roman (Body CS)"/>
-          <w:bCs/>
-          <w:iCs/>
-          <w:lang w:val="en-GB"/>
-        </w:rPr>
+          <w:bCs/>
+        </w:rPr>
+        <w:t>}}</w:t>
+      </w:r>
+    </w:p>
+    <w:p/>
+    <w:p>
+      <w:r>
+        <w:t xml:space="preserve">Signed under the penalties of perjury, </w:t>
+      </w:r>
+    </w:p>
+    <w:p>
+      <w:pPr>
+        <w:rPr>
+          <w:b/>
+        </w:rPr>
+      </w:pPr>
+      <w:r>
+        <w:t>{{ user</w:t>
+      </w:r>
+      <w:r>
+        <w:t>s</w:t>
+      </w:r>
+      <w:r>
+        <w:rPr>
+          <w:bCs/>
+        </w:rPr>
+        <w:t>[0]</w:t>
+      </w:r>
+      <w:r>
+        <w:t>.signature }}</w:t>
+      </w:r>
+    </w:p>
+    <w:p>
+      <w:pPr>
+        <w:rPr>
+          <w:bCs/>
+        </w:rPr>
+      </w:pPr>
+      <w:r>
+        <w:rPr>
+          <w:bCs/>
+        </w:rPr>
+        <w:t xml:space="preserve">{{ </w:t>
+      </w:r>
+      <w:proofErr w:type="spellStart"/>
+      <w:r>
+        <w:rPr>
+          <w:bCs/>
+        </w:rPr>
+        <w:t>penalties_</w:t>
+      </w:r>
+      <w:r>
+        <w:rPr>
+          <w:bCs/>
+        </w:rPr>
+        <w:t>perjury</w:t>
+      </w:r>
+      <w:r>
+        <w:rPr>
+          <w:bCs/>
+        </w:rPr>
+        <w:t>_date</w:t>
+      </w:r>
+      <w:proofErr w:type="spellEnd"/>
+      <w:r>
+        <w:rPr>
+          <w:bCs/>
+        </w:rPr>
+        <w:t xml:space="preserve"> }}</w:t>
+      </w:r>
+    </w:p>
+    <w:p>
+      <w:r>
+        <w:br w:type="page"/>
+      </w:r>
+    </w:p>
+    <w:p>
+      <w:pPr>
+        <w:jc w:val="center"/>
+      </w:pPr>
+      <w:r>
+        <w:t>COMMONWEALTH OF MASSACHUSETTS</w:t>
+      </w:r>
+    </w:p>
+    <w:p>
+      <w:pPr>
+        <w:jc w:val="center"/>
+      </w:pPr>
+      <w:r>
+        <w:t>APPEALS COURT</w:t>
+      </w:r>
+    </w:p>
+    <w:p>
+      <w:pPr>
+        <w:jc w:val="center"/>
+      </w:pPr>
+    </w:p>
+    <w:p>
+      <w:pPr>
+        <w:jc w:val="center"/>
+      </w:pPr>
+      <w:r>
+        <w:t xml:space="preserve">{{ </w:t>
+      </w:r>
+      <w:proofErr w:type="spellStart"/>
+      <w:r>
+        <w:t>housing_court_division</w:t>
+      </w:r>
+      <w:proofErr w:type="spellEnd"/>
+      <w:r>
+        <w:t xml:space="preserve"> }} COURT DOCKET NO. {{ </w:t>
+      </w:r>
+      <w:proofErr w:type="spellStart"/>
+      <w:r>
+        <w:t>housing_court_docket_number</w:t>
+      </w:r>
+      <w:proofErr w:type="spellEnd"/>
+      <w:r>
+        <w:t xml:space="preserve"> }}</w:t>
+      </w:r>
+    </w:p>
+    <w:p>
+      <w:pPr>
+        <w:jc w:val="center"/>
+      </w:pPr>
+    </w:p>
+    <w:p>
+      <w:pPr>
+        <w:jc w:val="center"/>
+      </w:pPr>
+      <w:r>
+        <w:t xml:space="preserve">APPEALS COURT DOCKET NO. {{ </w:t>
+      </w:r>
+      <w:proofErr w:type="spellStart"/>
+      <w:r>
+        <w:t>appeals_court_docket_number</w:t>
+      </w:r>
+      <w:proofErr w:type="spellEnd"/>
+      <w:r>
+        <w:t xml:space="preserve"> }}</w:t>
+      </w:r>
+    </w:p>
+    <w:p/>
+    <w:p>
+      <w:pPr>
+        <w:jc w:val="center"/>
+      </w:pPr>
+      <w:r>
+        <w:t>{{</w:t>
+      </w:r>
+      <w:r>
         <w:t xml:space="preserve"> </w:t>
       </w:r>
-      <w:r>
-        <w:rPr>
-          <w:rFonts w:cs="Times New Roman (Body CS)"/>
-        </w:rPr>
-        <w:t>is currently</w:t>
-      </w:r>
-      <w:r>
-        <w:rPr>
-          <w:rFonts w:cs="Times New Roman (Body CS)"/>
-        </w:rPr>
-        <w:t xml:space="preserve"> due on or before </w:t>
-      </w:r>
-      <w:r>
-        <w:rPr>
-          <w:rFonts w:cs="Times New Roman (Body CS)"/>
-          <w:bCs/>
-        </w:rPr>
+      <w:proofErr w:type="spellStart"/>
+      <w:r>
+        <w:t>plaintiff_name</w:t>
+      </w:r>
+      <w:proofErr w:type="spellEnd"/>
+      <w:r>
+        <w:t>}}</w:t>
+      </w:r>
+    </w:p>
+    <w:p>
+      <w:pPr>
+        <w:jc w:val="center"/>
+      </w:pPr>
+      <w:r>
+        <w:t>PLAINTIFF(S)</w:t>
+      </w:r>
+    </w:p>
+    <w:p>
+      <w:pPr>
+        <w:jc w:val="center"/>
+      </w:pPr>
+    </w:p>
+    <w:p>
+      <w:pPr>
+        <w:jc w:val="center"/>
+      </w:pPr>
+      <w:r>
+        <w:t>v.</w:t>
+      </w:r>
+    </w:p>
+    <w:p>
+      <w:pPr>
+        <w:jc w:val="center"/>
+      </w:pPr>
+    </w:p>
+    <w:p>
+      <w:pPr>
+        <w:jc w:val="center"/>
+      </w:pPr>
+      <w:r>
         <w:t xml:space="preserve">{{ </w:t>
       </w:r>
       <w:proofErr w:type="spellStart"/>
       <w:r>
-        <w:rPr>
-          <w:rFonts w:cs="Times New Roman (Body CS)"/>
-          <w:bCs/>
-        </w:rPr>
-        <w:t>current_due_date</w:t>
-      </w:r>
-      <w:proofErr w:type="spellEnd"/>
-      <w:r>
-        <w:rPr>
-          <w:rFonts w:cs="Times New Roman (Body CS)"/>
-          <w:bCs/>
-        </w:rPr>
-        <w:t xml:space="preserve"> }}</w:t>
-      </w:r>
-      <w:r>
-        <w:rPr>
-          <w:rFonts w:cs="Times New Roman (Body CS)"/>
-          <w:b/>
-        </w:rPr>
-        <w:t>.</w:t>
-      </w:r>
-    </w:p>
-    <w:p>
-      <w:pPr>
-        <w:rPr>
-          <w:rFonts w:cs="Times New Roman (Body CS)"/>
-        </w:rPr>
-      </w:pPr>
-    </w:p>
-    <w:p>
-      <w:pPr>
-        <w:rPr>
-          <w:rFonts w:cs="Times New Roman (Body CS)"/>
-        </w:rPr>
-      </w:pPr>
-      <w:r>
-        <w:rPr>
-          <w:rFonts w:cs="Times New Roman (Body CS)"/>
-        </w:rPr>
-        <w:t>(3) I require additional time to file my brief because:</w:t>
-      </w:r>
-    </w:p>
-    <w:p>
-      <w:proofErr w:type="gramStart"/>
-      <w:r>
-        <w:t xml:space="preserve">{{ </w:t>
-      </w:r>
-      <w:proofErr w:type="spellStart"/>
-      <w:r>
-        <w:t>reason</w:t>
-      </w:r>
-      <w:proofErr w:type="gramEnd"/>
-      <w:r>
-        <w:t>_additional_time</w:t>
-      </w:r>
-      <w:proofErr w:type="spellEnd"/>
-      <w:r>
-        <w:t xml:space="preserve"> }}</w:t>
-      </w:r>
-    </w:p>
-    <w:p>
-      <w:proofErr w:type="gramStart"/>
-      <w:r>
-        <w:t>{{ user</w:t>
-      </w:r>
-      <w:r>
-        <w:t>s</w:t>
-      </w:r>
-      <w:proofErr w:type="gramEnd"/>
-      <w:r>
-        <w:rPr>
-          <w:bCs/>
-        </w:rPr>
-        <w:t>[0]</w:t>
-      </w:r>
-      <w:r>
-        <w:t>.signature }}</w:t>
-      </w:r>
-    </w:p>
-    <w:p>
-      <w:pPr>
-        <w:jc w:val="center"/>
-        <w:rPr>
-          <w:u w:val="single"/>
-        </w:rPr>
-      </w:pPr>
-      <w:r>
-        <w:rPr>
-          <w:u w:val="single"/>
-        </w:rPr>
-        <w:t>CERTIFICATE OF SERVICE</w:t>
-      </w:r>
-    </w:p>
-    <w:p>
-      <w:pPr>
-        <w:jc w:val="center"/>
-      </w:pPr>
-    </w:p>
-    <w:p>
-      <w:r>
-        <w:t xml:space="preserve">Pursuant to Mass. R.A.P. 13 (d), I hereby certify under the penalties of perjury, that I have served </w:t>
-      </w:r>
-      <w:r>
-        <w:t xml:space="preserve">or will serve </w:t>
-      </w:r>
-      <w:r>
-        <w:t>the attached motion</w:t>
-      </w:r>
-      <w:r>
-        <w:t xml:space="preserve"> </w:t>
-      </w:r>
-      <w:r>
-        <w:t xml:space="preserve">upon the attorney of record for each attorney of record, or if the party has no attorney then I made service directly on the self-represented party by </w:t>
-      </w:r>
-      <w:r>
-        <w:rPr>
-          <w:bCs/>
-        </w:rPr>
-        <w:t>{{</w:t>
-      </w:r>
-      <w:r>
-        <w:rPr>
-          <w:bCs/>
-        </w:rPr>
-        <w:t xml:space="preserve"> </w:t>
-      </w:r>
-      <w:proofErr w:type="spellStart"/>
-      <w:r>
-        <w:rPr>
-          <w:bCs/>
-        </w:rPr>
-        <w:t>service_choice</w:t>
-      </w:r>
-      <w:proofErr w:type="spellEnd"/>
-      <w:r>
-        <w:rPr>
-          <w:bCs/>
-        </w:rPr>
-        <w:t xml:space="preserve"> }} </w:t>
-      </w:r>
-      <w:r>
-        <w:t xml:space="preserve">To the following person(s) at the following physical or email address(es): </w:t>
-      </w:r>
-    </w:p>
-    <w:p>
-      <w:pPr>
-        <w:rPr>
-          <w:bCs/>
-        </w:rPr>
-      </w:pPr>
-      <w:proofErr w:type="gramStart"/>
-      <w:r>
-        <w:rPr>
-          <w:bCs/>
-        </w:rPr>
-        <w:t xml:space="preserve">{{ </w:t>
-      </w:r>
-      <w:proofErr w:type="spellStart"/>
-      <w:r>
-        <w:rPr>
-          <w:bCs/>
-        </w:rPr>
-        <w:t>service</w:t>
-      </w:r>
-      <w:proofErr w:type="gramEnd"/>
-      <w:r>
-        <w:rPr>
-          <w:bCs/>
-        </w:rPr>
-        <w:t>_information</w:t>
-      </w:r>
-      <w:proofErr w:type="spellEnd"/>
-      <w:r>
-        <w:rPr>
-          <w:bCs/>
-        </w:rPr>
-        <w:t xml:space="preserve"> </w:t>
-      </w:r>
-      <w:r>
-        <w:rPr>
-          <w:bCs/>
-        </w:rPr>
-        <w:t>}}</w:t>
-      </w:r>
-    </w:p>
-    <w:p/>
-    <w:p>
-      <w:r>
-        <w:t xml:space="preserve">I </w:t>
-      </w:r>
-      <w:r>
-        <w:t xml:space="preserve">have </w:t>
-      </w:r>
-      <w:r>
-        <w:t>made</w:t>
-      </w:r>
-      <w:r>
-        <w:t xml:space="preserve"> or will make</w:t>
-      </w:r>
-      <w:r>
-        <w:t xml:space="preserve"> service on </w:t>
-      </w:r>
-      <w:proofErr w:type="gramStart"/>
-      <w:r>
-        <w:rPr>
-          <w:bCs/>
-        </w:rPr>
-        <w:t xml:space="preserve">{{ </w:t>
-      </w:r>
-      <w:proofErr w:type="spellStart"/>
-      <w:r>
-        <w:rPr>
-          <w:bCs/>
-        </w:rPr>
-        <w:t>service</w:t>
-      </w:r>
-      <w:proofErr w:type="gramEnd"/>
-      <w:r>
-        <w:rPr>
-          <w:bCs/>
-        </w:rPr>
-        <w:t>_date</w:t>
-      </w:r>
-      <w:proofErr w:type="spellEnd"/>
-      <w:r>
-        <w:rPr>
-          <w:bCs/>
-        </w:rPr>
-        <w:t xml:space="preserve"> </w:t>
-      </w:r>
-      <w:r>
-        <w:rPr>
-          <w:bCs/>
-        </w:rPr>
-        <w:t>}}</w:t>
-      </w:r>
-    </w:p>
-    <w:p/>
-    <w:p>
-      <w:r>
-        <w:t xml:space="preserve">Signed under the penalties of perjury, </w:t>
-      </w:r>
-    </w:p>
-    <w:p>
-      <w:pPr>
-        <w:rPr>
-          <w:b/>
-        </w:rPr>
-      </w:pPr>
-      <w:proofErr w:type="gramStart"/>
-      <w:r>
-        <w:t>{{ user</w:t>
-      </w:r>
-      <w:r>
-        <w:t>s</w:t>
-      </w:r>
-      <w:proofErr w:type="gramEnd"/>
-      <w:r>
-        <w:rPr>
-          <w:bCs/>
-        </w:rPr>
-        <w:t>[0]</w:t>
-      </w:r>
-      <w:r>
-        <w:t>.signature }}</w:t>
-      </w:r>
-      <w:r>
-        <w:rPr>
-          <w:b/>
-        </w:rPr>
-        <w:t>,</w:t>
-      </w:r>
-    </w:p>
-    <w:p>
-      <w:r>
-        <w:rPr>
-          <w:bCs/>
-        </w:rPr>
-        <w:t xml:space="preserve">{{ </w:t>
-      </w:r>
-      <w:proofErr w:type="spellStart"/>
-      <w:r>
-        <w:rPr>
-          <w:bCs/>
-        </w:rPr>
-        <w:t>penalties_</w:t>
-      </w:r>
-      <w:r>
-        <w:rPr>
-          <w:bCs/>
-        </w:rPr>
-        <w:t>perjury</w:t>
-      </w:r>
-      <w:r>
-        <w:rPr>
-          <w:bCs/>
-        </w:rPr>
-        <w:t>_date</w:t>
-      </w:r>
-      <w:proofErr w:type="spellEnd"/>
-      <w:r>
-        <w:rPr>
-          <w:bCs/>
-        </w:rPr>
-        <w:t xml:space="preserve"> }}</w:t>
-      </w:r>
-      <w:r>
-        <w:br w:type="page"/>
-      </w:r>
-    </w:p>
-    <w:p>
-      <w:pPr>
-        <w:jc w:val="center"/>
-      </w:pPr>
-      <w:r>
-        <w:lastRenderedPageBreak/>
-        <w:t>COMMONWEALTH OF MASSACHUSETTS</w:t>
-      </w:r>
-    </w:p>
-    <w:p>
-      <w:pPr>
-        <w:jc w:val="center"/>
-      </w:pPr>
-      <w:r>
-        <w:t>APPEALS COURT</w:t>
-      </w:r>
-    </w:p>
-    <w:p>
-      <w:pPr>
-        <w:jc w:val="center"/>
-      </w:pPr>
-    </w:p>
-    <w:p>
-      <w:pPr>
-        <w:jc w:val="center"/>
-      </w:pPr>
-      <w:proofErr w:type="gramStart"/>
-      <w:r>
-        <w:t xml:space="preserve">{{ </w:t>
-      </w:r>
-      <w:proofErr w:type="spellStart"/>
-      <w:r>
-        <w:t>housing</w:t>
-      </w:r>
-      <w:proofErr w:type="gramEnd"/>
-      <w:r>
-        <w:t>_court_division</w:t>
-      </w:r>
-      <w:proofErr w:type="spellEnd"/>
-      <w:r>
-        <w:t xml:space="preserve"> }} COURT DOCKET NO. {{ </w:t>
-      </w:r>
-      <w:proofErr w:type="spellStart"/>
-      <w:r>
-        <w:t>housing_court_docket_number</w:t>
-      </w:r>
-      <w:proofErr w:type="spellEnd"/>
-      <w:r>
-        <w:t xml:space="preserve"> }}</w:t>
-      </w:r>
-    </w:p>
-    <w:p>
-      <w:pPr>
-        <w:jc w:val="center"/>
-      </w:pPr>
-    </w:p>
-    <w:p>
-      <w:pPr>
-        <w:jc w:val="center"/>
-      </w:pPr>
-      <w:r>
-        <w:t xml:space="preserve">APPEALS COURT DOCKET NO. </w:t>
-      </w:r>
-      <w:proofErr w:type="gramStart"/>
-      <w:r>
-        <w:t xml:space="preserve">{{ </w:t>
-      </w:r>
-      <w:proofErr w:type="spellStart"/>
-      <w:r>
-        <w:t>appeals</w:t>
-      </w:r>
-      <w:proofErr w:type="gramEnd"/>
-      <w:r>
-        <w:t>_court_docket_number</w:t>
-      </w:r>
-      <w:proofErr w:type="spellEnd"/>
-      <w:r>
-        <w:t xml:space="preserve"> }}</w:t>
-      </w:r>
-    </w:p>
-    <w:p/>
-    <w:p/>
-    <w:p/>
-    <w:p>
-      <w:pPr>
-        <w:jc w:val="center"/>
-      </w:pPr>
-      <w:proofErr w:type="gramStart"/>
-      <w:r>
-        <w:t>{{</w:t>
-      </w:r>
-      <w:r>
-        <w:t xml:space="preserve"> </w:t>
-      </w:r>
-      <w:proofErr w:type="spellStart"/>
-      <w:r>
-        <w:t>plaintiff</w:t>
-      </w:r>
-      <w:proofErr w:type="gramEnd"/>
-      <w:r>
-        <w:t>_name</w:t>
-      </w:r>
-      <w:proofErr w:type="spellEnd"/>
-      <w:r>
-        <w:t>}}</w:t>
-      </w:r>
-    </w:p>
-    <w:p>
-      <w:pPr>
-        <w:jc w:val="center"/>
-      </w:pPr>
-      <w:r>
-        <w:t>PLAINTIFF(S)</w:t>
-      </w:r>
-    </w:p>
-    <w:p>
-      <w:pPr>
-        <w:jc w:val="center"/>
-      </w:pPr>
-    </w:p>
-    <w:p>
-      <w:pPr>
-        <w:jc w:val="center"/>
-      </w:pPr>
-      <w:r>
-        <w:t>v.</w:t>
-      </w:r>
-    </w:p>
-    <w:p>
-      <w:pPr>
-        <w:jc w:val="center"/>
-      </w:pPr>
-    </w:p>
-    <w:p>
-      <w:pPr>
-        <w:jc w:val="center"/>
-      </w:pPr>
-      <w:proofErr w:type="gramStart"/>
-      <w:r>
-        <w:t xml:space="preserve">{{ </w:t>
-      </w:r>
-      <w:proofErr w:type="spellStart"/>
-      <w:r>
-        <w:t>defendant</w:t>
-      </w:r>
-      <w:proofErr w:type="gramEnd"/>
-      <w:r>
-        <w:t>_name</w:t>
+        <w:t>defendant_name</w:t>
       </w:r>
       <w:proofErr w:type="spellEnd"/>
       <w:r>
@@ -1593,41 +1820,79 @@
           <w:szCs w:val="20"/>
         </w:rPr>
       </w:pPr>
-      <w:proofErr w:type="gramStart"/>
       <w:r>
         <w:rPr>
           <w:bCs/>
           <w:sz w:val="20"/>
           <w:szCs w:val="20"/>
         </w:rPr>
-        <w:t xml:space="preserve">{{ </w:t>
-      </w:r>
-      <w:proofErr w:type="spellStart"/>
+        <w:t>{</w:t>
+      </w:r>
       <w:r>
         <w:rPr>
           <w:bCs/>
           <w:sz w:val="20"/>
           <w:szCs w:val="20"/>
         </w:rPr>
-        <w:t>exhibit</w:t>
-      </w:r>
-      <w:proofErr w:type="gramEnd"/>
+        <w:t>{</w:t>
+      </w:r>
       <w:r>
         <w:rPr>
           <w:bCs/>
           <w:sz w:val="20"/>
           <w:szCs w:val="20"/>
         </w:rPr>
-        <w:t>_document</w:t>
-      </w:r>
-      <w:proofErr w:type="spellEnd"/>
+        <w:t xml:space="preserve"> </w:t>
+      </w:r>
+      <w:proofErr w:type="spellStart"/>
       <w:r>
         <w:rPr>
           <w:bCs/>
           <w:sz w:val="20"/>
           <w:szCs w:val="20"/>
         </w:rPr>
-        <w:t xml:space="preserve"> }}</w:t>
+        <w:t>exhibit_document</w:t>
+      </w:r>
+      <w:r>
+        <w:rPr>
+          <w:bCs/>
+          <w:sz w:val="20"/>
+          <w:szCs w:val="20"/>
+        </w:rPr>
+        <w:t>.url_for</w:t>
+      </w:r>
+      <w:proofErr w:type="spellEnd"/>
+      <w:r>
+        <w:rPr>
+          <w:bCs/>
+          <w:sz w:val="20"/>
+          <w:szCs w:val="20"/>
+        </w:rPr>
+        <w:t>()</w:t>
+      </w:r>
+      <w:r>
+        <w:rPr>
+          <w:bCs/>
+          <w:sz w:val="20"/>
+          <w:szCs w:val="20"/>
+        </w:rPr>
+        <w:t xml:space="preserve"> </w:t>
+      </w:r>
+      <w:r>
+        <w:rPr>
+          <w:bCs/>
+          <w:sz w:val="20"/>
+          <w:szCs w:val="20"/>
+        </w:rPr>
+        <w:t>}</w:t>
+      </w:r>
+      <w:r>
+        <w:rPr>
+          <w:bCs/>
+          <w:sz w:val="20"/>
+          <w:szCs w:val="20"/>
+        </w:rPr>
+        <w:t>}</w:t>
       </w:r>
     </w:p>
     <w:p>
@@ -1801,23 +2066,22 @@
     <w:p>
       <w:pPr>
         <w:pStyle w:val="ListParagraph"/>
-        <w:numPr>
-          <w:ilvl w:val="0"/>
-          <w:numId w:val="4"/>
-        </w:numPr>
         <w:spacing w:line="480" w:lineRule="auto"/>
         <w:rPr>
           <w:sz w:val="20"/>
           <w:szCs w:val="20"/>
         </w:rPr>
       </w:pPr>
-      <w:r>
+    </w:p>
+    <w:p>
+      <w:pPr>
+        <w:pStyle w:val="ListParagraph"/>
+        <w:spacing w:line="480" w:lineRule="auto"/>
         <w:rPr>
           <w:sz w:val="20"/>
           <w:szCs w:val="20"/>
         </w:rPr>
-        <w:t>_____________________________________________________________________</w:t>
-      </w:r>
+      </w:pPr>
     </w:p>
     <w:sectPr>
       <w:pgSz w:w="12240" w:h="15840"/>
@@ -1832,6 +2096,95 @@
 <file path=word/numbering.xml><?xml version="1.0" encoding="utf-8"?>
 <w:numbering xmlns:wpc="http://schemas.microsoft.com/office/word/2010/wordprocessingCanvas" xmlns:cx="http://schemas.microsoft.com/office/drawing/2014/chartex" xmlns:cx1="http://schemas.microsoft.com/office/drawing/2015/9/8/chartex" xmlns:cx2="http://schemas.microsoft.com/office/drawing/2015/10/21/chartex" xmlns:cx3="http://schemas.microsoft.com/office/drawing/2016/5/9/chartex" xmlns:cx4="http://schemas.microsoft.com/office/drawing/2016/5/10/chartex" xmlns:cx5="http://schemas.microsoft.com/office/drawing/2016/5/11/chartex" xmlns:cx6="http://schemas.microsoft.com/office/drawing/2016/5/12/chartex" xmlns:cx7="http://schemas.microsoft.com/office/drawing/2016/5/13/chartex" xmlns:cx8="http://schemas.microsoft.com/office/drawing/2016/5/14/chartex" xmlns:mc="http://schemas.openxmlformats.org/markup-compatibility/2006" xmlns:aink="http://schemas.microsoft.com/office/drawing/2016/ink" xmlns:am3d="http://schemas.microsoft.com/office/drawing/2017/model3d" xmlns:o="urn:schemas-microsoft-com:office:office" xmlns:r="http://schemas.openxmlformats.org/officeDocument/2006/relationships" xmlns:m="http://schemas.openxmlformats.org/officeDocument/2006/math" xmlns:v="urn:schemas-microsoft-com:vml" xmlns:wp14="http://schemas.microsoft.com/office/word/2010/wordprocessingDrawing" xmlns:wp="http://schemas.openxmlformats.org/drawingml/2006/wordprocessingDrawing" xmlns:w10="urn:schemas-microsoft-com:office:word" xmlns:w="http://schemas.openxmlformats.org/wordprocessingml/2006/main" xmlns:w14="http://schemas.microsoft.com/office/word/2010/wordml" xmlns:w15="http://schemas.microsoft.com/office/word/2012/wordml" xmlns:w16cex="http://schemas.microsoft.com/office/word/2018/wordml/cex" xmlns:w16cid="http://schemas.microsoft.com/office/word/2016/wordml/cid" xmlns:w16="http://schemas.microsoft.com/office/word/2018/wordml" xmlns:w16se="http://schemas.microsoft.com/office/word/2015/wordml/symex" xmlns:wpg="http://schemas.microsoft.com/office/word/2010/wordprocessingGroup" xmlns:wpi="http://schemas.microsoft.com/office/word/2010/wordprocessingInk" xmlns:wne="http://schemas.microsoft.com/office/word/2006/wordml" xmlns:wps="http://schemas.microsoft.com/office/word/2010/wordprocessingShape" mc:Ignorable="w14 w15 w16se w16cid w16 w16cex wp14">
   <w:abstractNum w:abstractNumId="0" w15:restartNumberingAfterBreak="0">
+    <w:nsid w:val="16A61E29"/>
+    <w:multiLevelType w:val="hybridMultilevel"/>
+    <w:tmpl w:val="4B36EB72"/>
+    <w:lvl w:ilvl="0" w:tplc="BDD40280">
+      <w:start w:val="1"/>
+      <w:numFmt w:val="decimal"/>
+      <w:lvlText w:val="(%1)"/>
+      <w:lvlJc w:val="left"/>
+      <w:pPr>
+        <w:ind w:left="720" w:hanging="360"/>
+      </w:pPr>
+      <w:rPr>
+        <w:rFonts w:hint="default"/>
+      </w:rPr>
+    </w:lvl>
+    <w:lvl w:ilvl="1" w:tplc="04090019" w:tentative="1">
+      <w:start w:val="1"/>
+      <w:numFmt w:val="lowerLetter"/>
+      <w:lvlText w:val="%2."/>
+      <w:lvlJc w:val="left"/>
+      <w:pPr>
+        <w:ind w:left="1440" w:hanging="360"/>
+      </w:pPr>
+    </w:lvl>
+    <w:lvl w:ilvl="2" w:tplc="0409001B" w:tentative="1">
+      <w:start w:val="1"/>
+      <w:numFmt w:val="lowerRoman"/>
+      <w:lvlText w:val="%3."/>
+      <w:lvlJc w:val="right"/>
+      <w:pPr>
+        <w:ind w:left="2160" w:hanging="180"/>
+      </w:pPr>
+    </w:lvl>
+    <w:lvl w:ilvl="3" w:tplc="0409000F" w:tentative="1">
+      <w:start w:val="1"/>
+      <w:numFmt w:val="decimal"/>
+      <w:lvlText w:val="%4."/>
+      <w:lvlJc w:val="left"/>
+      <w:pPr>
+        <w:ind w:left="2880" w:hanging="360"/>
+      </w:pPr>
+    </w:lvl>
+    <w:lvl w:ilvl="4" w:tplc="04090019" w:tentative="1">
+      <w:start w:val="1"/>
+      <w:numFmt w:val="lowerLetter"/>
+      <w:lvlText w:val="%5."/>
+      <w:lvlJc w:val="left"/>
+      <w:pPr>
+        <w:ind w:left="3600" w:hanging="360"/>
+      </w:pPr>
+    </w:lvl>
+    <w:lvl w:ilvl="5" w:tplc="0409001B" w:tentative="1">
+      <w:start w:val="1"/>
+      <w:numFmt w:val="lowerRoman"/>
+      <w:lvlText w:val="%6."/>
+      <w:lvlJc w:val="right"/>
+      <w:pPr>
+        <w:ind w:left="4320" w:hanging="180"/>
+      </w:pPr>
+    </w:lvl>
+    <w:lvl w:ilvl="6" w:tplc="0409000F" w:tentative="1">
+      <w:start w:val="1"/>
+      <w:numFmt w:val="decimal"/>
+      <w:lvlText w:val="%7."/>
+      <w:lvlJc w:val="left"/>
+      <w:pPr>
+        <w:ind w:left="5040" w:hanging="360"/>
+      </w:pPr>
+    </w:lvl>
+    <w:lvl w:ilvl="7" w:tplc="04090019" w:tentative="1">
+      <w:start w:val="1"/>
+      <w:numFmt w:val="lowerLetter"/>
+      <w:lvlText w:val="%8."/>
+      <w:lvlJc w:val="left"/>
+      <w:pPr>
+        <w:ind w:left="5760" w:hanging="360"/>
+      </w:pPr>
+    </w:lvl>
+    <w:lvl w:ilvl="8" w:tplc="0409001B" w:tentative="1">
+      <w:start w:val="1"/>
+      <w:numFmt w:val="lowerRoman"/>
+      <w:lvlText w:val="%9."/>
+      <w:lvlJc w:val="right"/>
+      <w:pPr>
+        <w:ind w:left="6480" w:hanging="180"/>
+      </w:pPr>
+    </w:lvl>
+  </w:abstractNum>
+  <w:abstractNum w:abstractNumId="1" w15:restartNumberingAfterBreak="0">
     <w:nsid w:val="19975EE2"/>
     <w:multiLevelType w:val="hybridMultilevel"/>
     <w:tmpl w:val="B696452E"/>
@@ -1920,7 +2273,7 @@
       </w:pPr>
     </w:lvl>
   </w:abstractNum>
-  <w:abstractNum w:abstractNumId="1" w15:restartNumberingAfterBreak="0">
+  <w:abstractNum w:abstractNumId="2" w15:restartNumberingAfterBreak="0">
     <w:nsid w:val="1E2706FE"/>
     <w:multiLevelType w:val="hybridMultilevel"/>
     <w:tmpl w:val="35FC5F18"/>
@@ -2009,7 +2362,7 @@
       </w:pPr>
     </w:lvl>
   </w:abstractNum>
-  <w:abstractNum w:abstractNumId="2" w15:restartNumberingAfterBreak="0">
+  <w:abstractNum w:abstractNumId="3" w15:restartNumberingAfterBreak="0">
     <w:nsid w:val="64B25084"/>
     <w:multiLevelType w:val="hybridMultilevel"/>
     <w:tmpl w:val="5BF096E8"/>
@@ -2098,7 +2451,7 @@
       </w:pPr>
     </w:lvl>
   </w:abstractNum>
-  <w:abstractNum w:abstractNumId="3" w15:restartNumberingAfterBreak="0">
+  <w:abstractNum w:abstractNumId="4" w15:restartNumberingAfterBreak="0">
     <w:nsid w:val="74A12289"/>
     <w:multiLevelType w:val="hybridMultilevel"/>
     <w:tmpl w:val="001A4B8A"/>
@@ -2188,16 +2541,19 @@
     </w:lvl>
   </w:abstractNum>
   <w:num w:numId="1">
+    <w:abstractNumId w:val="4"/>
+  </w:num>
+  <w:num w:numId="2">
+    <w:abstractNumId w:val="2"/>
+  </w:num>
+  <w:num w:numId="3">
+    <w:abstractNumId w:val="1"/>
+  </w:num>
+  <w:num w:numId="4">
     <w:abstractNumId w:val="3"/>
   </w:num>
-  <w:num w:numId="2">
-    <w:abstractNumId w:val="1"/>
-  </w:num>
-  <w:num w:numId="3">
+  <w:num w:numId="5">
     <w:abstractNumId w:val="0"/>
-  </w:num>
-  <w:num w:numId="4">
-    <w:abstractNumId w:val="2"/>
   </w:num>
 </w:numbering>
 </file>
@@ -2728,6 +3084,22 @@
       <w:szCs w:val="18"/>
     </w:rPr>
   </w:style>
+  <w:style w:type="table" w:styleId="TableGrid">
+    <w:name w:val="Table Grid"/>
+    <w:basedOn w:val="TableNormal"/>
+    <w:uiPriority w:val="39"/>
+    <w:rsid w:val="008E17B3"/>
+    <w:tblPr>
+      <w:tblBorders>
+        <w:top w:val="single" w:sz="4" w:space="0" w:color="auto"/>
+        <w:left w:val="single" w:sz="4" w:space="0" w:color="auto"/>
+        <w:bottom w:val="single" w:sz="4" w:space="0" w:color="auto"/>
+        <w:right w:val="single" w:sz="4" w:space="0" w:color="auto"/>
+        <w:insideH w:val="single" w:sz="4" w:space="0" w:color="auto"/>
+        <w:insideV w:val="single" w:sz="4" w:space="0" w:color="auto"/>
+      </w:tblBorders>
+    </w:tblPr>
+  </w:style>
 </w:styles>
 </file>
 

</xml_diff>

<commit_message>
actually push your yml fool
</commit_message>
<xml_diff>
--- a/docassemble/EnlargeTimeToFile/data/templates/Motion_for_Enlargement_of_Time.docx
+++ b/docassemble/EnlargeTimeToFile/data/templates/Motion_for_Enlargement_of_Time.docx
@@ -27,12 +27,17 @@
       <w:pPr>
         <w:jc w:val="center"/>
       </w:pPr>
+      <w:proofErr w:type="gramStart"/>
       <w:r>
         <w:t xml:space="preserve">{{ </w:t>
       </w:r>
       <w:proofErr w:type="spellStart"/>
       <w:r>
-        <w:t>housing_court_division</w:t>
+        <w:t>housing</w:t>
+      </w:r>
+      <w:proofErr w:type="gramEnd"/>
+      <w:r>
+        <w:t>_court_division</w:t>
       </w:r>
       <w:proofErr w:type="spellEnd"/>
       <w:r>
@@ -76,12 +81,17 @@
       <w:r>
         <w:t xml:space="preserve"> </w:t>
       </w:r>
+      <w:proofErr w:type="gramStart"/>
       <w:r>
         <w:t xml:space="preserve">{{ </w:t>
       </w:r>
       <w:proofErr w:type="spellStart"/>
       <w:r>
-        <w:t>appeals_court_docket_number</w:t>
+        <w:t>appeals</w:t>
+      </w:r>
+      <w:proofErr w:type="gramEnd"/>
+      <w:r>
+        <w:t>_court_docket_number</w:t>
       </w:r>
       <w:proofErr w:type="spellEnd"/>
       <w:r>
@@ -93,6 +103,7 @@
       <w:pPr>
         <w:jc w:val="center"/>
       </w:pPr>
+      <w:proofErr w:type="gramStart"/>
       <w:r>
         <w:t>{{</w:t>
       </w:r>
@@ -101,7 +112,11 @@
       </w:r>
       <w:proofErr w:type="spellStart"/>
       <w:r>
-        <w:t>plaintiff_name</w:t>
+        <w:t>plaintiff</w:t>
+      </w:r>
+      <w:proofErr w:type="gramEnd"/>
+      <w:r>
+        <w:t>_name</w:t>
       </w:r>
       <w:proofErr w:type="spellEnd"/>
       <w:r>
@@ -141,12 +156,17 @@
       <w:pPr>
         <w:jc w:val="center"/>
       </w:pPr>
+      <w:proofErr w:type="gramStart"/>
       <w:r>
         <w:t xml:space="preserve">{{ </w:t>
       </w:r>
       <w:proofErr w:type="spellStart"/>
       <w:r>
-        <w:t>defendant_name</w:t>
+        <w:t>defendant</w:t>
+      </w:r>
+      <w:proofErr w:type="gramEnd"/>
+      <w:r>
+        <w:t>_name</w:t>
       </w:r>
       <w:proofErr w:type="spellEnd"/>
       <w:r>
@@ -186,6 +206,7 @@
           <w:bCs/>
         </w:rPr>
       </w:pPr>
+      <w:proofErr w:type="gramStart"/>
       <w:r>
         <w:rPr>
           <w:rFonts w:cs="Times New Roman (Body CS)"/>
@@ -201,7 +222,16 @@
           <w:b/>
           <w:u w:val="double"/>
         </w:rPr>
-        <w:t>user_role</w:t>
+        <w:t>user</w:t>
+      </w:r>
+      <w:proofErr w:type="gramEnd"/>
+      <w:r>
+        <w:rPr>
+          <w:rFonts w:cs="Times New Roman (Body CS)"/>
+          <w:b/>
+          <w:u w:val="double"/>
+        </w:rPr>
+        <w:t>_role</w:t>
       </w:r>
       <w:proofErr w:type="spellEnd"/>
       <w:r>
@@ -292,14 +322,7 @@
           <w:rFonts w:cs="Times New Roman (Body CS)"/>
           <w:bCs/>
         </w:rPr>
-        <w:t xml:space="preserve"> </w:t>
-      </w:r>
-      <w:r>
-        <w:rPr>
-          <w:rFonts w:cs="Times New Roman (Body CS)"/>
-          <w:bCs/>
-        </w:rPr>
-        <w:t>== ’</w:t>
+        <w:t xml:space="preserve"> == ’</w:t>
       </w:r>
       <w:r>
         <w:rPr>
@@ -698,14 +721,7 @@
           <w:rFonts w:cs="Times New Roman (Body CS)"/>
           <w:bCs/>
         </w:rPr>
-        <w:t xml:space="preserve"> == ’reply’ %}</w:t>
-      </w:r>
-      <w:r>
-        <w:rPr>
-          <w:rFonts w:cs="Times New Roman (Body CS)"/>
-          <w:bCs/>
-        </w:rPr>
-        <w:t xml:space="preserve">reply </w:t>
+        <w:t xml:space="preserve"> == ’reply’ %}reply </w:t>
       </w:r>
       <w:r>
         <w:rPr>
@@ -847,6 +863,7 @@
         </w:rPr>
         <w:t xml:space="preserve">I have filed </w:t>
       </w:r>
+      <w:proofErr w:type="gramStart"/>
       <w:r>
         <w:rPr>
           <w:rFonts w:cs="Times New Roman (Body CS)"/>
@@ -858,7 +875,14 @@
         <w:rPr>
           <w:rFonts w:cs="Times New Roman (Body CS)"/>
         </w:rPr>
-        <w:t>previous_request_count</w:t>
+        <w:t>previous</w:t>
+      </w:r>
+      <w:proofErr w:type="gramEnd"/>
+      <w:r>
+        <w:rPr>
+          <w:rFonts w:cs="Times New Roman (Body CS)"/>
+        </w:rPr>
+        <w:t>_request_count</w:t>
       </w:r>
       <w:proofErr w:type="spellEnd"/>
       <w:r>
@@ -903,13 +927,7 @@
         <w:rPr>
           <w:rFonts w:cs="Times New Roman (Body CS)"/>
         </w:rPr>
-        <w:t xml:space="preserve"> == ’reply’ %} reply{% endif %}</w:t>
-      </w:r>
-      <w:r>
-        <w:rPr>
-          <w:rFonts w:cs="Times New Roman (Body CS)"/>
-        </w:rPr>
-        <w:t>brief</w:t>
+        <w:t xml:space="preserve"> == ’reply’ %} reply{% endif %}brief</w:t>
       </w:r>
       <w:r>
         <w:rPr>
@@ -971,13 +989,7 @@
         <w:rPr>
           <w:rFonts w:cs="Times New Roman (Body CS)"/>
         </w:rPr>
-        <w:t xml:space="preserve"> </w:t>
-      </w:r>
-      <w:r>
-        <w:rPr>
-          <w:rFonts w:cs="Times New Roman (Body CS)"/>
-        </w:rPr>
-        <w:t xml:space="preserve">{% if </w:t>
+        <w:t xml:space="preserve"> {% if </w:t>
       </w:r>
       <w:proofErr w:type="spellStart"/>
       <w:r>
@@ -1099,14 +1111,29 @@
         <w:rPr>
           <w:rFonts w:cs="Times New Roman (Body CS)"/>
         </w:rPr>
-        <w:t>I require additional time to file my</w:t>
-      </w:r>
-      <w:r>
-        <w:rPr>
-          <w:rFonts w:cs="Times New Roman (Body CS)"/>
-          <w:bCs/>
-        </w:rPr>
-        <w:t xml:space="preserve">{% if </w:t>
+        <w:t xml:space="preserve">I require additional time to file </w:t>
+      </w:r>
+      <w:proofErr w:type="gramStart"/>
+      <w:r>
+        <w:rPr>
+          <w:rFonts w:cs="Times New Roman (Body CS)"/>
+        </w:rPr>
+        <w:t>my</w:t>
+      </w:r>
+      <w:r>
+        <w:rPr>
+          <w:rFonts w:cs="Times New Roman (Body CS)"/>
+          <w:bCs/>
+        </w:rPr>
+        <w:t>{</w:t>
+      </w:r>
+      <w:proofErr w:type="gramEnd"/>
+      <w:r>
+        <w:rPr>
+          <w:rFonts w:cs="Times New Roman (Body CS)"/>
+          <w:bCs/>
+        </w:rPr>
+        <w:t xml:space="preserve">% if </w:t>
       </w:r>
       <w:proofErr w:type="spellStart"/>
       <w:r>
@@ -1194,12 +1221,17 @@
       <w:pPr>
         <w:ind w:firstLine="360"/>
       </w:pPr>
+      <w:proofErr w:type="gramStart"/>
       <w:r>
         <w:t xml:space="preserve">{{ </w:t>
       </w:r>
       <w:proofErr w:type="spellStart"/>
       <w:r>
-        <w:t>reason_additional_time</w:t>
+        <w:t>reason</w:t>
+      </w:r>
+      <w:proofErr w:type="gramEnd"/>
+      <w:r>
+        <w:t>_additional_time</w:t>
       </w:r>
       <w:proofErr w:type="spellEnd"/>
       <w:r>
@@ -1240,11 +1272,19 @@
                 <w:bCs/>
               </w:rPr>
             </w:pPr>
+            <w:proofErr w:type="gramStart"/>
             <w:r>
               <w:rPr>
                 <w:bCs/>
               </w:rPr>
-              <w:t>{{ users[0].</w:t>
+              <w:t>{{ users</w:t>
+            </w:r>
+            <w:proofErr w:type="gramEnd"/>
+            <w:r>
+              <w:rPr>
+                <w:bCs/>
+              </w:rPr>
+              <w:t>[0].</w:t>
             </w:r>
             <w:proofErr w:type="spellStart"/>
             <w:r>
@@ -1283,8 +1323,13 @@
             <w:tcW w:w="9080" w:type="dxa"/>
           </w:tcPr>
           <w:p>
+            <w:proofErr w:type="gramStart"/>
             <w:r>
-              <w:t>{{ users[0].</w:t>
+              <w:t>{{ users</w:t>
+            </w:r>
+            <w:proofErr w:type="gramEnd"/>
+            <w:r>
+              <w:t>[0].</w:t>
             </w:r>
             <w:proofErr w:type="spellStart"/>
             <w:r>
@@ -1314,8 +1359,13 @@
             <w:tcW w:w="9080" w:type="dxa"/>
           </w:tcPr>
           <w:p>
+            <w:proofErr w:type="gramStart"/>
             <w:r>
-              <w:t>{{ users[0].</w:t>
+              <w:t>{{ users</w:t>
+            </w:r>
+            <w:proofErr w:type="gramEnd"/>
+            <w:r>
+              <w:t>[0].</w:t>
             </w:r>
             <w:proofErr w:type="spellStart"/>
             <w:r>
@@ -1342,8 +1392,13 @@
             <w:tcW w:w="9080" w:type="dxa"/>
           </w:tcPr>
           <w:p>
+            <w:proofErr w:type="gramStart"/>
             <w:r>
-              <w:t>{{ users[0].email }}</w:t>
+              <w:t>{{ users</w:t>
+            </w:r>
+            <w:proofErr w:type="gramEnd"/>
+            <w:r>
+              <w:t>[0].email }}</w:t>
             </w:r>
           </w:p>
         </w:tc>
@@ -1354,12 +1409,17 @@
             <w:tcW w:w="9080" w:type="dxa"/>
           </w:tcPr>
           <w:p>
+            <w:proofErr w:type="gramStart"/>
             <w:r>
               <w:t xml:space="preserve">{{ </w:t>
             </w:r>
             <w:proofErr w:type="spellStart"/>
             <w:r>
-              <w:t>date_of_completion</w:t>
+              <w:t>date</w:t>
+            </w:r>
+            <w:proofErr w:type="gramEnd"/>
+            <w:r>
+              <w:t>_of_completion</w:t>
             </w:r>
             <w:proofErr w:type="spellEnd"/>
             <w:r>
@@ -1381,6 +1441,7 @@
         <w:rPr>
           <w:u w:val="single"/>
         </w:rPr>
+        <w:lastRenderedPageBreak/>
         <w:t>CERTIFICATE OF SERVICE</w:t>
       </w:r>
     </w:p>
@@ -1460,6 +1521,7 @@
           <w:bCs/>
         </w:rPr>
       </w:pPr>
+      <w:proofErr w:type="gramStart"/>
       <w:r>
         <w:rPr>
           <w:bCs/>
@@ -1471,7 +1533,14 @@
         <w:rPr>
           <w:bCs/>
         </w:rPr>
-        <w:t>service_information</w:t>
+        <w:t>service</w:t>
+      </w:r>
+      <w:proofErr w:type="gramEnd"/>
+      <w:r>
+        <w:rPr>
+          <w:bCs/>
+        </w:rPr>
+        <w:t>_information</w:t>
       </w:r>
       <w:proofErr w:type="spellEnd"/>
       <w:r>
@@ -1504,6 +1573,7 @@
       <w:r>
         <w:t xml:space="preserve"> service on </w:t>
       </w:r>
+      <w:proofErr w:type="gramStart"/>
       <w:r>
         <w:rPr>
           <w:bCs/>
@@ -1515,7 +1585,14 @@
         <w:rPr>
           <w:bCs/>
         </w:rPr>
-        <w:t>service_date</w:t>
+        <w:t>service</w:t>
+      </w:r>
+      <w:proofErr w:type="gramEnd"/>
+      <w:r>
+        <w:rPr>
+          <w:bCs/>
+        </w:rPr>
+        <w:t>_date</w:t>
       </w:r>
       <w:proofErr w:type="spellEnd"/>
       <w:r>
@@ -1543,12 +1620,14 @@
           <w:b/>
         </w:rPr>
       </w:pPr>
+      <w:proofErr w:type="gramStart"/>
       <w:r>
         <w:t>{{ user</w:t>
       </w:r>
       <w:r>
         <w:t>s</w:t>
       </w:r>
+      <w:proofErr w:type="gramEnd"/>
       <w:r>
         <w:rPr>
           <w:bCs/>
@@ -1565,6 +1644,7 @@
           <w:bCs/>
         </w:rPr>
       </w:pPr>
+      <w:proofErr w:type="gramStart"/>
       <w:r>
         <w:rPr>
           <w:bCs/>
@@ -1576,7 +1656,14 @@
         <w:rPr>
           <w:bCs/>
         </w:rPr>
-        <w:t>penalties_</w:t>
+        <w:t>penalties</w:t>
+      </w:r>
+      <w:proofErr w:type="gramEnd"/>
+      <w:r>
+        <w:rPr>
+          <w:bCs/>
+        </w:rPr>
+        <w:t>_</w:t>
       </w:r>
       <w:r>
         <w:rPr>
@@ -1628,12 +1715,17 @@
       <w:pPr>
         <w:jc w:val="center"/>
       </w:pPr>
+      <w:proofErr w:type="gramStart"/>
       <w:r>
         <w:t xml:space="preserve">{{ </w:t>
       </w:r>
       <w:proofErr w:type="spellStart"/>
       <w:r>
-        <w:t>housing_court_division</w:t>
+        <w:t>housing</w:t>
+      </w:r>
+      <w:proofErr w:type="gramEnd"/>
+      <w:r>
+        <w:t>_court_division</w:t>
       </w:r>
       <w:proofErr w:type="spellEnd"/>
       <w:r>
@@ -1658,11 +1750,19 @@
         <w:jc w:val="center"/>
       </w:pPr>
       <w:r>
-        <w:t xml:space="preserve">APPEALS COURT DOCKET NO. {{ </w:t>
+        <w:t xml:space="preserve">APPEALS COURT DOCKET NO. </w:t>
+      </w:r>
+      <w:proofErr w:type="gramStart"/>
+      <w:r>
+        <w:t xml:space="preserve">{{ </w:t>
       </w:r>
       <w:proofErr w:type="spellStart"/>
       <w:r>
-        <w:t>appeals_court_docket_number</w:t>
+        <w:t>appeals</w:t>
+      </w:r>
+      <w:proofErr w:type="gramEnd"/>
+      <w:r>
+        <w:t>_court_docket_number</w:t>
       </w:r>
       <w:proofErr w:type="spellEnd"/>
       <w:r>
@@ -1674,6 +1774,7 @@
       <w:pPr>
         <w:jc w:val="center"/>
       </w:pPr>
+      <w:proofErr w:type="gramStart"/>
       <w:r>
         <w:t>{{</w:t>
       </w:r>
@@ -1682,7 +1783,11 @@
       </w:r>
       <w:proofErr w:type="spellStart"/>
       <w:r>
-        <w:t>plaintiff_name</w:t>
+        <w:t>plaintiff</w:t>
+      </w:r>
+      <w:proofErr w:type="gramEnd"/>
+      <w:r>
+        <w:t>_name</w:t>
       </w:r>
       <w:proofErr w:type="spellEnd"/>
       <w:r>
@@ -1719,12 +1824,17 @@
       <w:pPr>
         <w:jc w:val="center"/>
       </w:pPr>
+      <w:proofErr w:type="gramStart"/>
       <w:r>
         <w:t xml:space="preserve">{{ </w:t>
       </w:r>
       <w:proofErr w:type="spellStart"/>
       <w:r>
-        <w:t>defendant_name</w:t>
+        <w:t>defendant</w:t>
+      </w:r>
+      <w:proofErr w:type="gramEnd"/>
+      <w:r>
+        <w:t>_name</w:t>
       </w:r>
       <w:proofErr w:type="spellEnd"/>
       <w:r>
@@ -1820,6 +1930,7 @@
           <w:szCs w:val="20"/>
         </w:rPr>
       </w:pPr>
+      <w:proofErr w:type="gramStart"/>
       <w:r>
         <w:rPr>
           <w:bCs/>
@@ -1859,7 +1970,16 @@
           <w:sz w:val="20"/>
           <w:szCs w:val="20"/>
         </w:rPr>
-        <w:t>.url_for</w:t>
+        <w:t>.url</w:t>
+      </w:r>
+      <w:proofErr w:type="gramEnd"/>
+      <w:r>
+        <w:rPr>
+          <w:bCs/>
+          <w:sz w:val="20"/>
+          <w:szCs w:val="20"/>
+        </w:rPr>
+        <w:t>_for</w:t>
       </w:r>
       <w:proofErr w:type="spellEnd"/>
       <w:r>
@@ -2365,8 +2485,8 @@
   <w:abstractNum w:abstractNumId="3" w15:restartNumberingAfterBreak="0">
     <w:nsid w:val="64B25084"/>
     <w:multiLevelType w:val="hybridMultilevel"/>
-    <w:tmpl w:val="5BF096E8"/>
-    <w:lvl w:ilvl="0" w:tplc="07744382">
+    <w:tmpl w:val="1C146E54"/>
+    <w:lvl w:ilvl="0" w:tplc="0E5A0106">
       <w:start w:val="1"/>
       <w:numFmt w:val="decimal"/>
       <w:lvlText w:val="(%1)"/>
@@ -2376,6 +2496,8 @@
       </w:pPr>
       <w:rPr>
         <w:rFonts w:hint="default"/>
+        <w:b w:val="0"/>
+        <w:bCs/>
       </w:rPr>
     </w:lvl>
     <w:lvl w:ilvl="1" w:tplc="04090019" w:tentative="1">

</xml_diff>

<commit_message>
resolve final download screen
</commit_message>
<xml_diff>
--- a/docassemble/EnlargeTimeToFile/data/templates/Motion_for_Enlargement_of_Time.docx
+++ b/docassemble/EnlargeTimeToFile/data/templates/Motion_for_Enlargement_of_Time.docx
@@ -18,68 +18,7 @@
         <w:t>APPEALS COURT</w:t>
       </w:r>
     </w:p>
-    <w:p>
-      <w:pPr>
-        <w:jc w:val="center"/>
-      </w:pPr>
-    </w:p>
-    <w:p>
-      <w:pPr>
-        <w:jc w:val="center"/>
-      </w:pPr>
-      <w:proofErr w:type="gramStart"/>
-      <w:r>
-        <w:t xml:space="preserve">{{ </w:t>
-      </w:r>
-      <w:r>
-        <w:t>courts</w:t>
-      </w:r>
-      <w:proofErr w:type="gramEnd"/>
-      <w:r>
-        <w:t>[</w:t>
-      </w:r>
-      <w:r>
-        <w:rPr>
-          <w:rFonts w:ascii="Helvetica" w:hAnsi="Helvetica" w:cs="Helvetica"/>
-          <w:sz w:val="22"/>
-          <w:szCs w:val="22"/>
-        </w:rPr>
-        <w:t>0]</w:t>
-      </w:r>
-      <w:r>
-        <w:rPr>
-          <w:rFonts w:ascii="Helvetica" w:hAnsi="Helvetica" w:cs="Helvetica"/>
-          <w:sz w:val="22"/>
-          <w:szCs w:val="22"/>
-        </w:rPr>
-        <w:t xml:space="preserve"> </w:t>
-      </w:r>
-      <w:r>
-        <w:t xml:space="preserve">}} </w:t>
-      </w:r>
-      <w:r>
-        <w:t xml:space="preserve">COURT DOCKET NO. </w:t>
-      </w:r>
-      <w:r>
-        <w:t xml:space="preserve">{{ </w:t>
-      </w:r>
-      <w:proofErr w:type="spellStart"/>
-      <w:r>
-        <w:t>trial_court</w:t>
-      </w:r>
-      <w:r>
-        <w:t>_docket_number</w:t>
-      </w:r>
-      <w:proofErr w:type="spellEnd"/>
-      <w:r>
-        <w:t xml:space="preserve"> }}</w:t>
-      </w:r>
-    </w:p>
-    <w:p>
-      <w:pPr>
-        <w:jc w:val="center"/>
-      </w:pPr>
-    </w:p>
+    <w:p/>
     <w:p>
       <w:pPr>
         <w:jc w:val="center"/>
@@ -1096,7 +1035,6 @@
         </w:rPr>
         <w:t xml:space="preserve">is currently due on or before </w:t>
       </w:r>
-      <w:proofErr w:type="gramStart"/>
       <w:r>
         <w:rPr>
           <w:rFonts w:cs="Times New Roman (Body CS)"/>
@@ -1108,14 +1046,7 @@
         <w:rPr>
           <w:rFonts w:cs="Times New Roman (Body CS)"/>
         </w:rPr>
-        <w:t>current</w:t>
-      </w:r>
-      <w:proofErr w:type="gramEnd"/>
-      <w:r>
-        <w:rPr>
-          <w:rFonts w:cs="Times New Roman (Body CS)"/>
-        </w:rPr>
-        <w:t>_due_date</w:t>
+        <w:t>current_due_date</w:t>
       </w:r>
       <w:proofErr w:type="spellEnd"/>
       <w:r>
@@ -1496,6 +1427,7 @@
         <w:rPr>
           <w:u w:val="single"/>
         </w:rPr>
+        <w:lastRenderedPageBreak/>
         <w:t>CERTIFICATE OF SERVICE</w:t>
       </w:r>
     </w:p>
@@ -1646,7 +1578,56 @@
     <w:p/>
     <w:p>
       <w:r>
-        <w:t xml:space="preserve">Signed under the penalties of perjury, </w:t>
+        <w:t xml:space="preserve">{%p if </w:t>
+      </w:r>
+      <w:proofErr w:type="spellStart"/>
+      <w:r>
+        <w:t>i</w:t>
+      </w:r>
+      <w:proofErr w:type="spellEnd"/>
+      <w:r>
+        <w:t xml:space="preserve"> </w:t>
+      </w:r>
+      <w:r>
+        <w:t xml:space="preserve">== “final” %} </w:t>
+      </w:r>
+    </w:p>
+    <w:p/>
+    <w:p>
+      <w:proofErr w:type="gramStart"/>
+      <w:r>
+        <w:t>{{ user</w:t>
+      </w:r>
+      <w:r>
+        <w:t>s</w:t>
+      </w:r>
+      <w:proofErr w:type="gramEnd"/>
+      <w:r>
+        <w:rPr>
+          <w:bCs/>
+        </w:rPr>
+        <w:t>[0]</w:t>
+      </w:r>
+      <w:r>
+        <w:t>.signature }}</w:t>
+      </w:r>
+    </w:p>
+    <w:p/>
+    <w:p>
+      <w:r>
+        <w:t>{%</w:t>
+      </w:r>
+      <w:r>
+        <w:t>p</w:t>
+      </w:r>
+      <w:r>
+        <w:t xml:space="preserve"> endif %} </w:t>
+      </w:r>
+    </w:p>
+    <w:p/>
+    <w:p>
+      <w:r>
+        <w:t>Signed under the penalties of perjury,</w:t>
       </w:r>
     </w:p>
     <w:p>
@@ -1655,49 +1636,32 @@
           <w:b/>
         </w:rPr>
       </w:pPr>
+    </w:p>
+    <w:p>
+      <w:pPr>
+        <w:rPr>
+          <w:bCs/>
+        </w:rPr>
+      </w:pPr>
       <w:proofErr w:type="gramStart"/>
       <w:r>
-        <w:t>{{ user</w:t>
-      </w:r>
-      <w:r>
-        <w:t>s</w:t>
+        <w:rPr>
+          <w:bCs/>
+        </w:rPr>
+        <w:t xml:space="preserve">{{ </w:t>
+      </w:r>
+      <w:proofErr w:type="spellStart"/>
+      <w:r>
+        <w:rPr>
+          <w:bCs/>
+        </w:rPr>
+        <w:t>penalties</w:t>
       </w:r>
       <w:proofErr w:type="gramEnd"/>
       <w:r>
         <w:rPr>
           <w:bCs/>
         </w:rPr>
-        <w:t>[0]</w:t>
-      </w:r>
-      <w:r>
-        <w:t>.signature }}</w:t>
-      </w:r>
-    </w:p>
-    <w:p>
-      <w:pPr>
-        <w:rPr>
-          <w:bCs/>
-        </w:rPr>
-      </w:pPr>
-      <w:proofErr w:type="gramStart"/>
-      <w:r>
-        <w:rPr>
-          <w:bCs/>
-        </w:rPr>
-        <w:t xml:space="preserve">{{ </w:t>
-      </w:r>
-      <w:proofErr w:type="spellStart"/>
-      <w:r>
-        <w:rPr>
-          <w:bCs/>
-        </w:rPr>
-        <w:t>penalties</w:t>
-      </w:r>
-      <w:proofErr w:type="gramEnd"/>
-      <w:r>
-        <w:rPr>
-          <w:bCs/>
-        </w:rPr>
         <w:t>_</w:t>
       </w:r>
       <w:r>
@@ -1730,7 +1694,6 @@
         <w:jc w:val="center"/>
       </w:pPr>
       <w:r>
-        <w:lastRenderedPageBreak/>
         <w:t>COMMONWEALTH OF MASSACHUSETTS</w:t>
       </w:r>
     </w:p>
@@ -1742,54 +1705,7 @@
         <w:t>APPEALS COURT</w:t>
       </w:r>
     </w:p>
-    <w:p>
-      <w:pPr>
-        <w:jc w:val="center"/>
-      </w:pPr>
-    </w:p>
-    <w:p>
-      <w:pPr>
-        <w:jc w:val="center"/>
-      </w:pPr>
-      <w:proofErr w:type="gramStart"/>
-      <w:r>
-        <w:t xml:space="preserve">{{ </w:t>
-      </w:r>
-      <w:r>
-        <w:t>courts</w:t>
-      </w:r>
-      <w:proofErr w:type="gramEnd"/>
-      <w:r>
-        <w:t>[</w:t>
-      </w:r>
-      <w:r>
-        <w:rPr>
-          <w:rFonts w:ascii="Helvetica" w:hAnsi="Helvetica" w:cs="Helvetica"/>
-          <w:sz w:val="22"/>
-          <w:szCs w:val="22"/>
-        </w:rPr>
-        <w:t xml:space="preserve">0] </w:t>
-      </w:r>
-      <w:r>
-        <w:t xml:space="preserve">}} COURT DOCKET NO. {{ </w:t>
-      </w:r>
-      <w:proofErr w:type="spellStart"/>
-      <w:r>
-        <w:t>trial</w:t>
-      </w:r>
-      <w:r>
-        <w:t>_court_docket_number</w:t>
-      </w:r>
-      <w:proofErr w:type="spellEnd"/>
-      <w:r>
-        <w:t xml:space="preserve"> }}</w:t>
-      </w:r>
-    </w:p>
-    <w:p>
-      <w:pPr>
-        <w:jc w:val="center"/>
-      </w:pPr>
-    </w:p>
+    <w:p/>
     <w:p>
       <w:pPr>
         <w:jc w:val="center"/>

</xml_diff>

<commit_message>
resolve docketing statement logic for appellee - does not ask questions
</commit_message>
<xml_diff>
--- a/docassemble/EnlargeTimeToFile/data/templates/Motion_for_Enlargement_of_Time.docx
+++ b/docassemble/EnlargeTimeToFile/data/templates/Motion_for_Enlargement_of_Time.docx
@@ -29,19 +29,12 @@
       <w:r>
         <w:t xml:space="preserve"> </w:t>
       </w:r>
-      <w:proofErr w:type="gramStart"/>
       <w:r>
         <w:t xml:space="preserve">{{ </w:t>
       </w:r>
-      <w:proofErr w:type="spellStart"/>
-      <w:r>
-        <w:t>appeals</w:t>
-      </w:r>
-      <w:proofErr w:type="gramEnd"/>
-      <w:r>
-        <w:t>_court_docket_number</w:t>
-      </w:r>
-      <w:proofErr w:type="spellEnd"/>
+      <w:r>
+        <w:t>appeals_court_docket_number</w:t>
+      </w:r>
       <w:r>
         <w:t xml:space="preserve"> }}</w:t>
       </w:r>
@@ -51,22 +44,12 @@
       <w:pPr>
         <w:jc w:val="center"/>
       </w:pPr>
-      <w:proofErr w:type="gramStart"/>
       <w:r>
         <w:t>{{</w:t>
       </w:r>
       <w:r>
-        <w:t xml:space="preserve"> </w:t>
-      </w:r>
-      <w:proofErr w:type="spellStart"/>
-      <w:r>
-        <w:t>plaintiff</w:t>
-      </w:r>
-      <w:proofErr w:type="gramEnd"/>
-      <w:r>
-        <w:t>_name</w:t>
-      </w:r>
-      <w:proofErr w:type="spellEnd"/>
+        <w:t xml:space="preserve"> plaintiff_name</w:t>
+      </w:r>
       <w:r>
         <w:t>}}</w:t>
       </w:r>
@@ -104,19 +87,12 @@
       <w:pPr>
         <w:jc w:val="center"/>
       </w:pPr>
-      <w:proofErr w:type="gramStart"/>
       <w:r>
         <w:t xml:space="preserve">{{ </w:t>
       </w:r>
-      <w:proofErr w:type="spellStart"/>
-      <w:r>
-        <w:t>defendant</w:t>
-      </w:r>
-      <w:proofErr w:type="gramEnd"/>
-      <w:r>
-        <w:t>_name</w:t>
-      </w:r>
-      <w:proofErr w:type="spellEnd"/>
+      <w:r>
+        <w:t>defendant_name</w:t>
+      </w:r>
       <w:r>
         <w:t xml:space="preserve"> }}</w:t>
       </w:r>
@@ -154,41 +130,13 @@
           <w:bCs/>
         </w:rPr>
       </w:pPr>
-      <w:proofErr w:type="gramStart"/>
       <w:r>
         <w:rPr>
           <w:rFonts w:cs="Times New Roman (Body CS)"/>
           <w:b/>
           <w:u w:val="double"/>
         </w:rPr>
-        <w:t xml:space="preserve">{{ </w:t>
-      </w:r>
-      <w:proofErr w:type="spellStart"/>
-      <w:r>
-        <w:rPr>
-          <w:rFonts w:cs="Times New Roman (Body CS)"/>
-          <w:b/>
-          <w:u w:val="double"/>
-        </w:rPr>
-        <w:t>user</w:t>
-      </w:r>
-      <w:proofErr w:type="gramEnd"/>
-      <w:r>
-        <w:rPr>
-          <w:rFonts w:cs="Times New Roman (Body CS)"/>
-          <w:b/>
-          <w:u w:val="double"/>
-        </w:rPr>
-        <w:t>_role</w:t>
-      </w:r>
-      <w:proofErr w:type="spellEnd"/>
-      <w:r>
-        <w:rPr>
-          <w:rFonts w:cs="Times New Roman (Body CS)"/>
-          <w:b/>
-          <w:u w:val="double"/>
-        </w:rPr>
-        <w:t xml:space="preserve"> </w:t>
+        <w:t xml:space="preserve">{{ user_role </w:t>
       </w:r>
       <w:r>
         <w:rPr>
@@ -254,9 +202,36 @@
           <w:rFonts w:cs="Times New Roman (Body CS)"/>
           <w:bCs/>
         </w:rPr>
-        <w:t xml:space="preserve">{% if </w:t>
-      </w:r>
-      <w:proofErr w:type="spellStart"/>
+        <w:t>{</w:t>
+      </w:r>
+      <w:r>
+        <w:rPr>
+          <w:rFonts w:cs="Times New Roman (Body CS)"/>
+          <w:bCs/>
+        </w:rPr>
+        <w:t xml:space="preserve">% if </w:t>
+      </w:r>
+      <w:r>
+        <w:rPr>
+          <w:rFonts w:cs="Times New Roman (Body CS)"/>
+          <w:bCs/>
+        </w:rPr>
+        <w:t>showifdef</w:t>
+      </w:r>
+      <w:r>
+        <w:rPr>
+          <w:rFonts w:cs="Times New Roman (Body CS)"/>
+          <w:bCs/>
+        </w:rPr>
+        <w:t>(</w:t>
+      </w:r>
+      <w:r>
+        <w:rPr>
+          <w:rFonts w:cs="Times New Roman (Body CS)"/>
+          <w:bCs/>
+        </w:rPr>
+        <w:t>'</w:t>
+      </w:r>
       <w:r>
         <w:rPr>
           <w:rFonts w:cs="Times New Roman (Body CS)"/>
@@ -264,13 +239,34 @@
         </w:rPr>
         <w:t>enlargement_choice</w:t>
       </w:r>
-      <w:proofErr w:type="spellEnd"/>
-      <w:r>
-        <w:rPr>
-          <w:rFonts w:cs="Times New Roman (Body CS)"/>
-          <w:bCs/>
-        </w:rPr>
-        <w:t xml:space="preserve"> == ’</w:t>
+      <w:r>
+        <w:rPr>
+          <w:rFonts w:cs="Times New Roman (Body CS)"/>
+          <w:bCs/>
+        </w:rPr>
+        <w:t>'</w:t>
+      </w:r>
+      <w:r>
+        <w:rPr>
+          <w:rFonts w:ascii="Arial" w:hAnsi="Arial" w:cs="Arial"/>
+          <w:sz w:val="22"/>
+          <w:szCs w:val="22"/>
+        </w:rPr>
+        <w:t xml:space="preserve">) </w:t>
+      </w:r>
+      <w:r>
+        <w:rPr>
+          <w:rFonts w:cs="Times New Roman (Body CS)"/>
+          <w:bCs/>
+        </w:rPr>
+        <w:t xml:space="preserve">== </w:t>
+      </w:r>
+      <w:r>
+        <w:rPr>
+          <w:rFonts w:cs="Times New Roman (Body CS)"/>
+          <w:bCs/>
+        </w:rPr>
+        <w:t>'</w:t>
       </w:r>
       <w:r>
         <w:rPr>
@@ -284,7 +280,21 @@
           <w:rFonts w:cs="Times New Roman (Body CS)"/>
           <w:bCs/>
         </w:rPr>
-        <w:t>’ %</w:t>
+        <w:t>'</w:t>
+      </w:r>
+      <w:r>
+        <w:rPr>
+          <w:rFonts w:cs="Times New Roman (Body CS)"/>
+          <w:bCs/>
+        </w:rPr>
+        <w:t xml:space="preserve"> </w:t>
+      </w:r>
+      <w:r>
+        <w:rPr>
+          <w:rFonts w:cs="Times New Roman (Body CS)"/>
+          <w:bCs/>
+        </w:rPr>
+        <w:t>%</w:t>
       </w:r>
       <w:r>
         <w:rPr>
@@ -324,7 +334,102 @@
           <w:iCs/>
           <w:lang w:val="en-GB"/>
         </w:rPr>
-        <w:t>{% endif</w:t>
+        <w:t>{% endif %}</w:t>
+      </w:r>
+      <w:r>
+        <w:rPr>
+          <w:rFonts w:cs="Times New Roman (Body CS)"/>
+          <w:b/>
+          <w:u w:val="double"/>
+        </w:rPr>
+        <w:t>BRIEF</w:t>
+      </w:r>
+      <w:r>
+        <w:rPr>
+          <w:rFonts w:cs="Times New Roman (Body CS)"/>
+          <w:bCs/>
+        </w:rPr>
+        <w:t xml:space="preserve">{% </w:t>
+      </w:r>
+      <w:r>
+        <w:rPr>
+          <w:rFonts w:cs="Times New Roman (Body CS)"/>
+          <w:bCs/>
+        </w:rPr>
+        <w:t>if user_role</w:t>
+      </w:r>
+      <w:r>
+        <w:rPr>
+          <w:rFonts w:cs="Times New Roman (Body CS)"/>
+          <w:bCs/>
+        </w:rPr>
+        <w:t xml:space="preserve"> == </w:t>
+      </w:r>
+      <w:r>
+        <w:rPr>
+          <w:rFonts w:cs="Times New Roman (Body CS)"/>
+          <w:bCs/>
+        </w:rPr>
+        <w:t>'</w:t>
+      </w:r>
+      <w:r>
+        <w:rPr>
+          <w:rFonts w:cs="Times New Roman (Body CS)"/>
+          <w:bCs/>
+        </w:rPr>
+        <w:t>APPELLANT</w:t>
+      </w:r>
+      <w:r>
+        <w:rPr>
+          <w:rFonts w:cs="Times New Roman (Body CS)"/>
+          <w:bCs/>
+        </w:rPr>
+        <w:t>'</w:t>
+      </w:r>
+      <w:r>
+        <w:rPr>
+          <w:rFonts w:cs="Times New Roman (Body CS)"/>
+          <w:bCs/>
+        </w:rPr>
+        <w:t xml:space="preserve"> </w:t>
+      </w:r>
+      <w:r>
+        <w:rPr>
+          <w:rFonts w:cs="Times New Roman (Body CS)"/>
+          <w:bCs/>
+        </w:rPr>
+        <w:t>%</w:t>
+      </w:r>
+      <w:r>
+        <w:rPr>
+          <w:rFonts w:cs="Times New Roman (Body CS)"/>
+          <w:bCs/>
+        </w:rPr>
+        <w:t>}</w:t>
+      </w:r>
+      <w:r>
+        <w:rPr>
+          <w:rFonts w:cs="Times New Roman (Body CS)"/>
+          <w:b/>
+          <w:u w:val="double"/>
+        </w:rPr>
+        <w:t xml:space="preserve"> </w:t>
+      </w:r>
+      <w:r>
+        <w:rPr>
+          <w:rFonts w:cs="Times New Roman (Body CS)"/>
+          <w:b/>
+          <w:u w:val="double"/>
+        </w:rPr>
+        <w:t xml:space="preserve">AND </w:t>
+      </w:r>
+      <w:r>
+        <w:rPr>
+          <w:rFonts w:cs="Times New Roman (Body CS)"/>
+          <w:b/>
+          <w:u w:val="double"/>
+        </w:rPr>
+        <w:t xml:space="preserve">APPENDIX </w:t>
       </w:r>
       <w:r>
         <w:rPr>
@@ -333,7 +438,7 @@
           <w:iCs/>
           <w:lang w:val="en-GB"/>
         </w:rPr>
-        <w:t xml:space="preserve"> %</w:t>
+        <w:t xml:space="preserve">{% </w:t>
       </w:r>
       <w:r>
         <w:rPr>
@@ -342,198 +447,100 @@
           <w:iCs/>
           <w:lang w:val="en-GB"/>
         </w:rPr>
+        <w:t>endif</w:t>
+      </w:r>
+      <w:r>
+        <w:rPr>
+          <w:rFonts w:cs="Times New Roman (Body CS)"/>
+          <w:bCs/>
+          <w:iCs/>
+          <w:lang w:val="en-GB"/>
+        </w:rPr>
+        <w:t xml:space="preserve"> </w:t>
+      </w:r>
+      <w:r>
+        <w:rPr>
+          <w:rFonts w:cs="Times New Roman (Body CS)"/>
+          <w:bCs/>
+          <w:iCs/>
+          <w:lang w:val="en-GB"/>
+        </w:rPr>
+        <w:t>%</w:t>
+      </w:r>
+      <w:r>
+        <w:rPr>
+          <w:rFonts w:cs="Times New Roman (Body CS)"/>
+          <w:bCs/>
+          <w:iCs/>
+          <w:lang w:val="en-GB"/>
+        </w:rPr>
         <w:t>}</w:t>
       </w:r>
-      <w:r>
+    </w:p>
+    <w:p>
+      <w:pPr>
         <w:rPr>
           <w:rFonts w:cs="Times New Roman (Body CS)"/>
           <w:b/>
           <w:u w:val="double"/>
         </w:rPr>
-        <w:t>BRIEF</w:t>
-      </w:r>
-      <w:r>
-        <w:rPr>
-          <w:rFonts w:cs="Times New Roman (Body CS)"/>
-          <w:bCs/>
-        </w:rPr>
-        <w:t xml:space="preserve">{% </w:t>
-      </w:r>
-      <w:r>
-        <w:rPr>
-          <w:rFonts w:cs="Times New Roman (Body CS)"/>
-          <w:bCs/>
-        </w:rPr>
-        <w:t xml:space="preserve">if </w:t>
-      </w:r>
-      <w:proofErr w:type="spellStart"/>
-      <w:r>
-        <w:rPr>
-          <w:rFonts w:cs="Times New Roman (Body CS)"/>
-          <w:bCs/>
-        </w:rPr>
-        <w:t>user_role</w:t>
-      </w:r>
-      <w:proofErr w:type="spellEnd"/>
-      <w:r>
-        <w:rPr>
-          <w:rFonts w:cs="Times New Roman (Body CS)"/>
-          <w:bCs/>
-        </w:rPr>
-        <w:t xml:space="preserve"> == ’</w:t>
-      </w:r>
-      <w:r>
-        <w:rPr>
-          <w:rFonts w:cs="Times New Roman (Body CS)"/>
-          <w:bCs/>
-        </w:rPr>
-        <w:t>APPELLANT</w:t>
-      </w:r>
-      <w:r>
-        <w:rPr>
-          <w:rFonts w:cs="Times New Roman (Body CS)"/>
-          <w:bCs/>
-        </w:rPr>
-        <w:t>’</w:t>
-      </w:r>
-      <w:r>
-        <w:rPr>
-          <w:rFonts w:cs="Times New Roman (Body CS)"/>
-          <w:bCs/>
+      </w:pPr>
+    </w:p>
+    <w:p>
+      <w:pPr>
+        <w:rPr>
+          <w:rFonts w:cs="Times New Roman (Body CS)"/>
+        </w:rPr>
+      </w:pPr>
+      <w:r>
+        <w:rPr>
+          <w:rFonts w:cs="Times New Roman (Body CS)"/>
+          <w:bCs/>
+        </w:rPr>
+        <w:t xml:space="preserve">{%p if </w:t>
+      </w:r>
+      <w:r>
+        <w:rPr>
+          <w:rFonts w:cs="Times New Roman (Body CS)"/>
+          <w:bCs/>
+        </w:rPr>
+        <w:t>'</w:t>
+      </w:r>
+      <w:r>
+        <w:rPr>
+          <w:rFonts w:cs="Times New Roman (Body CS)"/>
+        </w:rPr>
+        <w:t>docketing</w:t>
+      </w:r>
+      <w:r>
+        <w:rPr>
+          <w:rFonts w:cs="Times New Roman (Body CS)"/>
+        </w:rPr>
+        <w:t>_</w:t>
+      </w:r>
+      <w:r>
+        <w:rPr>
+          <w:rFonts w:cs="Times New Roman (Body CS)"/>
+        </w:rPr>
+        <w:t>statement</w:t>
+      </w:r>
+      <w:r>
+        <w:rPr>
+          <w:rFonts w:cs="Times New Roman (Body CS)"/>
+        </w:rPr>
+        <w:t>'</w:t>
+      </w:r>
+      <w:r>
+        <w:rPr>
+          <w:rFonts w:cs="Times New Roman (Body CS)"/>
         </w:rPr>
         <w:t xml:space="preserve"> </w:t>
       </w:r>
       <w:r>
         <w:rPr>
           <w:rFonts w:cs="Times New Roman (Body CS)"/>
-          <w:bCs/>
-        </w:rPr>
-        <w:t>%</w:t>
-      </w:r>
-      <w:r>
-        <w:rPr>
-          <w:rFonts w:cs="Times New Roman (Body CS)"/>
-          <w:bCs/>
-        </w:rPr>
-        <w:t>}</w:t>
-      </w:r>
-      <w:r>
-        <w:rPr>
-          <w:rFonts w:cs="Times New Roman (Body CS)"/>
-          <w:b/>
-          <w:u w:val="double"/>
-        </w:rPr>
-        <w:t xml:space="preserve"> </w:t>
-      </w:r>
-      <w:r>
-        <w:rPr>
-          <w:rFonts w:cs="Times New Roman (Body CS)"/>
-          <w:b/>
-          <w:u w:val="double"/>
-        </w:rPr>
-        <w:t xml:space="preserve">AND </w:t>
-      </w:r>
-      <w:r>
-        <w:rPr>
-          <w:rFonts w:cs="Times New Roman (Body CS)"/>
-          <w:b/>
-          <w:u w:val="double"/>
-        </w:rPr>
-        <w:t xml:space="preserve">APPENDIX </w:t>
-      </w:r>
-      <w:r>
-        <w:rPr>
-          <w:rFonts w:cs="Times New Roman (Body CS)"/>
-          <w:bCs/>
-          <w:iCs/>
-          <w:lang w:val="en-GB"/>
-        </w:rPr>
-        <w:t xml:space="preserve">{% </w:t>
-      </w:r>
-      <w:r>
-        <w:rPr>
-          <w:rFonts w:cs="Times New Roman (Body CS)"/>
-          <w:bCs/>
-          <w:iCs/>
-          <w:lang w:val="en-GB"/>
-        </w:rPr>
-        <w:t>endif</w:t>
-      </w:r>
-      <w:r>
-        <w:rPr>
-          <w:rFonts w:cs="Times New Roman (Body CS)"/>
-          <w:bCs/>
-          <w:iCs/>
-          <w:lang w:val="en-GB"/>
-        </w:rPr>
-        <w:t xml:space="preserve"> </w:t>
-      </w:r>
-      <w:r>
-        <w:rPr>
-          <w:rFonts w:cs="Times New Roman (Body CS)"/>
-          <w:bCs/>
-          <w:iCs/>
-          <w:lang w:val="en-GB"/>
-        </w:rPr>
-        <w:t>%</w:t>
-      </w:r>
-      <w:r>
-        <w:rPr>
-          <w:rFonts w:cs="Times New Roman (Body CS)"/>
-          <w:bCs/>
-          <w:iCs/>
-          <w:lang w:val="en-GB"/>
-        </w:rPr>
-        <w:t>}</w:t>
-      </w:r>
-    </w:p>
-    <w:p>
-      <w:pPr>
-        <w:rPr>
-          <w:rFonts w:cs="Times New Roman (Body CS)"/>
-          <w:b/>
-          <w:u w:val="double"/>
-        </w:rPr>
-      </w:pPr>
-    </w:p>
-    <w:p>
-      <w:pPr>
-        <w:rPr>
-          <w:rFonts w:cs="Times New Roman (Body CS)"/>
-        </w:rPr>
-      </w:pPr>
-      <w:r>
-        <w:rPr>
-          <w:rFonts w:cs="Times New Roman (Body CS)"/>
-          <w:bCs/>
-        </w:rPr>
-        <w:t xml:space="preserve">{%p if </w:t>
-      </w:r>
-      <w:proofErr w:type="spellStart"/>
-      <w:r>
-        <w:rPr>
-          <w:rFonts w:cs="Times New Roman (Body CS)"/>
-        </w:rPr>
-        <w:t>docketing</w:t>
-      </w:r>
-      <w:r>
-        <w:rPr>
-          <w:rFonts w:cs="Times New Roman (Body CS)"/>
-        </w:rPr>
-        <w:t>_</w:t>
-      </w:r>
-      <w:r>
-        <w:rPr>
-          <w:rFonts w:cs="Times New Roman (Body CS)"/>
-        </w:rPr>
-        <w:t>statement</w:t>
-      </w:r>
-      <w:proofErr w:type="spellEnd"/>
-      <w:r>
-        <w:rPr>
-          <w:rFonts w:cs="Times New Roman (Body CS)"/>
-        </w:rPr>
-        <w:t xml:space="preserve"> </w:t>
+        </w:rPr>
+        <w:t xml:space="preserve">== 'True' </w:t>
       </w:r>
       <w:r>
         <w:rPr>
@@ -654,23 +661,57 @@
           <w:rFonts w:cs="Times New Roman (Body CS)"/>
           <w:bCs/>
         </w:rPr>
-        <w:t xml:space="preserve">{% if </w:t>
-      </w:r>
-      <w:proofErr w:type="spellStart"/>
-      <w:r>
-        <w:rPr>
-          <w:rFonts w:cs="Times New Roman (Body CS)"/>
-          <w:bCs/>
-        </w:rPr>
-        <w:t>enlargement_choice</w:t>
-      </w:r>
-      <w:proofErr w:type="spellEnd"/>
-      <w:r>
-        <w:rPr>
-          <w:rFonts w:cs="Times New Roman (Body CS)"/>
-          <w:bCs/>
-        </w:rPr>
-        <w:t xml:space="preserve"> == ’reply’ %}</w:t>
+        <w:t>{</w:t>
+      </w:r>
+      <w:r>
+        <w:rPr>
+          <w:rFonts w:cs="Times New Roman (Body CS)"/>
+          <w:bCs/>
+        </w:rPr>
+        <w:t>% if</w:t>
+      </w:r>
+      <w:r>
+        <w:rPr>
+          <w:rFonts w:cs="Times New Roman (Body CS)"/>
+          <w:bCs/>
+        </w:rPr>
+        <w:t xml:space="preserve"> showifdef('enlargement_choice'</w:t>
+      </w:r>
+      <w:r>
+        <w:rPr>
+          <w:rFonts w:ascii="Arial" w:hAnsi="Arial" w:cs="Arial"/>
+          <w:sz w:val="22"/>
+          <w:szCs w:val="22"/>
+        </w:rPr>
+        <w:t xml:space="preserve">) </w:t>
+      </w:r>
+      <w:r>
+        <w:rPr>
+          <w:rFonts w:cs="Times New Roman (Body CS)"/>
+          <w:bCs/>
+        </w:rPr>
+        <w:t>== 'reply'</w:t>
+      </w:r>
+      <w:r>
+        <w:rPr>
+          <w:rFonts w:cs="Times New Roman (Body CS)"/>
+          <w:bCs/>
+        </w:rPr>
+        <w:t xml:space="preserve"> </w:t>
+      </w:r>
+      <w:r>
+        <w:rPr>
+          <w:rFonts w:cs="Times New Roman (Body CS)"/>
+          <w:bCs/>
+        </w:rPr>
+        <w:t>%</w:t>
+      </w:r>
+      <w:r>
+        <w:rPr>
+          <w:rFonts w:cs="Times New Roman (Body CS)"/>
+          <w:bCs/>
+        </w:rPr>
+        <w:t>}</w:t>
       </w:r>
       <w:r>
         <w:rPr>
@@ -706,23 +747,35 @@
           <w:rFonts w:cs="Times New Roman (Body CS)"/>
           <w:bCs/>
         </w:rPr>
-        <w:t xml:space="preserve">{% if </w:t>
-      </w:r>
-      <w:proofErr w:type="spellStart"/>
-      <w:r>
-        <w:rPr>
-          <w:rFonts w:cs="Times New Roman (Body CS)"/>
-          <w:bCs/>
-        </w:rPr>
-        <w:t>user_role</w:t>
-      </w:r>
-      <w:proofErr w:type="spellEnd"/>
-      <w:r>
-        <w:rPr>
-          <w:rFonts w:cs="Times New Roman (Body CS)"/>
-          <w:bCs/>
-        </w:rPr>
-        <w:t xml:space="preserve"> == ’APPELLANT’ %}</w:t>
+        <w:t xml:space="preserve">{% if user_role == </w:t>
+      </w:r>
+      <w:r>
+        <w:rPr>
+          <w:rFonts w:cs="Times New Roman (Body CS)"/>
+          <w:bCs/>
+        </w:rPr>
+        <w:t>'</w:t>
+      </w:r>
+      <w:r>
+        <w:rPr>
+          <w:rFonts w:cs="Times New Roman (Body CS)"/>
+          <w:bCs/>
+        </w:rPr>
+        <w:t>APPELLANT</w:t>
+      </w:r>
+      <w:r>
+        <w:rPr>
+          <w:rFonts w:cs="Times New Roman (Body CS)"/>
+          <w:bCs/>
+        </w:rPr>
+        <w:t>'</w:t>
+      </w:r>
+      <w:r>
+        <w:rPr>
+          <w:rFonts w:cs="Times New Roman (Body CS)"/>
+          <w:bCs/>
+        </w:rPr>
+        <w:t xml:space="preserve"> %}</w:t>
       </w:r>
       <w:r>
         <w:rPr>
@@ -767,6 +820,15 @@
       <w:r>
         <w:rPr>
           <w:rFonts w:cs="Times New Roman (Body CS)"/>
+          <w:bCs/>
+          <w:iCs/>
+          <w:lang w:val="en-GB"/>
+        </w:rPr>
+        <w:t xml:space="preserve"> </w:t>
+      </w:r>
+      <w:r>
+        <w:rPr>
+          <w:rFonts w:cs="Times New Roman (Body CS)"/>
         </w:rPr>
         <w:t xml:space="preserve">to </w:t>
       </w:r>
@@ -775,23 +837,7 @@
           <w:rFonts w:cs="Times New Roman (Body CS)"/>
           <w:bCs/>
         </w:rPr>
-        <w:t xml:space="preserve">{{ </w:t>
-      </w:r>
-      <w:proofErr w:type="spellStart"/>
-      <w:r>
-        <w:rPr>
-          <w:rFonts w:cs="Times New Roman (Body CS)"/>
-          <w:bCs/>
-        </w:rPr>
-        <w:t>deadline_request</w:t>
-      </w:r>
-      <w:proofErr w:type="spellEnd"/>
-      <w:r>
-        <w:rPr>
-          <w:rFonts w:cs="Times New Roman (Body CS)"/>
-          <w:bCs/>
-        </w:rPr>
-        <w:t xml:space="preserve"> }}.</w:t>
+        <w:t>{{ deadline_request }}.</w:t>
       </w:r>
     </w:p>
     <w:p>
@@ -819,28 +865,18 @@
         </w:rPr>
         <w:t xml:space="preserve">I have filed </w:t>
       </w:r>
-      <w:proofErr w:type="gramStart"/>
       <w:r>
         <w:rPr>
           <w:rFonts w:cs="Times New Roman (Body CS)"/>
         </w:rPr>
         <w:t xml:space="preserve">{{ </w:t>
       </w:r>
-      <w:proofErr w:type="spellStart"/>
-      <w:r>
-        <w:rPr>
-          <w:rFonts w:cs="Times New Roman (Body CS)"/>
-        </w:rPr>
-        <w:t>previous</w:t>
-      </w:r>
-      <w:proofErr w:type="gramEnd"/>
-      <w:r>
-        <w:rPr>
-          <w:rFonts w:cs="Times New Roman (Body CS)"/>
-        </w:rPr>
-        <w:t>_request_count</w:t>
-      </w:r>
-      <w:proofErr w:type="spellEnd"/>
+      <w:r>
+        <w:rPr>
+          <w:rFonts w:cs="Times New Roman (Body CS)"/>
+        </w:rPr>
+        <w:t>previous_request_count</w:t>
+      </w:r>
       <w:r>
         <w:rPr>
           <w:rFonts w:cs="Times New Roman (Body CS)"/>
@@ -871,19 +907,61 @@
         </w:rPr>
         <w:t xml:space="preserve">{% if </w:t>
       </w:r>
-      <w:proofErr w:type="spellStart"/>
+      <w:r>
+        <w:rPr>
+          <w:rFonts w:cs="Times New Roman (Body CS)"/>
+        </w:rPr>
+        <w:t>showifdef ('</w:t>
+      </w:r>
       <w:r>
         <w:rPr>
           <w:rFonts w:cs="Times New Roman (Body CS)"/>
         </w:rPr>
         <w:t>enlargement_choice</w:t>
       </w:r>
-      <w:proofErr w:type="spellEnd"/>
-      <w:r>
-        <w:rPr>
-          <w:rFonts w:cs="Times New Roman (Body CS)"/>
-        </w:rPr>
-        <w:t xml:space="preserve"> == ’reply’ %} reply</w:t>
+      <w:r>
+        <w:rPr>
+          <w:rFonts w:cs="Times New Roman (Body CS)"/>
+        </w:rPr>
+        <w:t>'</w:t>
+      </w:r>
+      <w:r>
+        <w:rPr>
+          <w:rFonts w:ascii="Arial" w:hAnsi="Arial" w:cs="Arial"/>
+          <w:sz w:val="22"/>
+          <w:szCs w:val="22"/>
+        </w:rPr>
+        <w:t>)</w:t>
+      </w:r>
+      <w:r>
+        <w:rPr>
+          <w:rFonts w:cs="Times New Roman (Body CS)"/>
+        </w:rPr>
+        <w:t xml:space="preserve"> == </w:t>
+      </w:r>
+      <w:r>
+        <w:rPr>
+          <w:rFonts w:cs="Times New Roman (Body CS)"/>
+        </w:rPr>
+        <w:t>'</w:t>
+      </w:r>
+      <w:r>
+        <w:rPr>
+          <w:rFonts w:cs="Times New Roman (Body CS)"/>
+        </w:rPr>
+        <w:t>reply</w:t>
+      </w:r>
+      <w:r>
+        <w:rPr>
+          <w:rFonts w:cs="Times New Roman (Body CS)"/>
+        </w:rPr>
+        <w:t>'</w:t>
+      </w:r>
+      <w:r>
+        <w:rPr>
+          <w:rFonts w:cs="Times New Roman (Body CS)"/>
+        </w:rPr>
+        <w:t xml:space="preserve"> %} reply</w:t>
       </w:r>
       <w:r>
         <w:rPr>
@@ -901,21 +979,31 @@
         <w:rPr>
           <w:rFonts w:cs="Times New Roman (Body CS)"/>
         </w:rPr>
-        <w:t xml:space="preserve">{% if </w:t>
-      </w:r>
-      <w:proofErr w:type="spellStart"/>
-      <w:r>
-        <w:rPr>
-          <w:rFonts w:cs="Times New Roman (Body CS)"/>
-        </w:rPr>
-        <w:t>user_role</w:t>
-      </w:r>
-      <w:proofErr w:type="spellEnd"/>
-      <w:r>
-        <w:rPr>
-          <w:rFonts w:cs="Times New Roman (Body CS)"/>
-        </w:rPr>
-        <w:t xml:space="preserve"> == ’APPELLANT’ %} </w:t>
+        <w:t xml:space="preserve">{% if user_role == </w:t>
+      </w:r>
+      <w:r>
+        <w:rPr>
+          <w:rFonts w:cs="Times New Roman (Body CS)"/>
+        </w:rPr>
+        <w:t>'</w:t>
+      </w:r>
+      <w:r>
+        <w:rPr>
+          <w:rFonts w:cs="Times New Roman (Body CS)"/>
+        </w:rPr>
+        <w:t>APPELLANT</w:t>
+      </w:r>
+      <w:r>
+        <w:rPr>
+          <w:rFonts w:cs="Times New Roman (Body CS)"/>
+        </w:rPr>
+        <w:t>'</w:t>
+      </w:r>
+      <w:r>
+        <w:rPr>
+          <w:rFonts w:cs="Times New Roman (Body CS)"/>
+        </w:rPr>
+        <w:t xml:space="preserve"> %} </w:t>
       </w:r>
       <w:r>
         <w:rPr>
@@ -957,21 +1045,70 @@
         <w:rPr>
           <w:rFonts w:cs="Times New Roman (Body CS)"/>
         </w:rPr>
-        <w:t xml:space="preserve"> {% if </w:t>
-      </w:r>
-      <w:proofErr w:type="spellStart"/>
-      <w:r>
-        <w:rPr>
-          <w:rFonts w:cs="Times New Roman (Body CS)"/>
-        </w:rPr>
-        <w:t>enlargement_choice</w:t>
-      </w:r>
-      <w:proofErr w:type="spellEnd"/>
-      <w:r>
-        <w:rPr>
-          <w:rFonts w:cs="Times New Roman (Body CS)"/>
-        </w:rPr>
-        <w:t xml:space="preserve"> == ’reply’ %} reply {% endif %}</w:t>
+        <w:t xml:space="preserve"> </w:t>
+      </w:r>
+      <w:r>
+        <w:rPr>
+          <w:rFonts w:cs="Times New Roman (Body CS)"/>
+          <w:bCs/>
+        </w:rPr>
+        <w:t>{</w:t>
+      </w:r>
+      <w:r>
+        <w:rPr>
+          <w:rFonts w:cs="Times New Roman (Body CS)"/>
+          <w:bCs/>
+        </w:rPr>
+        <w:t xml:space="preserve">% if </w:t>
+      </w:r>
+      <w:r>
+        <w:rPr>
+          <w:rFonts w:cs="Times New Roman (Body CS)"/>
+          <w:bCs/>
+        </w:rPr>
+        <w:t xml:space="preserve"> showifdef('enlargement_choice'</w:t>
+      </w:r>
+      <w:r>
+        <w:rPr>
+          <w:rFonts w:ascii="Arial" w:hAnsi="Arial" w:cs="Arial"/>
+          <w:sz w:val="22"/>
+          <w:szCs w:val="22"/>
+        </w:rPr>
+        <w:t xml:space="preserve">) </w:t>
+      </w:r>
+      <w:r>
+        <w:rPr>
+          <w:rFonts w:cs="Times New Roman (Body CS)"/>
+          <w:bCs/>
+        </w:rPr>
+        <w:t>== 'reply'</w:t>
+      </w:r>
+      <w:r>
+        <w:rPr>
+          <w:rFonts w:cs="Times New Roman (Body CS)"/>
+          <w:bCs/>
+        </w:rPr>
+        <w:t xml:space="preserve"> </w:t>
+      </w:r>
+      <w:r>
+        <w:rPr>
+          <w:rFonts w:cs="Times New Roman (Body CS)"/>
+          <w:bCs/>
+        </w:rPr>
+        <w:t>%</w:t>
+      </w:r>
+      <w:r>
+        <w:rPr>
+          <w:rFonts w:cs="Times New Roman (Body CS)"/>
+          <w:bCs/>
+        </w:rPr>
+        <w:t xml:space="preserve">} </w:t>
+      </w:r>
+      <w:r>
+        <w:rPr>
+          <w:rFonts w:cs="Times New Roman (Body CS)"/>
+        </w:rPr>
+        <w:t>reply {% endif %}</w:t>
       </w:r>
       <w:r>
         <w:rPr>
@@ -983,21 +1120,31 @@
         <w:rPr>
           <w:rFonts w:cs="Times New Roman (Body CS)"/>
         </w:rPr>
-        <w:t xml:space="preserve">{% if </w:t>
-      </w:r>
-      <w:proofErr w:type="spellStart"/>
-      <w:r>
-        <w:rPr>
-          <w:rFonts w:cs="Times New Roman (Body CS)"/>
-        </w:rPr>
-        <w:t>user_role</w:t>
-      </w:r>
-      <w:proofErr w:type="spellEnd"/>
-      <w:r>
-        <w:rPr>
-          <w:rFonts w:cs="Times New Roman (Body CS)"/>
-        </w:rPr>
-        <w:t xml:space="preserve"> == ’APPELLANT’ %} </w:t>
+        <w:t xml:space="preserve">{% if user_role == </w:t>
+      </w:r>
+      <w:r>
+        <w:rPr>
+          <w:rFonts w:cs="Times New Roman (Body CS)"/>
+        </w:rPr>
+        <w:t>'</w:t>
+      </w:r>
+      <w:r>
+        <w:rPr>
+          <w:rFonts w:cs="Times New Roman (Body CS)"/>
+        </w:rPr>
+        <w:t>APPELLANT</w:t>
+      </w:r>
+      <w:r>
+        <w:rPr>
+          <w:rFonts w:cs="Times New Roman (Body CS)"/>
+        </w:rPr>
+        <w:t>'</w:t>
+      </w:r>
+      <w:r>
+        <w:rPr>
+          <w:rFonts w:cs="Times New Roman (Body CS)"/>
+        </w:rPr>
+        <w:t xml:space="preserve"> %} </w:t>
       </w:r>
       <w:r>
         <w:rPr>
@@ -1039,21 +1186,7 @@
         <w:rPr>
           <w:rFonts w:cs="Times New Roman (Body CS)"/>
         </w:rPr>
-        <w:t xml:space="preserve">{{ </w:t>
-      </w:r>
-      <w:proofErr w:type="spellStart"/>
-      <w:r>
-        <w:rPr>
-          <w:rFonts w:cs="Times New Roman (Body CS)"/>
-        </w:rPr>
-        <w:t>current_due_date</w:t>
-      </w:r>
-      <w:proofErr w:type="spellEnd"/>
-      <w:r>
-        <w:rPr>
-          <w:rFonts w:cs="Times New Roman (Body CS)"/>
-        </w:rPr>
-        <w:t xml:space="preserve"> }}.</w:t>
+        <w:t>{{ current_due_date }}.</w:t>
       </w:r>
     </w:p>
     <w:p>
@@ -1079,14 +1212,13 @@
         <w:rPr>
           <w:rFonts w:cs="Times New Roman (Body CS)"/>
         </w:rPr>
-        <w:t xml:space="preserve">I require additional time to file </w:t>
-      </w:r>
-      <w:proofErr w:type="gramStart"/>
-      <w:r>
-        <w:rPr>
-          <w:rFonts w:cs="Times New Roman (Body CS)"/>
-        </w:rPr>
-        <w:t>my</w:t>
+        <w:t>I require additional time to file my</w:t>
+      </w:r>
+      <w:r>
+        <w:rPr>
+          <w:rFonts w:cs="Times New Roman (Body CS)"/>
+        </w:rPr>
+        <w:t xml:space="preserve"> </w:t>
       </w:r>
       <w:r>
         <w:rPr>
@@ -1095,7 +1227,6 @@
         </w:rPr>
         <w:t>{</w:t>
       </w:r>
-      <w:proofErr w:type="gramEnd"/>
       <w:r>
         <w:rPr>
           <w:rFonts w:cs="Times New Roman (Body CS)"/>
@@ -1103,21 +1234,48 @@
         </w:rPr>
         <w:t xml:space="preserve">% if </w:t>
       </w:r>
-      <w:proofErr w:type="spellStart"/>
-      <w:r>
-        <w:rPr>
-          <w:rFonts w:cs="Times New Roman (Body CS)"/>
-          <w:bCs/>
-        </w:rPr>
-        <w:t>enlargement_choice</w:t>
-      </w:r>
-      <w:proofErr w:type="spellEnd"/>
-      <w:r>
-        <w:rPr>
-          <w:rFonts w:cs="Times New Roman (Body CS)"/>
-          <w:bCs/>
-        </w:rPr>
-        <w:t xml:space="preserve"> == ’reply’ %} reply</w:t>
+      <w:r>
+        <w:rPr>
+          <w:rFonts w:cs="Times New Roman (Body CS)"/>
+          <w:bCs/>
+        </w:rPr>
+        <w:t>showifdef('enlargement_choice'</w:t>
+      </w:r>
+      <w:r>
+        <w:rPr>
+          <w:rFonts w:ascii="Arial" w:hAnsi="Arial" w:cs="Arial"/>
+          <w:sz w:val="22"/>
+          <w:szCs w:val="22"/>
+        </w:rPr>
+        <w:t xml:space="preserve">) </w:t>
+      </w:r>
+      <w:r>
+        <w:rPr>
+          <w:rFonts w:cs="Times New Roman (Body CS)"/>
+          <w:bCs/>
+        </w:rPr>
+        <w:t>== 'reply'</w:t>
+      </w:r>
+      <w:r>
+        <w:rPr>
+          <w:rFonts w:cs="Times New Roman (Body CS)"/>
+          <w:bCs/>
+        </w:rPr>
+        <w:t>%</w:t>
+      </w:r>
+      <w:r>
+        <w:rPr>
+          <w:rFonts w:cs="Times New Roman (Body CS)"/>
+          <w:bCs/>
+        </w:rPr>
+        <w:t>}</w:t>
+      </w:r>
+      <w:r>
+        <w:rPr>
+          <w:rFonts w:cs="Times New Roman (Body CS)"/>
+          <w:bCs/>
+        </w:rPr>
+        <w:t>reply</w:t>
       </w:r>
       <w:r>
         <w:rPr>
@@ -1146,23 +1304,35 @@
           <w:rFonts w:cs="Times New Roman (Body CS)"/>
           <w:bCs/>
         </w:rPr>
-        <w:t xml:space="preserve">{% if </w:t>
-      </w:r>
-      <w:proofErr w:type="spellStart"/>
-      <w:r>
-        <w:rPr>
-          <w:rFonts w:cs="Times New Roman (Body CS)"/>
-          <w:bCs/>
-        </w:rPr>
-        <w:t>user_role</w:t>
-      </w:r>
-      <w:proofErr w:type="spellEnd"/>
-      <w:r>
-        <w:rPr>
-          <w:rFonts w:cs="Times New Roman (Body CS)"/>
-          <w:bCs/>
-        </w:rPr>
-        <w:t xml:space="preserve"> == ’APPELLANT’ %} and appendix</w:t>
+        <w:t xml:space="preserve">{% if user_role == </w:t>
+      </w:r>
+      <w:r>
+        <w:rPr>
+          <w:rFonts w:cs="Times New Roman (Body CS)"/>
+          <w:bCs/>
+        </w:rPr>
+        <w:t>'</w:t>
+      </w:r>
+      <w:r>
+        <w:rPr>
+          <w:rFonts w:cs="Times New Roman (Body CS)"/>
+          <w:bCs/>
+        </w:rPr>
+        <w:t>APPELLANT</w:t>
+      </w:r>
+      <w:r>
+        <w:rPr>
+          <w:rFonts w:cs="Times New Roman (Body CS)"/>
+          <w:bCs/>
+        </w:rPr>
+        <w:t>'</w:t>
+      </w:r>
+      <w:r>
+        <w:rPr>
+          <w:rFonts w:cs="Times New Roman (Body CS)"/>
+          <w:bCs/>
+        </w:rPr>
+        <w:t xml:space="preserve"> %} and appendix</w:t>
       </w:r>
       <w:r>
         <w:rPr>
@@ -1189,47 +1359,30 @@
       <w:pPr>
         <w:ind w:firstLine="360"/>
       </w:pPr>
-      <w:proofErr w:type="gramStart"/>
+      <w:r>
+        <w:t>{{ reason_additional_time }}</w:t>
+      </w:r>
+    </w:p>
+    <w:p>
+      <w:pPr>
+        <w:ind w:firstLine="360"/>
+      </w:pPr>
+    </w:p>
+    <w:p>
+      <w:pPr>
+        <w:ind w:firstLine="360"/>
+      </w:pPr>
       <w:r>
         <w:t xml:space="preserve">{{ </w:t>
       </w:r>
-      <w:proofErr w:type="spellStart"/>
-      <w:r>
-        <w:t>reason</w:t>
-      </w:r>
-      <w:proofErr w:type="gramEnd"/>
-      <w:r>
-        <w:t>_additional_time</w:t>
-      </w:r>
-      <w:proofErr w:type="spellEnd"/>
-      <w:r>
-        <w:t xml:space="preserve"> }}</w:t>
-      </w:r>
-    </w:p>
-    <w:p>
-      <w:pPr>
-        <w:ind w:firstLine="360"/>
-      </w:pPr>
-    </w:p>
-    <w:p>
-      <w:pPr>
-        <w:ind w:firstLine="360"/>
-      </w:pPr>
-      <w:proofErr w:type="gramStart"/>
-      <w:r>
-        <w:t xml:space="preserve">{{ </w:t>
-      </w:r>
-      <w:proofErr w:type="spellStart"/>
-      <w:r>
-        <w:t>date</w:t>
-      </w:r>
-      <w:proofErr w:type="gramEnd"/>
-      <w:r>
-        <w:t>_of_completion</w:t>
-      </w:r>
-      <w:proofErr w:type="spellEnd"/>
-      <w:r>
-        <w:t xml:space="preserve"> }}</w:t>
+      <w:r>
+        <w:t>signature_date</w:t>
+      </w:r>
+      <w:r>
+        <w:t xml:space="preserve"> </w:t>
+      </w:r>
+      <w:r>
+        <w:t>}}</w:t>
       </w:r>
     </w:p>
     <w:p>
@@ -1266,33 +1419,11 @@
                 <w:bCs/>
               </w:rPr>
             </w:pPr>
-            <w:proofErr w:type="gramStart"/>
             <w:r>
               <w:rPr>
                 <w:bCs/>
               </w:rPr>
-              <w:t>{{ users</w:t>
-            </w:r>
-            <w:proofErr w:type="gramEnd"/>
-            <w:r>
-              <w:rPr>
-                <w:bCs/>
-              </w:rPr>
-              <w:t>[0].</w:t>
-            </w:r>
-            <w:proofErr w:type="spellStart"/>
-            <w:r>
-              <w:rPr>
-                <w:bCs/>
-              </w:rPr>
-              <w:t>name.full</w:t>
-            </w:r>
-            <w:proofErr w:type="spellEnd"/>
-            <w:r>
-              <w:rPr>
-                <w:bCs/>
-              </w:rPr>
-              <w:t>(</w:t>
+              <w:t>{{ users[0].name.full(</w:t>
             </w:r>
             <w:r>
               <w:rPr>
@@ -1317,21 +1448,8 @@
             <w:tcW w:w="9080" w:type="dxa"/>
           </w:tcPr>
           <w:p>
-            <w:proofErr w:type="gramStart"/>
             <w:r>
-              <w:t>{{ users</w:t>
-            </w:r>
-            <w:proofErr w:type="gramEnd"/>
-            <w:r>
-              <w:t>[0].</w:t>
-            </w:r>
-            <w:proofErr w:type="spellStart"/>
-            <w:r>
-              <w:t>address.block</w:t>
-            </w:r>
-            <w:proofErr w:type="spellEnd"/>
-            <w:r>
-              <w:t>(</w:t>
+              <w:t>{{ users[0].address.block(</w:t>
             </w:r>
             <w:r>
               <w:rPr>
@@ -1340,6 +1458,74 @@
                 <w:szCs w:val="22"/>
               </w:rPr>
               <w:t xml:space="preserve">) </w:t>
+            </w:r>
+            <w:r>
+              <w:t>}}</w:t>
+            </w:r>
+            <w:r>
+              <w:t xml:space="preserve"> </w:t>
+            </w:r>
+          </w:p>
+        </w:tc>
+      </w:tr>
+      <w:tr>
+        <w:tc>
+          <w:tcPr>
+            <w:tcW w:w="9080" w:type="dxa"/>
+          </w:tcPr>
+          <w:p>
+            <w:r>
+              <w:lastRenderedPageBreak/>
+              <w:t>{</w:t>
+            </w:r>
+            <w:r>
+              <w:t>{</w:t>
+            </w:r>
+            <w:r>
+              <w:t xml:space="preserve"> </w:t>
+            </w:r>
+            <w:r>
+              <w:t>showifdef('</w:t>
+            </w:r>
+            <w:r>
+              <w:t>users[0].mobile_number</w:t>
+            </w:r>
+            <w:r>
+              <w:t>'</w:t>
+            </w:r>
+            <w:r>
+              <w:rPr>
+                <w:rFonts w:ascii="Arial" w:hAnsi="Arial" w:cs="Arial"/>
+                <w:sz w:val="22"/>
+                <w:szCs w:val="22"/>
+              </w:rPr>
+              <w:t>)</w:t>
+            </w:r>
+            <w:r>
+              <w:t xml:space="preserve"> }}</w:t>
+            </w:r>
+            <w:r>
+              <w:t xml:space="preserve"> </w:t>
+            </w:r>
+            <w:r>
+              <w:t xml:space="preserve">{{ </w:t>
+            </w:r>
+            <w:r>
+              <w:t>showifdef('</w:t>
+            </w:r>
+            <w:r>
+              <w:t>users[0].phone_number</w:t>
+            </w:r>
+            <w:r>
+              <w:t>'</w:t>
+            </w:r>
+            <w:r>
+              <w:rPr>
+                <w:rFonts w:ascii="Arial" w:hAnsi="Arial" w:cs="Arial"/>
+                <w:sz w:val="22"/>
+                <w:szCs w:val="22"/>
+              </w:rPr>
+              <w:t>)</w:t>
             </w:r>
             <w:r>
               <w:t xml:space="preserve">}} </w:t>
@@ -1354,54 +1540,7 @@
           </w:tcPr>
           <w:p>
             <w:r>
-              <w:t>{{</w:t>
-            </w:r>
-            <w:proofErr w:type="gramStart"/>
-            <w:r>
-              <w:t>users[</w:t>
-            </w:r>
-            <w:proofErr w:type="gramEnd"/>
-            <w:r>
-              <w:t>0].</w:t>
-            </w:r>
-            <w:proofErr w:type="spellStart"/>
-            <w:r>
-              <w:t>mobile_number</w:t>
-            </w:r>
-            <w:proofErr w:type="spellEnd"/>
-            <w:r>
-              <w:t xml:space="preserve"> }}</w:t>
-            </w:r>
-            <w:r>
-              <w:t xml:space="preserve"> </w:t>
-            </w:r>
-            <w:r>
-              <w:t>{{ users[0].</w:t>
-            </w:r>
-            <w:proofErr w:type="spellStart"/>
-            <w:r>
-              <w:t>phone_number</w:t>
-            </w:r>
-            <w:proofErr w:type="spellEnd"/>
-            <w:r>
-              <w:t xml:space="preserve"> }} </w:t>
-            </w:r>
-          </w:p>
-        </w:tc>
-      </w:tr>
-      <w:tr>
-        <w:tc>
-          <w:tcPr>
-            <w:tcW w:w="9080" w:type="dxa"/>
-          </w:tcPr>
-          <w:p>
-            <w:proofErr w:type="gramStart"/>
-            <w:r>
-              <w:t>{{ users</w:t>
-            </w:r>
-            <w:proofErr w:type="gramEnd"/>
-            <w:r>
-              <w:t>[0].email }}</w:t>
+              <w:t>{{ users[0].email }}</w:t>
             </w:r>
           </w:p>
         </w:tc>
@@ -1427,377 +1566,304 @@
         <w:rPr>
           <w:u w:val="single"/>
         </w:rPr>
+        <w:t>CERTIFICATE OF SERVICE</w:t>
+      </w:r>
+    </w:p>
+    <w:p>
+      <w:pPr>
+        <w:jc w:val="center"/>
+      </w:pPr>
+    </w:p>
+    <w:p>
+      <w:pPr>
+        <w:ind w:firstLine="720"/>
+      </w:pPr>
+      <w:r>
+        <w:t xml:space="preserve">Pursuant to Mass. R.A.P. 13 (d), I hereby certify under the penalties of perjury, that I have served </w:t>
+      </w:r>
+      <w:r>
+        <w:t xml:space="preserve">or will serve </w:t>
+      </w:r>
+      <w:r>
+        <w:t>the attached motion</w:t>
+      </w:r>
+      <w:r>
+        <w:t xml:space="preserve"> </w:t>
+      </w:r>
+      <w:r>
+        <w:t xml:space="preserve">upon the attorney of record for each attorney of record, or if the party has no attorney then I made service directly on the self-represented party by </w:t>
+      </w:r>
+      <w:r>
+        <w:rPr>
+          <w:bCs/>
+        </w:rPr>
+        <w:t>{{</w:t>
+      </w:r>
+      <w:r>
+        <w:rPr>
+          <w:bCs/>
+        </w:rPr>
+        <w:t xml:space="preserve"> service_choice }}</w:t>
+      </w:r>
+      <w:r>
+        <w:rPr>
+          <w:bCs/>
+        </w:rPr>
+        <w:t xml:space="preserve"> </w:t>
+      </w:r>
+      <w:r>
+        <w:t>t</w:t>
+      </w:r>
+      <w:r>
+        <w:t xml:space="preserve">o the following person(s) at the following physical or email address(es): </w:t>
+      </w:r>
+      <w:r>
+        <w:rPr>
+          <w:bCs/>
+        </w:rPr>
+        <w:t xml:space="preserve">{{ </w:t>
+      </w:r>
+      <w:r>
+        <w:rPr>
+          <w:bCs/>
+        </w:rPr>
+        <w:t xml:space="preserve">service_information </w:t>
+      </w:r>
+      <w:r>
+        <w:rPr>
+          <w:bCs/>
+        </w:rPr>
+        <w:t>}}</w:t>
+      </w:r>
+      <w:r>
+        <w:t xml:space="preserve"> </w:t>
+      </w:r>
+    </w:p>
+    <w:p/>
+    <w:p>
+      <w:r>
+        <w:t xml:space="preserve">I </w:t>
+      </w:r>
+      <w:r>
+        <w:t xml:space="preserve">have </w:t>
+      </w:r>
+      <w:r>
+        <w:t>made</w:t>
+      </w:r>
+      <w:r>
+        <w:t xml:space="preserve"> or will make</w:t>
+      </w:r>
+      <w:r>
+        <w:t xml:space="preserve"> service on </w:t>
+      </w:r>
+      <w:r>
+        <w:rPr>
+          <w:bCs/>
+        </w:rPr>
+        <w:t xml:space="preserve">{{ </w:t>
+      </w:r>
+      <w:r>
+        <w:rPr>
+          <w:bCs/>
+        </w:rPr>
+        <w:t>service_date</w:t>
+      </w:r>
+      <w:r>
+        <w:rPr>
+          <w:bCs/>
+        </w:rPr>
+        <w:t xml:space="preserve"> </w:t>
+      </w:r>
+      <w:r>
+        <w:rPr>
+          <w:bCs/>
+        </w:rPr>
+        <w:t>}}</w:t>
+      </w:r>
+    </w:p>
+    <w:p/>
+    <w:p>
+      <w:r>
+        <w:t xml:space="preserve">{%p if </w:t>
+      </w:r>
+      <w:r>
+        <w:t>i</w:t>
+      </w:r>
+      <w:r>
+        <w:t xml:space="preserve"> </w:t>
+      </w:r>
+      <w:r>
+        <w:t xml:space="preserve">== </w:t>
+      </w:r>
+      <w:r>
+        <w:t>"</w:t>
+      </w:r>
+      <w:r>
+        <w:t>final</w:t>
+      </w:r>
+      <w:r>
+        <w:t>"</w:t>
+      </w:r>
+      <w:r>
+        <w:t xml:space="preserve"> %} </w:t>
+      </w:r>
+    </w:p>
+    <w:p/>
+    <w:p>
+      <w:r>
+        <w:t>{{ user</w:t>
+      </w:r>
+      <w:r>
+        <w:t>s</w:t>
+      </w:r>
+      <w:r>
+        <w:rPr>
+          <w:bCs/>
+        </w:rPr>
+        <w:t>[0]</w:t>
+      </w:r>
+      <w:r>
+        <w:t>.signature }}</w:t>
+      </w:r>
+    </w:p>
+    <w:p/>
+    <w:p>
+      <w:r>
+        <w:t>{%</w:t>
+      </w:r>
+      <w:r>
+        <w:t>p</w:t>
+      </w:r>
+      <w:r>
+        <w:t xml:space="preserve"> endif %} </w:t>
+      </w:r>
+    </w:p>
+    <w:p/>
+    <w:p>
+      <w:r>
+        <w:t>Signed under the penalties of perjury,</w:t>
+      </w:r>
+    </w:p>
+    <w:p>
+      <w:pPr>
+        <w:rPr>
+          <w:b/>
+        </w:rPr>
+      </w:pPr>
+    </w:p>
+    <w:p>
+      <w:pPr>
+        <w:rPr>
+          <w:bCs/>
+        </w:rPr>
+      </w:pPr>
+      <w:r>
+        <w:rPr>
+          <w:bCs/>
+        </w:rPr>
+        <w:t xml:space="preserve">{{ </w:t>
+      </w:r>
+      <w:r>
+        <w:rPr>
+          <w:bCs/>
+        </w:rPr>
+        <w:t>signature_date</w:t>
+      </w:r>
+      <w:r>
+        <w:rPr>
+          <w:bCs/>
+        </w:rPr>
+        <w:t xml:space="preserve"> }}</w:t>
+      </w:r>
+    </w:p>
+    <w:p>
+      <w:r>
+        <w:br w:type="page"/>
+      </w:r>
+    </w:p>
+    <w:p>
+      <w:pPr>
+        <w:jc w:val="center"/>
+      </w:pPr>
+      <w:r>
         <w:lastRenderedPageBreak/>
-        <w:t>CERTIFICATE OF SERVICE</w:t>
+        <w:t>COMMONWEALTH OF MASSACHUSETTS</w:t>
       </w:r>
     </w:p>
     <w:p>
       <w:pPr>
         <w:jc w:val="center"/>
       </w:pPr>
-    </w:p>
-    <w:p>
-      <w:pPr>
-        <w:ind w:firstLine="720"/>
-      </w:pPr>
-      <w:r>
-        <w:t xml:space="preserve">Pursuant to Mass. R.A.P. 13 (d), I hereby certify under the penalties of perjury, that I have served </w:t>
-      </w:r>
-      <w:r>
-        <w:t xml:space="preserve">or will serve </w:t>
-      </w:r>
-      <w:r>
-        <w:t>the attached motion</w:t>
-      </w:r>
-      <w:r>
-        <w:t xml:space="preserve"> </w:t>
-      </w:r>
-      <w:r>
-        <w:t xml:space="preserve">upon the attorney of record for each attorney of record, or if the party has no attorney then I made service directly on the self-represented party by </w:t>
-      </w:r>
-      <w:r>
-        <w:rPr>
-          <w:bCs/>
-        </w:rPr>
+      <w:r>
+        <w:t>APPEALS COURT</w:t>
+      </w:r>
+    </w:p>
+    <w:p/>
+    <w:p>
+      <w:pPr>
+        <w:jc w:val="center"/>
+      </w:pPr>
+      <w:r>
+        <w:t xml:space="preserve">APPEALS COURT DOCKET NO. {{ </w:t>
+      </w:r>
+      <w:r>
+        <w:t>appeals_court_docket_number</w:t>
+      </w:r>
+      <w:r>
+        <w:t xml:space="preserve"> }}</w:t>
+      </w:r>
+    </w:p>
+    <w:p/>
+    <w:p>
+      <w:pPr>
+        <w:jc w:val="center"/>
+      </w:pPr>
+      <w:r>
         <w:t>{{</w:t>
       </w:r>
       <w:r>
-        <w:rPr>
-          <w:bCs/>
-        </w:rPr>
-        <w:t xml:space="preserve"> </w:t>
-      </w:r>
-      <w:proofErr w:type="spellStart"/>
-      <w:r>
-        <w:rPr>
-          <w:bCs/>
-        </w:rPr>
-        <w:t>service_choice</w:t>
-      </w:r>
-      <w:proofErr w:type="spellEnd"/>
-      <w:r>
-        <w:rPr>
-          <w:bCs/>
-        </w:rPr>
-        <w:t xml:space="preserve"> }}</w:t>
-      </w:r>
-      <w:r>
-        <w:rPr>
-          <w:bCs/>
-        </w:rPr>
-        <w:t xml:space="preserve"> </w:t>
-      </w:r>
-      <w:r>
-        <w:t>t</w:t>
-      </w:r>
-      <w:r>
-        <w:t xml:space="preserve">o the following person(s) at the following physical or email address(es): </w:t>
-      </w:r>
-      <w:r>
-        <w:rPr>
-          <w:bCs/>
-        </w:rPr>
+        <w:t xml:space="preserve"> plaintiff_name</w:t>
+      </w:r>
+      <w:r>
+        <w:t>}}</w:t>
+      </w:r>
+    </w:p>
+    <w:p>
+      <w:pPr>
+        <w:jc w:val="center"/>
+      </w:pPr>
+      <w:r>
+        <w:t>PLAINTIFF(S)</w:t>
+      </w:r>
+    </w:p>
+    <w:p>
+      <w:pPr>
+        <w:jc w:val="center"/>
+      </w:pPr>
+    </w:p>
+    <w:p>
+      <w:pPr>
+        <w:jc w:val="center"/>
+      </w:pPr>
+      <w:r>
+        <w:t>v.</w:t>
+      </w:r>
+    </w:p>
+    <w:p>
+      <w:pPr>
+        <w:jc w:val="center"/>
+      </w:pPr>
+    </w:p>
+    <w:p>
+      <w:pPr>
+        <w:jc w:val="center"/>
+      </w:pPr>
+      <w:r>
         <w:t xml:space="preserve">{{ </w:t>
       </w:r>
-      <w:proofErr w:type="spellStart"/>
-      <w:r>
-        <w:rPr>
-          <w:bCs/>
-        </w:rPr>
-        <w:t>service_information</w:t>
-      </w:r>
-      <w:proofErr w:type="spellEnd"/>
-      <w:r>
-        <w:rPr>
-          <w:bCs/>
-        </w:rPr>
-        <w:t xml:space="preserve"> </w:t>
-      </w:r>
-      <w:r>
-        <w:rPr>
-          <w:bCs/>
-        </w:rPr>
-        <w:t>}}</w:t>
-      </w:r>
-      <w:r>
-        <w:t xml:space="preserve"> </w:t>
-      </w:r>
-    </w:p>
-    <w:p/>
-    <w:p>
-      <w:r>
-        <w:t xml:space="preserve">I </w:t>
-      </w:r>
-      <w:r>
-        <w:t xml:space="preserve">have </w:t>
-      </w:r>
-      <w:r>
-        <w:t>made</w:t>
-      </w:r>
-      <w:r>
-        <w:t xml:space="preserve"> or will make</w:t>
-      </w:r>
-      <w:r>
-        <w:t xml:space="preserve"> service on </w:t>
-      </w:r>
-      <w:proofErr w:type="gramStart"/>
-      <w:r>
-        <w:rPr>
-          <w:bCs/>
-        </w:rPr>
-        <w:t xml:space="preserve">{{ </w:t>
-      </w:r>
-      <w:proofErr w:type="spellStart"/>
-      <w:r>
-        <w:rPr>
-          <w:bCs/>
-        </w:rPr>
-        <w:t>service</w:t>
-      </w:r>
-      <w:proofErr w:type="gramEnd"/>
-      <w:r>
-        <w:rPr>
-          <w:bCs/>
-        </w:rPr>
-        <w:t>_date</w:t>
-      </w:r>
-      <w:proofErr w:type="spellEnd"/>
-      <w:r>
-        <w:rPr>
-          <w:bCs/>
-        </w:rPr>
-        <w:t xml:space="preserve"> </w:t>
-      </w:r>
-      <w:r>
-        <w:rPr>
-          <w:bCs/>
-        </w:rPr>
-        <w:t>}}</w:t>
-      </w:r>
-    </w:p>
-    <w:p/>
-    <w:p>
-      <w:r>
-        <w:t xml:space="preserve">{%p if </w:t>
-      </w:r>
-      <w:proofErr w:type="spellStart"/>
-      <w:r>
-        <w:t>i</w:t>
-      </w:r>
-      <w:proofErr w:type="spellEnd"/>
-      <w:r>
-        <w:t xml:space="preserve"> </w:t>
-      </w:r>
-      <w:r>
-        <w:t xml:space="preserve">== “final” %} </w:t>
-      </w:r>
-    </w:p>
-    <w:p/>
-    <w:p>
-      <w:proofErr w:type="gramStart"/>
-      <w:r>
-        <w:t>{{ user</w:t>
-      </w:r>
-      <w:r>
-        <w:t>s</w:t>
-      </w:r>
-      <w:proofErr w:type="gramEnd"/>
-      <w:r>
-        <w:rPr>
-          <w:bCs/>
-        </w:rPr>
-        <w:t>[0]</w:t>
-      </w:r>
-      <w:r>
-        <w:t>.signature }}</w:t>
-      </w:r>
-    </w:p>
-    <w:p/>
-    <w:p>
-      <w:r>
-        <w:t>{%</w:t>
-      </w:r>
-      <w:r>
-        <w:t>p</w:t>
-      </w:r>
-      <w:r>
-        <w:t xml:space="preserve"> endif %} </w:t>
-      </w:r>
-    </w:p>
-    <w:p/>
-    <w:p>
-      <w:r>
-        <w:t>Signed under the penalties of perjury,</w:t>
-      </w:r>
-    </w:p>
-    <w:p>
-      <w:pPr>
-        <w:rPr>
-          <w:b/>
-        </w:rPr>
-      </w:pPr>
-    </w:p>
-    <w:p>
-      <w:pPr>
-        <w:rPr>
-          <w:bCs/>
-        </w:rPr>
-      </w:pPr>
-      <w:proofErr w:type="gramStart"/>
-      <w:r>
-        <w:rPr>
-          <w:bCs/>
-        </w:rPr>
-        <w:t xml:space="preserve">{{ </w:t>
-      </w:r>
-      <w:proofErr w:type="spellStart"/>
-      <w:r>
-        <w:rPr>
-          <w:bCs/>
-        </w:rPr>
-        <w:t>penalties</w:t>
-      </w:r>
-      <w:proofErr w:type="gramEnd"/>
-      <w:r>
-        <w:rPr>
-          <w:bCs/>
-        </w:rPr>
-        <w:t>_</w:t>
-      </w:r>
-      <w:r>
-        <w:rPr>
-          <w:bCs/>
-        </w:rPr>
-        <w:t>perjury</w:t>
-      </w:r>
-      <w:r>
-        <w:rPr>
-          <w:bCs/>
-        </w:rPr>
-        <w:t>_date</w:t>
-      </w:r>
-      <w:proofErr w:type="spellEnd"/>
-      <w:r>
-        <w:rPr>
-          <w:bCs/>
-        </w:rPr>
-        <w:t xml:space="preserve"> }}</w:t>
-      </w:r>
-    </w:p>
-    <w:p>
-      <w:r>
-        <w:br w:type="page"/>
-      </w:r>
-    </w:p>
-    <w:p>
-      <w:pPr>
-        <w:jc w:val="center"/>
-      </w:pPr>
-      <w:r>
-        <w:t>COMMONWEALTH OF MASSACHUSETTS</w:t>
-      </w:r>
-    </w:p>
-    <w:p>
-      <w:pPr>
-        <w:jc w:val="center"/>
-      </w:pPr>
-      <w:r>
-        <w:t>APPEALS COURT</w:t>
-      </w:r>
-    </w:p>
-    <w:p/>
-    <w:p>
-      <w:pPr>
-        <w:jc w:val="center"/>
-      </w:pPr>
-      <w:r>
-        <w:t xml:space="preserve">APPEALS COURT DOCKET NO. </w:t>
-      </w:r>
-      <w:proofErr w:type="gramStart"/>
-      <w:r>
-        <w:t xml:space="preserve">{{ </w:t>
-      </w:r>
-      <w:proofErr w:type="spellStart"/>
-      <w:r>
-        <w:t>appeals</w:t>
-      </w:r>
-      <w:proofErr w:type="gramEnd"/>
-      <w:r>
-        <w:t>_court_docket_number</w:t>
-      </w:r>
-      <w:proofErr w:type="spellEnd"/>
-      <w:r>
-        <w:t xml:space="preserve"> }}</w:t>
-      </w:r>
-    </w:p>
-    <w:p/>
-    <w:p>
-      <w:pPr>
-        <w:jc w:val="center"/>
-      </w:pPr>
-      <w:proofErr w:type="gramStart"/>
-      <w:r>
-        <w:t>{{</w:t>
-      </w:r>
-      <w:r>
-        <w:t xml:space="preserve"> </w:t>
-      </w:r>
-      <w:proofErr w:type="spellStart"/>
-      <w:r>
-        <w:t>plaintiff</w:t>
-      </w:r>
-      <w:proofErr w:type="gramEnd"/>
-      <w:r>
-        <w:t>_name</w:t>
-      </w:r>
-      <w:proofErr w:type="spellEnd"/>
-      <w:r>
-        <w:t>}}</w:t>
-      </w:r>
-    </w:p>
-    <w:p>
-      <w:pPr>
-        <w:jc w:val="center"/>
-      </w:pPr>
-      <w:r>
-        <w:t>PLAINTIFF(S)</w:t>
-      </w:r>
-    </w:p>
-    <w:p>
-      <w:pPr>
-        <w:jc w:val="center"/>
-      </w:pPr>
-    </w:p>
-    <w:p>
-      <w:pPr>
-        <w:jc w:val="center"/>
-      </w:pPr>
-      <w:r>
-        <w:t>v.</w:t>
-      </w:r>
-    </w:p>
-    <w:p>
-      <w:pPr>
-        <w:jc w:val="center"/>
-      </w:pPr>
-    </w:p>
-    <w:p>
-      <w:pPr>
-        <w:jc w:val="center"/>
-      </w:pPr>
-      <w:proofErr w:type="gramStart"/>
-      <w:r>
-        <w:t xml:space="preserve">{{ </w:t>
-      </w:r>
-      <w:proofErr w:type="spellStart"/>
-      <w:r>
-        <w:t>defendant</w:t>
-      </w:r>
-      <w:proofErr w:type="gramEnd"/>
-      <w:r>
-        <w:t>_name</w:t>
-      </w:r>
-      <w:proofErr w:type="spellEnd"/>
+      <w:r>
+        <w:t>defendant_name</w:t>
+      </w:r>
       <w:r>
         <w:t xml:space="preserve"> }}</w:t>
       </w:r>
@@ -1891,7 +1957,6 @@
           <w:szCs w:val="20"/>
         </w:rPr>
       </w:pPr>
-      <w:proofErr w:type="gramStart"/>
       <w:r>
         <w:rPr>
           <w:bCs/>
@@ -1916,7 +1981,6 @@
         </w:rPr>
         <w:t xml:space="preserve"> </w:t>
       </w:r>
-      <w:proofErr w:type="spellStart"/>
       <w:r>
         <w:rPr>
           <w:bCs/>
@@ -1931,25 +1995,7 @@
           <w:sz w:val="20"/>
           <w:szCs w:val="20"/>
         </w:rPr>
-        <w:t>.url</w:t>
-      </w:r>
-      <w:proofErr w:type="gramEnd"/>
-      <w:r>
-        <w:rPr>
-          <w:bCs/>
-          <w:sz w:val="20"/>
-          <w:szCs w:val="20"/>
-        </w:rPr>
-        <w:t>_for</w:t>
-      </w:r>
-      <w:proofErr w:type="spellEnd"/>
-      <w:r>
-        <w:rPr>
-          <w:bCs/>
-          <w:sz w:val="20"/>
-          <w:szCs w:val="20"/>
-        </w:rPr>
-        <w:t>()</w:t>
+        <w:t>.url_for()</w:t>
       </w:r>
       <w:r>
         <w:rPr>

</xml_diff>

<commit_message>
so many things in this commit
</commit_message>
<xml_diff>
--- a/docassemble/EnlargeTimeToFile/data/templates/Motion_for_Enlargement_of_Time.docx
+++ b/docassemble/EnlargeTimeToFile/data/templates/Motion_for_Enlargement_of_Time.docx
@@ -29,12 +29,19 @@
       <w:r>
         <w:t xml:space="preserve"> </w:t>
       </w:r>
+      <w:proofErr w:type="gramStart"/>
       <w:r>
         <w:t xml:space="preserve">{{ </w:t>
       </w:r>
-      <w:r>
-        <w:t>appeals_court_docket_number</w:t>
-      </w:r>
+      <w:proofErr w:type="spellStart"/>
+      <w:r>
+        <w:t>appeals</w:t>
+      </w:r>
+      <w:proofErr w:type="gramEnd"/>
+      <w:r>
+        <w:t>_court_docket_number</w:t>
+      </w:r>
+      <w:proofErr w:type="spellEnd"/>
       <w:r>
         <w:t xml:space="preserve"> }}</w:t>
       </w:r>
@@ -44,12 +51,22 @@
       <w:pPr>
         <w:jc w:val="center"/>
       </w:pPr>
+      <w:proofErr w:type="gramStart"/>
       <w:r>
         <w:t>{{</w:t>
       </w:r>
       <w:r>
-        <w:t xml:space="preserve"> plaintiff_name</w:t>
-      </w:r>
+        <w:t xml:space="preserve"> </w:t>
+      </w:r>
+      <w:proofErr w:type="spellStart"/>
+      <w:r>
+        <w:t>plaintiff</w:t>
+      </w:r>
+      <w:proofErr w:type="gramEnd"/>
+      <w:r>
+        <w:t>_name</w:t>
+      </w:r>
+      <w:proofErr w:type="spellEnd"/>
       <w:r>
         <w:t>}}</w:t>
       </w:r>
@@ -87,12 +104,19 @@
       <w:pPr>
         <w:jc w:val="center"/>
       </w:pPr>
+      <w:proofErr w:type="gramStart"/>
       <w:r>
         <w:t xml:space="preserve">{{ </w:t>
       </w:r>
-      <w:r>
-        <w:t>defendant_name</w:t>
-      </w:r>
+      <w:proofErr w:type="spellStart"/>
+      <w:r>
+        <w:t>defendant</w:t>
+      </w:r>
+      <w:proofErr w:type="gramEnd"/>
+      <w:r>
+        <w:t>_name</w:t>
+      </w:r>
+      <w:proofErr w:type="spellEnd"/>
       <w:r>
         <w:t xml:space="preserve"> }}</w:t>
       </w:r>
@@ -130,13 +154,41 @@
           <w:bCs/>
         </w:rPr>
       </w:pPr>
+      <w:proofErr w:type="gramStart"/>
       <w:r>
         <w:rPr>
           <w:rFonts w:cs="Times New Roman (Body CS)"/>
           <w:b/>
           <w:u w:val="double"/>
         </w:rPr>
-        <w:t xml:space="preserve">{{ user_role </w:t>
+        <w:t xml:space="preserve">{{ </w:t>
+      </w:r>
+      <w:proofErr w:type="spellStart"/>
+      <w:r>
+        <w:rPr>
+          <w:rFonts w:cs="Times New Roman (Body CS)"/>
+          <w:b/>
+          <w:u w:val="double"/>
+        </w:rPr>
+        <w:t>user</w:t>
+      </w:r>
+      <w:proofErr w:type="gramEnd"/>
+      <w:r>
+        <w:rPr>
+          <w:rFonts w:cs="Times New Roman (Body CS)"/>
+          <w:b/>
+          <w:u w:val="double"/>
+        </w:rPr>
+        <w:t>_role</w:t>
+      </w:r>
+      <w:proofErr w:type="spellEnd"/>
+      <w:r>
+        <w:rPr>
+          <w:rFonts w:cs="Times New Roman (Body CS)"/>
+          <w:b/>
+          <w:u w:val="double"/>
+        </w:rPr>
+        <w:t xml:space="preserve"> </w:t>
       </w:r>
       <w:r>
         <w:rPr>
@@ -211,6 +263,7 @@
         </w:rPr>
         <w:t xml:space="preserve">% if </w:t>
       </w:r>
+      <w:proofErr w:type="spellStart"/>
       <w:r>
         <w:rPr>
           <w:rFonts w:cs="Times New Roman (Body CS)"/>
@@ -218,6 +271,7 @@
         </w:rPr>
         <w:t>showifdef</w:t>
       </w:r>
+      <w:proofErr w:type="spellEnd"/>
       <w:r>
         <w:rPr>
           <w:rFonts w:cs="Times New Roman (Body CS)"/>
@@ -232,6 +286,7 @@
         </w:rPr>
         <w:t>'</w:t>
       </w:r>
+      <w:proofErr w:type="spellStart"/>
       <w:r>
         <w:rPr>
           <w:rFonts w:cs="Times New Roman (Body CS)"/>
@@ -239,6 +294,7 @@
         </w:rPr>
         <w:t>enlargement_choice</w:t>
       </w:r>
+      <w:proofErr w:type="spellEnd"/>
       <w:r>
         <w:rPr>
           <w:rFonts w:cs="Times New Roman (Body CS)"/>
@@ -356,8 +412,17 @@
           <w:rFonts w:cs="Times New Roman (Body CS)"/>
           <w:bCs/>
         </w:rPr>
-        <w:t>if user_role</w:t>
-      </w:r>
+        <w:t xml:space="preserve">if </w:t>
+      </w:r>
+      <w:proofErr w:type="spellStart"/>
+      <w:r>
+        <w:rPr>
+          <w:rFonts w:cs="Times New Roman (Body CS)"/>
+          <w:bCs/>
+        </w:rPr>
+        <w:t>user_role</w:t>
+      </w:r>
+      <w:proofErr w:type="spellEnd"/>
       <w:r>
         <w:rPr>
           <w:rFonts w:cs="Times New Roman (Body CS)"/>
@@ -497,56 +562,46 @@
           <w:rFonts w:cs="Times New Roman (Body CS)"/>
           <w:bCs/>
         </w:rPr>
-        <w:t xml:space="preserve">{%p if </w:t>
-      </w:r>
-      <w:r>
-        <w:rPr>
-          <w:rFonts w:cs="Times New Roman (Body CS)"/>
-          <w:bCs/>
-        </w:rPr>
-        <w:t>'</w:t>
-      </w:r>
-      <w:r>
-        <w:rPr>
-          <w:rFonts w:cs="Times New Roman (Body CS)"/>
-        </w:rPr>
-        <w:t>docketing</w:t>
-      </w:r>
-      <w:r>
-        <w:rPr>
-          <w:rFonts w:cs="Times New Roman (Body CS)"/>
-        </w:rPr>
-        <w:t>_</w:t>
-      </w:r>
-      <w:r>
-        <w:rPr>
-          <w:rFonts w:cs="Times New Roman (Body CS)"/>
-        </w:rPr>
-        <w:t>statement</w:t>
-      </w:r>
-      <w:r>
-        <w:rPr>
-          <w:rFonts w:cs="Times New Roman (Body CS)"/>
-        </w:rPr>
-        <w:t>'</w:t>
-      </w:r>
-      <w:r>
-        <w:rPr>
-          <w:rFonts w:cs="Times New Roman (Body CS)"/>
+        <w:t>{%</w:t>
+      </w:r>
+      <w:proofErr w:type="gramStart"/>
+      <w:r>
+        <w:rPr>
+          <w:rFonts w:cs="Times New Roman (Body CS)"/>
+          <w:bCs/>
+        </w:rPr>
+        <w:t xml:space="preserve">p </w:t>
+      </w:r>
+      <w:r>
+        <w:rPr>
+          <w:rFonts w:cs="Times New Roman (Body CS)"/>
+          <w:bCs/>
+        </w:rPr>
+        <w:t xml:space="preserve"> if</w:t>
+      </w:r>
+      <w:proofErr w:type="gramEnd"/>
+      <w:r>
+        <w:rPr>
+          <w:rFonts w:cs="Times New Roman (Body CS)"/>
+          <w:bCs/>
         </w:rPr>
         <w:t xml:space="preserve"> </w:t>
       </w:r>
-      <w:r>
-        <w:rPr>
-          <w:rFonts w:cs="Times New Roman (Body CS)"/>
-        </w:rPr>
-        <w:t xml:space="preserve">== 'True' </w:t>
-      </w:r>
-      <w:r>
-        <w:rPr>
-          <w:rFonts w:cs="Times New Roman (Body CS)"/>
-        </w:rPr>
-        <w:t>%}</w:t>
+      <w:proofErr w:type="spellStart"/>
+      <w:r>
+        <w:rPr>
+          <w:rFonts w:cs="Times New Roman (Body CS)"/>
+          <w:bCs/>
+        </w:rPr>
+        <w:t>user_role</w:t>
+      </w:r>
+      <w:proofErr w:type="spellEnd"/>
+      <w:r>
+        <w:rPr>
+          <w:rFonts w:cs="Times New Roman (Body CS)"/>
+          <w:bCs/>
+        </w:rPr>
+        <w:t xml:space="preserve"> == 'APPELLANT' %}</w:t>
       </w:r>
     </w:p>
     <w:p>
@@ -675,7 +730,39 @@
           <w:rFonts w:cs="Times New Roman (Body CS)"/>
           <w:bCs/>
         </w:rPr>
-        <w:t xml:space="preserve"> showifdef('enlargement_choice'</w:t>
+        <w:t xml:space="preserve"> </w:t>
+      </w:r>
+      <w:proofErr w:type="spellStart"/>
+      <w:r>
+        <w:rPr>
+          <w:rFonts w:cs="Times New Roman (Body CS)"/>
+          <w:bCs/>
+        </w:rPr>
+        <w:t>showifdef</w:t>
+      </w:r>
+      <w:proofErr w:type="spellEnd"/>
+      <w:r>
+        <w:rPr>
+          <w:rFonts w:cs="Times New Roman (Body CS)"/>
+          <w:bCs/>
+        </w:rPr>
+        <w:t>('</w:t>
+      </w:r>
+      <w:proofErr w:type="spellStart"/>
+      <w:r>
+        <w:rPr>
+          <w:rFonts w:cs="Times New Roman (Body CS)"/>
+          <w:bCs/>
+        </w:rPr>
+        <w:t>enlargement_choice</w:t>
+      </w:r>
+      <w:proofErr w:type="spellEnd"/>
+      <w:r>
+        <w:rPr>
+          <w:rFonts w:cs="Times New Roman (Body CS)"/>
+          <w:bCs/>
+        </w:rPr>
+        <w:t>'</w:t>
       </w:r>
       <w:r>
         <w:rPr>
@@ -747,7 +834,23 @@
           <w:rFonts w:cs="Times New Roman (Body CS)"/>
           <w:bCs/>
         </w:rPr>
-        <w:t xml:space="preserve">{% if user_role == </w:t>
+        <w:t xml:space="preserve">{% if </w:t>
+      </w:r>
+      <w:proofErr w:type="spellStart"/>
+      <w:r>
+        <w:rPr>
+          <w:rFonts w:cs="Times New Roman (Body CS)"/>
+          <w:bCs/>
+        </w:rPr>
+        <w:t>user_role</w:t>
+      </w:r>
+      <w:proofErr w:type="spellEnd"/>
+      <w:r>
+        <w:rPr>
+          <w:rFonts w:cs="Times New Roman (Body CS)"/>
+          <w:bCs/>
+        </w:rPr>
+        <w:t xml:space="preserve"> == </w:t>
       </w:r>
       <w:r>
         <w:rPr>
@@ -830,14 +933,30 @@
         <w:rPr>
           <w:rFonts w:cs="Times New Roman (Body CS)"/>
         </w:rPr>
-        <w:t xml:space="preserve">to </w:t>
-      </w:r>
-      <w:r>
-        <w:rPr>
-          <w:rFonts w:cs="Times New Roman (Body CS)"/>
-          <w:bCs/>
-        </w:rPr>
-        <w:t>{{ deadline_request }}.</w:t>
+        <w:t>to</w:t>
+      </w:r>
+      <w:r>
+        <w:rPr>
+          <w:rFonts w:cs="Times New Roman (Body CS)"/>
+          <w:bCs/>
+        </w:rPr>
+        <w:t xml:space="preserve">{{ </w:t>
+      </w:r>
+      <w:proofErr w:type="spellStart"/>
+      <w:r>
+        <w:rPr>
+          <w:rFonts w:cs="Times New Roman (Body CS)"/>
+          <w:bCs/>
+        </w:rPr>
+        <w:t>deadline_request</w:t>
+      </w:r>
+      <w:proofErr w:type="spellEnd"/>
+      <w:r>
+        <w:rPr>
+          <w:rFonts w:cs="Times New Roman (Body CS)"/>
+          <w:bCs/>
+        </w:rPr>
+        <w:t xml:space="preserve"> }}.</w:t>
       </w:r>
     </w:p>
     <w:p>
@@ -871,12 +990,14 @@
         </w:rPr>
         <w:t xml:space="preserve">{{ </w:t>
       </w:r>
+      <w:proofErr w:type="spellStart"/>
       <w:r>
         <w:rPr>
           <w:rFonts w:cs="Times New Roman (Body CS)"/>
         </w:rPr>
         <w:t>previous_request_count</w:t>
       </w:r>
+      <w:proofErr w:type="spellEnd"/>
       <w:r>
         <w:rPr>
           <w:rFonts w:cs="Times New Roman (Body CS)"/>
@@ -907,18 +1028,28 @@
         </w:rPr>
         <w:t xml:space="preserve">{% if </w:t>
       </w:r>
-      <w:r>
-        <w:rPr>
-          <w:rFonts w:cs="Times New Roman (Body CS)"/>
-        </w:rPr>
-        <w:t>showifdef ('</w:t>
-      </w:r>
+      <w:proofErr w:type="spellStart"/>
+      <w:r>
+        <w:rPr>
+          <w:rFonts w:cs="Times New Roman (Body CS)"/>
+        </w:rPr>
+        <w:t>showifdef</w:t>
+      </w:r>
+      <w:proofErr w:type="spellEnd"/>
+      <w:r>
+        <w:rPr>
+          <w:rFonts w:cs="Times New Roman (Body CS)"/>
+        </w:rPr>
+        <w:t xml:space="preserve"> ('</w:t>
+      </w:r>
+      <w:proofErr w:type="spellStart"/>
       <w:r>
         <w:rPr>
           <w:rFonts w:cs="Times New Roman (Body CS)"/>
         </w:rPr>
         <w:t>enlargement_choice</w:t>
       </w:r>
+      <w:proofErr w:type="spellEnd"/>
       <w:r>
         <w:rPr>
           <w:rFonts w:cs="Times New Roman (Body CS)"/>
@@ -979,7 +1110,21 @@
         <w:rPr>
           <w:rFonts w:cs="Times New Roman (Body CS)"/>
         </w:rPr>
-        <w:t xml:space="preserve">{% if user_role == </w:t>
+        <w:t xml:space="preserve">{% if </w:t>
+      </w:r>
+      <w:proofErr w:type="spellStart"/>
+      <w:r>
+        <w:rPr>
+          <w:rFonts w:cs="Times New Roman (Body CS)"/>
+        </w:rPr>
+        <w:t>user_role</w:t>
+      </w:r>
+      <w:proofErr w:type="spellEnd"/>
+      <w:r>
+        <w:rPr>
+          <w:rFonts w:cs="Times New Roman (Body CS)"/>
+        </w:rPr>
+        <w:t xml:space="preserve"> == </w:t>
       </w:r>
       <w:r>
         <w:rPr>
@@ -1066,7 +1211,39 @@
           <w:rFonts w:cs="Times New Roman (Body CS)"/>
           <w:bCs/>
         </w:rPr>
-        <w:t xml:space="preserve"> showifdef('enlargement_choice'</w:t>
+        <w:t xml:space="preserve"> </w:t>
+      </w:r>
+      <w:proofErr w:type="spellStart"/>
+      <w:r>
+        <w:rPr>
+          <w:rFonts w:cs="Times New Roman (Body CS)"/>
+          <w:bCs/>
+        </w:rPr>
+        <w:t>showifdef</w:t>
+      </w:r>
+      <w:proofErr w:type="spellEnd"/>
+      <w:r>
+        <w:rPr>
+          <w:rFonts w:cs="Times New Roman (Body CS)"/>
+          <w:bCs/>
+        </w:rPr>
+        <w:t>('</w:t>
+      </w:r>
+      <w:proofErr w:type="spellStart"/>
+      <w:r>
+        <w:rPr>
+          <w:rFonts w:cs="Times New Roman (Body CS)"/>
+          <w:bCs/>
+        </w:rPr>
+        <w:t>enlargement_choice</w:t>
+      </w:r>
+      <w:proofErr w:type="spellEnd"/>
+      <w:r>
+        <w:rPr>
+          <w:rFonts w:cs="Times New Roman (Body CS)"/>
+          <w:bCs/>
+        </w:rPr>
+        <w:t>'</w:t>
       </w:r>
       <w:r>
         <w:rPr>
@@ -1108,7 +1285,7 @@
         <w:rPr>
           <w:rFonts w:cs="Times New Roman (Body CS)"/>
         </w:rPr>
-        <w:t>reply {% endif %}</w:t>
+        <w:t>reply{% endif %}</w:t>
       </w:r>
       <w:r>
         <w:rPr>
@@ -1120,7 +1297,21 @@
         <w:rPr>
           <w:rFonts w:cs="Times New Roman (Body CS)"/>
         </w:rPr>
-        <w:t xml:space="preserve">{% if user_role == </w:t>
+        <w:t xml:space="preserve">{% if </w:t>
+      </w:r>
+      <w:proofErr w:type="spellStart"/>
+      <w:r>
+        <w:rPr>
+          <w:rFonts w:cs="Times New Roman (Body CS)"/>
+        </w:rPr>
+        <w:t>user_role</w:t>
+      </w:r>
+      <w:proofErr w:type="spellEnd"/>
+      <w:r>
+        <w:rPr>
+          <w:rFonts w:cs="Times New Roman (Body CS)"/>
+        </w:rPr>
+        <w:t xml:space="preserve"> == </w:t>
       </w:r>
       <w:r>
         <w:rPr>
@@ -1186,7 +1377,21 @@
         <w:rPr>
           <w:rFonts w:cs="Times New Roman (Body CS)"/>
         </w:rPr>
-        <w:t>{{ current_due_date }}.</w:t>
+        <w:t xml:space="preserve">{{ </w:t>
+      </w:r>
+      <w:proofErr w:type="spellStart"/>
+      <w:r>
+        <w:rPr>
+          <w:rFonts w:cs="Times New Roman (Body CS)"/>
+        </w:rPr>
+        <w:t>current_due_date</w:t>
+      </w:r>
+      <w:proofErr w:type="spellEnd"/>
+      <w:r>
+        <w:rPr>
+          <w:rFonts w:cs="Times New Roman (Body CS)"/>
+        </w:rPr>
+        <w:t xml:space="preserve"> }}.</w:t>
       </w:r>
     </w:p>
     <w:p>
@@ -1234,12 +1439,37 @@
         </w:rPr>
         <w:t xml:space="preserve">% if </w:t>
       </w:r>
-      <w:r>
-        <w:rPr>
-          <w:rFonts w:cs="Times New Roman (Body CS)"/>
-          <w:bCs/>
-        </w:rPr>
-        <w:t>showifdef('enlargement_choice'</w:t>
+      <w:proofErr w:type="spellStart"/>
+      <w:r>
+        <w:rPr>
+          <w:rFonts w:cs="Times New Roman (Body CS)"/>
+          <w:bCs/>
+        </w:rPr>
+        <w:t>showifdef</w:t>
+      </w:r>
+      <w:proofErr w:type="spellEnd"/>
+      <w:r>
+        <w:rPr>
+          <w:rFonts w:cs="Times New Roman (Body CS)"/>
+          <w:bCs/>
+        </w:rPr>
+        <w:t>('</w:t>
+      </w:r>
+      <w:proofErr w:type="spellStart"/>
+      <w:r>
+        <w:rPr>
+          <w:rFonts w:cs="Times New Roman (Body CS)"/>
+          <w:bCs/>
+        </w:rPr>
+        <w:t>enlargement_choice</w:t>
+      </w:r>
+      <w:proofErr w:type="spellEnd"/>
+      <w:r>
+        <w:rPr>
+          <w:rFonts w:cs="Times New Roman (Body CS)"/>
+          <w:bCs/>
+        </w:rPr>
+        <w:t>'</w:t>
       </w:r>
       <w:r>
         <w:rPr>
@@ -1256,6 +1486,7 @@
         </w:rPr>
         <w:t>== 'reply'</w:t>
       </w:r>
+      <w:proofErr w:type="gramStart"/>
       <w:r>
         <w:rPr>
           <w:rFonts w:cs="Times New Roman (Body CS)"/>
@@ -1277,6 +1508,7 @@
         </w:rPr>
         <w:t>reply</w:t>
       </w:r>
+      <w:proofErr w:type="gramEnd"/>
       <w:r>
         <w:rPr>
           <w:rFonts w:cs="Times New Roman (Body CS)"/>
@@ -1289,13 +1521,6 @@
       <w:r>
         <w:rPr>
           <w:rFonts w:cs="Times New Roman (Body CS)"/>
-          <w:b/>
-        </w:rPr>
-        <w:t xml:space="preserve"> </w:t>
-      </w:r>
-      <w:r>
-        <w:rPr>
-          <w:rFonts w:cs="Times New Roman (Body CS)"/>
         </w:rPr>
         <w:t>brief</w:t>
       </w:r>
@@ -1304,7 +1529,23 @@
           <w:rFonts w:cs="Times New Roman (Body CS)"/>
           <w:bCs/>
         </w:rPr>
-        <w:t xml:space="preserve">{% if user_role == </w:t>
+        <w:t xml:space="preserve">{% if </w:t>
+      </w:r>
+      <w:proofErr w:type="spellStart"/>
+      <w:r>
+        <w:rPr>
+          <w:rFonts w:cs="Times New Roman (Body CS)"/>
+          <w:bCs/>
+        </w:rPr>
+        <w:t>user_role</w:t>
+      </w:r>
+      <w:proofErr w:type="spellEnd"/>
+      <w:r>
+        <w:rPr>
+          <w:rFonts w:cs="Times New Roman (Body CS)"/>
+          <w:bCs/>
+        </w:rPr>
+        <w:t xml:space="preserve"> == </w:t>
       </w:r>
       <w:r>
         <w:rPr>
@@ -1360,24 +1601,100 @@
         <w:ind w:firstLine="360"/>
       </w:pPr>
       <w:r>
-        <w:t>{{ reason_additional_time }}</w:t>
+        <w:t xml:space="preserve">{{ </w:t>
+      </w:r>
+      <w:proofErr w:type="spellStart"/>
+      <w:r>
+        <w:t>reason_additional_time</w:t>
+      </w:r>
+      <w:r>
+        <w:t>.true_values</w:t>
+      </w:r>
+      <w:proofErr w:type="spellEnd"/>
+      <w:r>
+        <w:t>(</w:t>
+      </w:r>
+      <w:r>
+        <w:t xml:space="preserve">) </w:t>
+      </w:r>
+      <w:r>
+        <w:t xml:space="preserve"> }}</w:t>
       </w:r>
     </w:p>
     <w:p>
       <w:pPr>
         <w:ind w:firstLine="360"/>
       </w:pPr>
+      <w:r>
+        <w:t xml:space="preserve">{%p if </w:t>
+      </w:r>
+      <w:proofErr w:type="spellStart"/>
+      <w:r>
+        <w:t>has_other_reason</w:t>
+      </w:r>
+      <w:proofErr w:type="spellEnd"/>
+      <w:r>
+        <w:t xml:space="preserve"> %}</w:t>
+      </w:r>
     </w:p>
     <w:p>
       <w:pPr>
         <w:ind w:firstLine="360"/>
       </w:pPr>
       <w:r>
+        <w:tab/>
+        <w:t xml:space="preserve">Other: </w:t>
+      </w:r>
+      <w:proofErr w:type="gramStart"/>
+      <w:r>
         <w:t xml:space="preserve">{{ </w:t>
       </w:r>
-      <w:r>
-        <w:t>signature_date</w:t>
-      </w:r>
+      <w:proofErr w:type="spellStart"/>
+      <w:r>
+        <w:t>other</w:t>
+      </w:r>
+      <w:proofErr w:type="gramEnd"/>
+      <w:r>
+        <w:t>_reason_for_</w:t>
+      </w:r>
+      <w:r>
+        <w:t>extension</w:t>
+      </w:r>
+      <w:proofErr w:type="spellEnd"/>
+      <w:r>
+        <w:t xml:space="preserve"> }}</w:t>
+      </w:r>
+    </w:p>
+    <w:p>
+      <w:pPr>
+        <w:ind w:firstLine="360"/>
+      </w:pPr>
+      <w:r>
+        <w:t>{%p endif %}</w:t>
+      </w:r>
+    </w:p>
+    <w:p>
+      <w:pPr>
+        <w:ind w:firstLine="360"/>
+      </w:pPr>
+    </w:p>
+    <w:p>
+      <w:pPr>
+        <w:ind w:firstLine="360"/>
+      </w:pPr>
+      <w:proofErr w:type="gramStart"/>
+      <w:r>
+        <w:t xml:space="preserve">{{ </w:t>
+      </w:r>
+      <w:proofErr w:type="spellStart"/>
+      <w:r>
+        <w:t>signature</w:t>
+      </w:r>
+      <w:proofErr w:type="gramEnd"/>
+      <w:r>
+        <w:t>_date</w:t>
+      </w:r>
+      <w:proofErr w:type="spellEnd"/>
       <w:r>
         <w:t xml:space="preserve"> </w:t>
       </w:r>
@@ -1419,11 +1736,33 @@
                 <w:bCs/>
               </w:rPr>
             </w:pPr>
+            <w:proofErr w:type="gramStart"/>
             <w:r>
               <w:rPr>
                 <w:bCs/>
               </w:rPr>
-              <w:t>{{ users[0].name.full(</w:t>
+              <w:t>{{ users</w:t>
+            </w:r>
+            <w:proofErr w:type="gramEnd"/>
+            <w:r>
+              <w:rPr>
+                <w:bCs/>
+              </w:rPr>
+              <w:t>[0].</w:t>
+            </w:r>
+            <w:proofErr w:type="spellStart"/>
+            <w:r>
+              <w:rPr>
+                <w:bCs/>
+              </w:rPr>
+              <w:t>name.full</w:t>
+            </w:r>
+            <w:proofErr w:type="spellEnd"/>
+            <w:r>
+              <w:rPr>
+                <w:bCs/>
+              </w:rPr>
+              <w:t>(</w:t>
             </w:r>
             <w:r>
               <w:rPr>
@@ -1448,8 +1787,21 @@
             <w:tcW w:w="9080" w:type="dxa"/>
           </w:tcPr>
           <w:p>
+            <w:proofErr w:type="gramStart"/>
             <w:r>
-              <w:t>{{ users[0].address.block(</w:t>
+              <w:t>{{ users</w:t>
+            </w:r>
+            <w:proofErr w:type="gramEnd"/>
+            <w:r>
+              <w:t>[0].</w:t>
+            </w:r>
+            <w:proofErr w:type="spellStart"/>
+            <w:r>
+              <w:t>address.block</w:t>
+            </w:r>
+            <w:proofErr w:type="spellEnd"/>
+            <w:r>
+              <w:t>(</w:t>
             </w:r>
             <w:r>
               <w:rPr>
@@ -1474,6 +1826,7 @@
             <w:tcW w:w="9080" w:type="dxa"/>
           </w:tcPr>
           <w:p>
+            <w:proofErr w:type="gramStart"/>
             <w:r>
               <w:lastRenderedPageBreak/>
               <w:t>{</w:t>
@@ -1484,12 +1837,23 @@
             <w:r>
               <w:t xml:space="preserve"> </w:t>
             </w:r>
+            <w:proofErr w:type="spellStart"/>
             <w:r>
-              <w:t>showifdef('</w:t>
+              <w:t>showifdef</w:t>
+            </w:r>
+            <w:proofErr w:type="spellEnd"/>
+            <w:proofErr w:type="gramEnd"/>
+            <w:r>
+              <w:t>('</w:t>
             </w:r>
             <w:r>
-              <w:t>users[0].mobile_number</w:t>
+              <w:t>users[0].</w:t>
             </w:r>
+            <w:proofErr w:type="spellStart"/>
+            <w:r>
+              <w:t>mobile_number</w:t>
+            </w:r>
+            <w:proofErr w:type="spellEnd"/>
             <w:r>
               <w:t>'</w:t>
             </w:r>
@@ -1510,12 +1874,22 @@
             <w:r>
               <w:t xml:space="preserve">{{ </w:t>
             </w:r>
+            <w:proofErr w:type="spellStart"/>
             <w:r>
-              <w:t>showifdef('</w:t>
+              <w:t>showifdef</w:t>
+            </w:r>
+            <w:proofErr w:type="spellEnd"/>
+            <w:r>
+              <w:t>('</w:t>
             </w:r>
             <w:r>
-              <w:t>users[0].phone_number</w:t>
+              <w:t>users[0].</w:t>
             </w:r>
+            <w:proofErr w:type="spellStart"/>
+            <w:r>
+              <w:t>phone_number</w:t>
+            </w:r>
+            <w:proofErr w:type="spellEnd"/>
             <w:r>
               <w:t>'</w:t>
             </w:r>
@@ -1539,8 +1913,30 @@
             <w:tcW w:w="9080" w:type="dxa"/>
           </w:tcPr>
           <w:p>
+            <w:proofErr w:type="gramStart"/>
             <w:r>
-              <w:t>{{ users[0].email }}</w:t>
+              <w:t xml:space="preserve">{{ </w:t>
+            </w:r>
+            <w:proofErr w:type="spellStart"/>
+            <w:r>
+              <w:t>showifdef</w:t>
+            </w:r>
+            <w:proofErr w:type="spellEnd"/>
+            <w:proofErr w:type="gramEnd"/>
+            <w:r>
+              <w:t>('</w:t>
+            </w:r>
+            <w:r>
+              <w:t>users[0].email</w:t>
+            </w:r>
+            <w:r>
+              <w:t>'</w:t>
+            </w:r>
+            <w:r>
+              <w:t>)</w:t>
+            </w:r>
+            <w:r>
+              <w:t xml:space="preserve"> }}</w:t>
             </w:r>
           </w:p>
         </w:tc>
@@ -1603,14 +1999,28 @@
         <w:rPr>
           <w:bCs/>
         </w:rPr>
-        <w:t xml:space="preserve"> service_choice }}</w:t>
-      </w:r>
-      <w:r>
-        <w:rPr>
-          <w:bCs/>
-        </w:rPr>
         <w:t xml:space="preserve"> </w:t>
       </w:r>
+      <w:proofErr w:type="spellStart"/>
+      <w:r>
+        <w:rPr>
+          <w:bCs/>
+        </w:rPr>
+        <w:t>service_choice</w:t>
+      </w:r>
+      <w:proofErr w:type="spellEnd"/>
+      <w:r>
+        <w:rPr>
+          <w:bCs/>
+        </w:rPr>
+        <w:t xml:space="preserve"> }}</w:t>
+      </w:r>
+      <w:r>
+        <w:rPr>
+          <w:bCs/>
+        </w:rPr>
+        <w:t xml:space="preserve"> </w:t>
+      </w:r>
       <w:r>
         <w:t>t</w:t>
       </w:r>
@@ -1623,11 +2033,19 @@
         </w:rPr>
         <w:t xml:space="preserve">{{ </w:t>
       </w:r>
-      <w:r>
-        <w:rPr>
-          <w:bCs/>
-        </w:rPr>
-        <w:t xml:space="preserve">service_information </w:t>
+      <w:proofErr w:type="spellStart"/>
+      <w:r>
+        <w:rPr>
+          <w:bCs/>
+        </w:rPr>
+        <w:t>service_information</w:t>
+      </w:r>
+      <w:proofErr w:type="spellEnd"/>
+      <w:r>
+        <w:rPr>
+          <w:bCs/>
+        </w:rPr>
+        <w:t xml:space="preserve"> </w:t>
       </w:r>
       <w:r>
         <w:rPr>
@@ -1656,18 +2074,28 @@
       <w:r>
         <w:t xml:space="preserve"> service on </w:t>
       </w:r>
+      <w:proofErr w:type="gramStart"/>
       <w:r>
         <w:rPr>
           <w:bCs/>
         </w:rPr>
         <w:t xml:space="preserve">{{ </w:t>
       </w:r>
-      <w:r>
-        <w:rPr>
-          <w:bCs/>
-        </w:rPr>
-        <w:t>service_date</w:t>
-      </w:r>
+      <w:proofErr w:type="spellStart"/>
+      <w:r>
+        <w:rPr>
+          <w:bCs/>
+        </w:rPr>
+        <w:t>service</w:t>
+      </w:r>
+      <w:proofErr w:type="gramEnd"/>
+      <w:r>
+        <w:rPr>
+          <w:bCs/>
+        </w:rPr>
+        <w:t>_date</w:t>
+      </w:r>
+      <w:proofErr w:type="spellEnd"/>
       <w:r>
         <w:rPr>
           <w:bCs/>
@@ -1686,9 +2114,11 @@
       <w:r>
         <w:t xml:space="preserve">{%p if </w:t>
       </w:r>
+      <w:proofErr w:type="spellStart"/>
       <w:r>
         <w:t>i</w:t>
       </w:r>
+      <w:proofErr w:type="spellEnd"/>
       <w:r>
         <w:t xml:space="preserve"> </w:t>
       </w:r>
@@ -1710,12 +2140,14 @@
     </w:p>
     <w:p/>
     <w:p>
+      <w:proofErr w:type="gramStart"/>
       <w:r>
         <w:t>{{ user</w:t>
       </w:r>
       <w:r>
         <w:t>s</w:t>
       </w:r>
+      <w:proofErr w:type="gramEnd"/>
       <w:r>
         <w:rPr>
           <w:bCs/>
@@ -1757,18 +2189,28 @@
           <w:bCs/>
         </w:rPr>
       </w:pPr>
+      <w:proofErr w:type="gramStart"/>
       <w:r>
         <w:rPr>
           <w:bCs/>
         </w:rPr>
         <w:t xml:space="preserve">{{ </w:t>
       </w:r>
-      <w:r>
-        <w:rPr>
-          <w:bCs/>
-        </w:rPr>
-        <w:t>signature_date</w:t>
-      </w:r>
+      <w:proofErr w:type="spellStart"/>
+      <w:r>
+        <w:rPr>
+          <w:bCs/>
+        </w:rPr>
+        <w:t>signature</w:t>
+      </w:r>
+      <w:proofErr w:type="gramEnd"/>
+      <w:r>
+        <w:rPr>
+          <w:bCs/>
+        </w:rPr>
+        <w:t>_date</w:t>
+      </w:r>
+      <w:proofErr w:type="spellEnd"/>
       <w:r>
         <w:rPr>
           <w:bCs/>
@@ -1804,11 +2246,21 @@
         <w:jc w:val="center"/>
       </w:pPr>
       <w:r>
-        <w:t xml:space="preserve">APPEALS COURT DOCKET NO. {{ </w:t>
-      </w:r>
-      <w:r>
-        <w:t>appeals_court_docket_number</w:t>
-      </w:r>
+        <w:t xml:space="preserve">APPEALS COURT DOCKET NO. </w:t>
+      </w:r>
+      <w:proofErr w:type="gramStart"/>
+      <w:r>
+        <w:t xml:space="preserve">{{ </w:t>
+      </w:r>
+      <w:proofErr w:type="spellStart"/>
+      <w:r>
+        <w:t>appeals</w:t>
+      </w:r>
+      <w:proofErr w:type="gramEnd"/>
+      <w:r>
+        <w:t>_court_docket_number</w:t>
+      </w:r>
+      <w:proofErr w:type="spellEnd"/>
       <w:r>
         <w:t xml:space="preserve"> }}</w:t>
       </w:r>
@@ -1818,12 +2270,22 @@
       <w:pPr>
         <w:jc w:val="center"/>
       </w:pPr>
+      <w:proofErr w:type="gramStart"/>
       <w:r>
         <w:t>{{</w:t>
       </w:r>
       <w:r>
-        <w:t xml:space="preserve"> plaintiff_name</w:t>
-      </w:r>
+        <w:t xml:space="preserve"> </w:t>
+      </w:r>
+      <w:proofErr w:type="spellStart"/>
+      <w:r>
+        <w:t>plaintiff</w:t>
+      </w:r>
+      <w:proofErr w:type="gramEnd"/>
+      <w:r>
+        <w:t>_name</w:t>
+      </w:r>
+      <w:proofErr w:type="spellEnd"/>
       <w:r>
         <w:t>}}</w:t>
       </w:r>
@@ -1858,12 +2320,19 @@
       <w:pPr>
         <w:jc w:val="center"/>
       </w:pPr>
+      <w:proofErr w:type="gramStart"/>
       <w:r>
         <w:t xml:space="preserve">{{ </w:t>
       </w:r>
-      <w:r>
-        <w:t>defendant_name</w:t>
-      </w:r>
+      <w:proofErr w:type="spellStart"/>
+      <w:r>
+        <w:t>defendant</w:t>
+      </w:r>
+      <w:proofErr w:type="gramEnd"/>
+      <w:r>
+        <w:t>_name</w:t>
+      </w:r>
+      <w:proofErr w:type="spellEnd"/>
       <w:r>
         <w:t xml:space="preserve"> }}</w:t>
       </w:r>
@@ -1948,11 +2417,11 @@
         <w:pStyle w:val="ListParagraph"/>
         <w:numPr>
           <w:ilvl w:val="0"/>
-          <w:numId w:val="4"/>
+          <w:numId w:val="6"/>
         </w:numPr>
         <w:spacing w:line="480" w:lineRule="auto"/>
         <w:rPr>
-          <w:b/>
+          <w:bCs/>
           <w:sz w:val="20"/>
           <w:szCs w:val="20"/>
         </w:rPr>
@@ -1963,15 +2432,16 @@
           <w:sz w:val="20"/>
           <w:szCs w:val="20"/>
         </w:rPr>
-        <w:t>{</w:t>
-      </w:r>
+        <w:t xml:space="preserve">{%p </w:t>
+      </w:r>
+      <w:proofErr w:type="gramStart"/>
       <w:r>
         <w:rPr>
           <w:bCs/>
           <w:sz w:val="20"/>
           <w:szCs w:val="20"/>
         </w:rPr>
-        <w:t>{</w:t>
+        <w:t>if</w:t>
       </w:r>
       <w:r>
         <w:rPr>
@@ -1987,31 +2457,34 @@
           <w:sz w:val="20"/>
           <w:szCs w:val="20"/>
         </w:rPr>
-        <w:t>exhibit_document</w:t>
-      </w:r>
+        <w:t xml:space="preserve"> </w:t>
+      </w:r>
+      <w:proofErr w:type="spellStart"/>
       <w:r>
         <w:rPr>
           <w:bCs/>
           <w:sz w:val="20"/>
           <w:szCs w:val="20"/>
         </w:rPr>
-        <w:t>.url_for()</w:t>
-      </w:r>
+        <w:t>has</w:t>
+      </w:r>
+      <w:proofErr w:type="gramEnd"/>
       <w:r>
         <w:rPr>
           <w:bCs/>
           <w:sz w:val="20"/>
           <w:szCs w:val="20"/>
         </w:rPr>
-        <w:t xml:space="preserve"> </w:t>
-      </w:r>
+        <w:t>_evidence_ready_to_upload</w:t>
+      </w:r>
+      <w:proofErr w:type="spellEnd"/>
       <w:r>
         <w:rPr>
           <w:bCs/>
           <w:sz w:val="20"/>
           <w:szCs w:val="20"/>
         </w:rPr>
-        <w:t>}</w:t>
+        <w:t xml:space="preserve"> </w:t>
       </w:r>
       <w:r>
         <w:rPr>
@@ -2019,7 +2492,7 @@
           <w:sz w:val="20"/>
           <w:szCs w:val="20"/>
         </w:rPr>
-        <w:t>}</w:t>
+        <w:t>%}</w:t>
       </w:r>
     </w:p>
     <w:p>
@@ -2027,20 +2500,22 @@
         <w:pStyle w:val="ListParagraph"/>
         <w:numPr>
           <w:ilvl w:val="0"/>
-          <w:numId w:val="4"/>
+          <w:numId w:val="6"/>
         </w:numPr>
         <w:spacing w:line="480" w:lineRule="auto"/>
         <w:rPr>
+          <w:bCs/>
           <w:sz w:val="20"/>
           <w:szCs w:val="20"/>
         </w:rPr>
       </w:pPr>
       <w:r>
         <w:rPr>
+          <w:bCs/>
           <w:sz w:val="20"/>
           <w:szCs w:val="20"/>
         </w:rPr>
-        <w:t>_____________________________________________________________________</w:t>
+        <w:t>{%p for exhibit in exhibits %}</w:t>
       </w:r>
     </w:p>
     <w:p>
@@ -2048,20 +2523,50 @@
         <w:pStyle w:val="ListParagraph"/>
         <w:numPr>
           <w:ilvl w:val="0"/>
-          <w:numId w:val="4"/>
+          <w:numId w:val="6"/>
         </w:numPr>
         <w:spacing w:line="480" w:lineRule="auto"/>
         <w:rPr>
+          <w:bCs/>
           <w:sz w:val="20"/>
           <w:szCs w:val="20"/>
         </w:rPr>
       </w:pPr>
-      <w:r>
-        <w:rPr>
+      <w:proofErr w:type="gramStart"/>
+      <w:r>
+        <w:rPr>
+          <w:bCs/>
           <w:sz w:val="20"/>
           <w:szCs w:val="20"/>
         </w:rPr>
-        <w:t>_____________________________________________________________________</w:t>
+        <w:t xml:space="preserve">{{ </w:t>
+      </w:r>
+      <w:proofErr w:type="spellStart"/>
+      <w:r>
+        <w:rPr>
+          <w:bCs/>
+          <w:sz w:val="20"/>
+          <w:szCs w:val="20"/>
+        </w:rPr>
+        <w:t>exhibit</w:t>
+      </w:r>
+      <w:proofErr w:type="gramEnd"/>
+      <w:r>
+        <w:rPr>
+          <w:bCs/>
+          <w:sz w:val="20"/>
+          <w:szCs w:val="20"/>
+        </w:rPr>
+        <w:t>.filename</w:t>
+      </w:r>
+      <w:proofErr w:type="spellEnd"/>
+      <w:r>
+        <w:rPr>
+          <w:bCs/>
+          <w:sz w:val="20"/>
+          <w:szCs w:val="20"/>
+        </w:rPr>
+        <w:t xml:space="preserve"> }}</w:t>
       </w:r>
     </w:p>
     <w:p>
@@ -2069,20 +2574,40 @@
         <w:pStyle w:val="ListParagraph"/>
         <w:numPr>
           <w:ilvl w:val="0"/>
-          <w:numId w:val="4"/>
+          <w:numId w:val="6"/>
         </w:numPr>
         <w:spacing w:line="480" w:lineRule="auto"/>
         <w:rPr>
+          <w:bCs/>
           <w:sz w:val="20"/>
           <w:szCs w:val="20"/>
         </w:rPr>
       </w:pPr>
       <w:r>
         <w:rPr>
+          <w:bCs/>
           <w:sz w:val="20"/>
           <w:szCs w:val="20"/>
         </w:rPr>
-        <w:t>_____________________________________________________________________</w:t>
+        <w:t xml:space="preserve">{%p </w:t>
+      </w:r>
+      <w:proofErr w:type="spellStart"/>
+      <w:r>
+        <w:rPr>
+          <w:bCs/>
+          <w:sz w:val="20"/>
+          <w:szCs w:val="20"/>
+        </w:rPr>
+        <w:t>endfor</w:t>
+      </w:r>
+      <w:proofErr w:type="spellEnd"/>
+      <w:r>
+        <w:rPr>
+          <w:bCs/>
+          <w:sz w:val="20"/>
+          <w:szCs w:val="20"/>
+        </w:rPr>
+        <w:t xml:space="preserve"> %}</w:t>
       </w:r>
     </w:p>
     <w:p>
@@ -2090,7 +2615,7 @@
         <w:pStyle w:val="ListParagraph"/>
         <w:numPr>
           <w:ilvl w:val="0"/>
-          <w:numId w:val="4"/>
+          <w:numId w:val="6"/>
         </w:numPr>
         <w:spacing w:line="480" w:lineRule="auto"/>
         <w:rPr>
@@ -2100,105 +2625,12 @@
       </w:pPr>
       <w:r>
         <w:rPr>
+          <w:bCs/>
           <w:sz w:val="20"/>
           <w:szCs w:val="20"/>
         </w:rPr>
-        <w:t>_____________________________________________________________________</w:t>
-      </w:r>
-    </w:p>
-    <w:p>
-      <w:pPr>
-        <w:pStyle w:val="ListParagraph"/>
-        <w:numPr>
-          <w:ilvl w:val="0"/>
-          <w:numId w:val="4"/>
-        </w:numPr>
-        <w:spacing w:line="480" w:lineRule="auto"/>
-        <w:rPr>
-          <w:sz w:val="20"/>
-          <w:szCs w:val="20"/>
-        </w:rPr>
-      </w:pPr>
-      <w:r>
-        <w:rPr>
-          <w:sz w:val="20"/>
-          <w:szCs w:val="20"/>
-        </w:rPr>
-        <w:t>_____________________________________________________________________</w:t>
-      </w:r>
-    </w:p>
-    <w:p>
-      <w:pPr>
-        <w:pStyle w:val="ListParagraph"/>
-        <w:numPr>
-          <w:ilvl w:val="0"/>
-          <w:numId w:val="4"/>
-        </w:numPr>
-        <w:spacing w:line="480" w:lineRule="auto"/>
-        <w:rPr>
-          <w:sz w:val="20"/>
-          <w:szCs w:val="20"/>
-        </w:rPr>
-      </w:pPr>
-      <w:r>
-        <w:rPr>
-          <w:sz w:val="20"/>
-          <w:szCs w:val="20"/>
-        </w:rPr>
-        <w:t>_____________________________________________________________________</w:t>
-      </w:r>
-    </w:p>
-    <w:p>
-      <w:pPr>
-        <w:pStyle w:val="ListParagraph"/>
-        <w:numPr>
-          <w:ilvl w:val="0"/>
-          <w:numId w:val="4"/>
-        </w:numPr>
-        <w:spacing w:line="480" w:lineRule="auto"/>
-        <w:rPr>
-          <w:sz w:val="20"/>
-          <w:szCs w:val="20"/>
-        </w:rPr>
-      </w:pPr>
-      <w:r>
-        <w:rPr>
-          <w:sz w:val="20"/>
-          <w:szCs w:val="20"/>
-        </w:rPr>
-        <w:t>_____________________________________________________________________</w:t>
-      </w:r>
-    </w:p>
-    <w:p>
-      <w:pPr>
-        <w:pStyle w:val="ListParagraph"/>
-        <w:numPr>
-          <w:ilvl w:val="0"/>
-          <w:numId w:val="4"/>
-        </w:numPr>
-        <w:spacing w:line="480" w:lineRule="auto"/>
-        <w:rPr>
-          <w:sz w:val="20"/>
-          <w:szCs w:val="20"/>
-        </w:rPr>
-      </w:pPr>
-      <w:r>
-        <w:rPr>
-          <w:sz w:val="20"/>
-          <w:szCs w:val="20"/>
-        </w:rPr>
-        <w:t>_____________________________________________________________________</w:t>
-      </w:r>
-    </w:p>
-    <w:p>
-      <w:pPr>
-        <w:pStyle w:val="ListParagraph"/>
-        <w:spacing w:line="480" w:lineRule="auto"/>
-        <w:rPr>
-          <w:sz w:val="20"/>
-          <w:szCs w:val="20"/>
-        </w:rPr>
-      </w:pPr>
+        <w:t>{%p endif %}</w:t>
+      </w:r>
     </w:p>
     <w:p>
       <w:pPr>
@@ -2490,6 +2922,95 @@
     </w:lvl>
   </w:abstractNum>
   <w:abstractNum w:abstractNumId="3" w15:restartNumberingAfterBreak="0">
+    <w:nsid w:val="5E791766"/>
+    <w:multiLevelType w:val="hybridMultilevel"/>
+    <w:tmpl w:val="CDEC5188"/>
+    <w:lvl w:ilvl="0" w:tplc="07744382">
+      <w:start w:val="1"/>
+      <w:numFmt w:val="decimal"/>
+      <w:lvlText w:val="(%1)"/>
+      <w:lvlJc w:val="left"/>
+      <w:pPr>
+        <w:ind w:left="720" w:hanging="360"/>
+      </w:pPr>
+      <w:rPr>
+        <w:rFonts w:hint="default"/>
+      </w:rPr>
+    </w:lvl>
+    <w:lvl w:ilvl="1" w:tplc="04090019" w:tentative="1">
+      <w:start w:val="1"/>
+      <w:numFmt w:val="lowerLetter"/>
+      <w:lvlText w:val="%2."/>
+      <w:lvlJc w:val="left"/>
+      <w:pPr>
+        <w:ind w:left="1440" w:hanging="360"/>
+      </w:pPr>
+    </w:lvl>
+    <w:lvl w:ilvl="2" w:tplc="0409001B" w:tentative="1">
+      <w:start w:val="1"/>
+      <w:numFmt w:val="lowerRoman"/>
+      <w:lvlText w:val="%3."/>
+      <w:lvlJc w:val="right"/>
+      <w:pPr>
+        <w:ind w:left="2160" w:hanging="180"/>
+      </w:pPr>
+    </w:lvl>
+    <w:lvl w:ilvl="3" w:tplc="0409000F" w:tentative="1">
+      <w:start w:val="1"/>
+      <w:numFmt w:val="decimal"/>
+      <w:lvlText w:val="%4."/>
+      <w:lvlJc w:val="left"/>
+      <w:pPr>
+        <w:ind w:left="2880" w:hanging="360"/>
+      </w:pPr>
+    </w:lvl>
+    <w:lvl w:ilvl="4" w:tplc="04090019" w:tentative="1">
+      <w:start w:val="1"/>
+      <w:numFmt w:val="lowerLetter"/>
+      <w:lvlText w:val="%5."/>
+      <w:lvlJc w:val="left"/>
+      <w:pPr>
+        <w:ind w:left="3600" w:hanging="360"/>
+      </w:pPr>
+    </w:lvl>
+    <w:lvl w:ilvl="5" w:tplc="0409001B" w:tentative="1">
+      <w:start w:val="1"/>
+      <w:numFmt w:val="lowerRoman"/>
+      <w:lvlText w:val="%6."/>
+      <w:lvlJc w:val="right"/>
+      <w:pPr>
+        <w:ind w:left="4320" w:hanging="180"/>
+      </w:pPr>
+    </w:lvl>
+    <w:lvl w:ilvl="6" w:tplc="0409000F" w:tentative="1">
+      <w:start w:val="1"/>
+      <w:numFmt w:val="decimal"/>
+      <w:lvlText w:val="%7."/>
+      <w:lvlJc w:val="left"/>
+      <w:pPr>
+        <w:ind w:left="5040" w:hanging="360"/>
+      </w:pPr>
+    </w:lvl>
+    <w:lvl w:ilvl="7" w:tplc="04090019" w:tentative="1">
+      <w:start w:val="1"/>
+      <w:numFmt w:val="lowerLetter"/>
+      <w:lvlText w:val="%8."/>
+      <w:lvlJc w:val="left"/>
+      <w:pPr>
+        <w:ind w:left="5760" w:hanging="360"/>
+      </w:pPr>
+    </w:lvl>
+    <w:lvl w:ilvl="8" w:tplc="0409001B" w:tentative="1">
+      <w:start w:val="1"/>
+      <w:numFmt w:val="lowerRoman"/>
+      <w:lvlText w:val="%9."/>
+      <w:lvlJc w:val="right"/>
+      <w:pPr>
+        <w:ind w:left="6480" w:hanging="180"/>
+      </w:pPr>
+    </w:lvl>
+  </w:abstractNum>
+  <w:abstractNum w:abstractNumId="4" w15:restartNumberingAfterBreak="0">
     <w:nsid w:val="64B25084"/>
     <w:multiLevelType w:val="hybridMultilevel"/>
     <w:tmpl w:val="1C146E54"/>
@@ -2580,7 +3101,96 @@
       </w:pPr>
     </w:lvl>
   </w:abstractNum>
-  <w:abstractNum w:abstractNumId="4" w15:restartNumberingAfterBreak="0">
+  <w:abstractNum w:abstractNumId="5" w15:restartNumberingAfterBreak="0">
+    <w:nsid w:val="72C946B8"/>
+    <w:multiLevelType w:val="hybridMultilevel"/>
+    <w:tmpl w:val="E7AC752E"/>
+    <w:lvl w:ilvl="0" w:tplc="364EA1A6">
+      <w:start w:val="1"/>
+      <w:numFmt w:val="decimal"/>
+      <w:lvlText w:val="(%1)"/>
+      <w:lvlJc w:val="left"/>
+      <w:pPr>
+        <w:ind w:left="1080" w:hanging="360"/>
+      </w:pPr>
+      <w:rPr>
+        <w:rFonts w:hint="default"/>
+      </w:rPr>
+    </w:lvl>
+    <w:lvl w:ilvl="1" w:tplc="04090019" w:tentative="1">
+      <w:start w:val="1"/>
+      <w:numFmt w:val="lowerLetter"/>
+      <w:lvlText w:val="%2."/>
+      <w:lvlJc w:val="left"/>
+      <w:pPr>
+        <w:ind w:left="1800" w:hanging="360"/>
+      </w:pPr>
+    </w:lvl>
+    <w:lvl w:ilvl="2" w:tplc="0409001B" w:tentative="1">
+      <w:start w:val="1"/>
+      <w:numFmt w:val="lowerRoman"/>
+      <w:lvlText w:val="%3."/>
+      <w:lvlJc w:val="right"/>
+      <w:pPr>
+        <w:ind w:left="2520" w:hanging="180"/>
+      </w:pPr>
+    </w:lvl>
+    <w:lvl w:ilvl="3" w:tplc="0409000F" w:tentative="1">
+      <w:start w:val="1"/>
+      <w:numFmt w:val="decimal"/>
+      <w:lvlText w:val="%4."/>
+      <w:lvlJc w:val="left"/>
+      <w:pPr>
+        <w:ind w:left="3240" w:hanging="360"/>
+      </w:pPr>
+    </w:lvl>
+    <w:lvl w:ilvl="4" w:tplc="04090019" w:tentative="1">
+      <w:start w:val="1"/>
+      <w:numFmt w:val="lowerLetter"/>
+      <w:lvlText w:val="%5."/>
+      <w:lvlJc w:val="left"/>
+      <w:pPr>
+        <w:ind w:left="3960" w:hanging="360"/>
+      </w:pPr>
+    </w:lvl>
+    <w:lvl w:ilvl="5" w:tplc="0409001B" w:tentative="1">
+      <w:start w:val="1"/>
+      <w:numFmt w:val="lowerRoman"/>
+      <w:lvlText w:val="%6."/>
+      <w:lvlJc w:val="right"/>
+      <w:pPr>
+        <w:ind w:left="4680" w:hanging="180"/>
+      </w:pPr>
+    </w:lvl>
+    <w:lvl w:ilvl="6" w:tplc="0409000F" w:tentative="1">
+      <w:start w:val="1"/>
+      <w:numFmt w:val="decimal"/>
+      <w:lvlText w:val="%7."/>
+      <w:lvlJc w:val="left"/>
+      <w:pPr>
+        <w:ind w:left="5400" w:hanging="360"/>
+      </w:pPr>
+    </w:lvl>
+    <w:lvl w:ilvl="7" w:tplc="04090019" w:tentative="1">
+      <w:start w:val="1"/>
+      <w:numFmt w:val="lowerLetter"/>
+      <w:lvlText w:val="%8."/>
+      <w:lvlJc w:val="left"/>
+      <w:pPr>
+        <w:ind w:left="6120" w:hanging="360"/>
+      </w:pPr>
+    </w:lvl>
+    <w:lvl w:ilvl="8" w:tplc="0409001B" w:tentative="1">
+      <w:start w:val="1"/>
+      <w:numFmt w:val="lowerRoman"/>
+      <w:lvlText w:val="%9."/>
+      <w:lvlJc w:val="right"/>
+      <w:pPr>
+        <w:ind w:left="6840" w:hanging="180"/>
+      </w:pPr>
+    </w:lvl>
+  </w:abstractNum>
+  <w:abstractNum w:abstractNumId="6" w15:restartNumberingAfterBreak="0">
     <w:nsid w:val="74A12289"/>
     <w:multiLevelType w:val="hybridMultilevel"/>
     <w:tmpl w:val="001A4B8A"/>
@@ -2670,7 +3280,7 @@
     </w:lvl>
   </w:abstractNum>
   <w:num w:numId="1">
-    <w:abstractNumId w:val="4"/>
+    <w:abstractNumId w:val="6"/>
   </w:num>
   <w:num w:numId="2">
     <w:abstractNumId w:val="2"/>
@@ -2679,10 +3289,16 @@
     <w:abstractNumId w:val="1"/>
   </w:num>
   <w:num w:numId="4">
-    <w:abstractNumId w:val="3"/>
+    <w:abstractNumId w:val="4"/>
   </w:num>
   <w:num w:numId="5">
     <w:abstractNumId w:val="0"/>
+  </w:num>
+  <w:num w:numId="6">
+    <w:abstractNumId w:val="3"/>
+  </w:num>
+  <w:num w:numId="7">
+    <w:abstractNumId w:val="5"/>
   </w:num>
 </w:numbering>
 </file>

</xml_diff>

<commit_message>
needs cleanup of few key areas but has bones of all key points to sent to court for last MVP push
</commit_message>
<xml_diff>
--- a/docassemble/EnlargeTimeToFile/data/templates/Motion_for_Enlargement_of_Time.docx
+++ b/docassemble/EnlargeTimeToFile/data/templates/Motion_for_Enlargement_of_Time.docx
@@ -1600,12 +1600,17 @@
       <w:pPr>
         <w:ind w:firstLine="360"/>
       </w:pPr>
+      <w:proofErr w:type="gramStart"/>
       <w:r>
         <w:t xml:space="preserve">{{ </w:t>
       </w:r>
       <w:proofErr w:type="spellStart"/>
       <w:r>
-        <w:t>reason_additional_time</w:t>
+        <w:t>reason</w:t>
+      </w:r>
+      <w:proofErr w:type="gramEnd"/>
+      <w:r>
+        <w:t>_additional_time</w:t>
       </w:r>
       <w:r>
         <w:t>.true_values</w:t>
@@ -1655,10 +1660,7 @@
       </w:r>
       <w:proofErr w:type="gramEnd"/>
       <w:r>
-        <w:t>_reason_for_</w:t>
-      </w:r>
-      <w:r>
-        <w:t>extension</w:t>
+        <w:t>_reason_for_extension</w:t>
       </w:r>
       <w:proofErr w:type="spellEnd"/>
       <w:r>
@@ -1736,19 +1738,12 @@
                 <w:bCs/>
               </w:rPr>
             </w:pPr>
-            <w:proofErr w:type="gramStart"/>
             <w:r>
               <w:rPr>
                 <w:bCs/>
               </w:rPr>
-              <w:t>{{ users</w:t>
-            </w:r>
-            <w:proofErr w:type="gramEnd"/>
-            <w:r>
-              <w:rPr>
-                <w:bCs/>
-              </w:rPr>
-              <w:t>[0].</w:t>
+              <w:lastRenderedPageBreak/>
+              <w:t>{{ users[0].</w:t>
             </w:r>
             <w:proofErr w:type="spellStart"/>
             <w:r>
@@ -1787,13 +1782,8 @@
             <w:tcW w:w="9080" w:type="dxa"/>
           </w:tcPr>
           <w:p>
-            <w:proofErr w:type="gramStart"/>
             <w:r>
-              <w:t>{{ users</w:t>
-            </w:r>
-            <w:proofErr w:type="gramEnd"/>
-            <w:r>
-              <w:t>[0].</w:t>
+              <w:t>{{ users[0].</w:t>
             </w:r>
             <w:proofErr w:type="spellStart"/>
             <w:r>
@@ -1826,9 +1816,7 @@
             <w:tcW w:w="9080" w:type="dxa"/>
           </w:tcPr>
           <w:p>
-            <w:proofErr w:type="gramStart"/>
             <w:r>
-              <w:lastRenderedPageBreak/>
               <w:t>{</w:t>
             </w:r>
             <w:r>
@@ -1842,7 +1830,6 @@
               <w:t>showifdef</w:t>
             </w:r>
             <w:proofErr w:type="spellEnd"/>
-            <w:proofErr w:type="gramEnd"/>
             <w:r>
               <w:t>('</w:t>
             </w:r>
@@ -1913,7 +1900,6 @@
             <w:tcW w:w="9080" w:type="dxa"/>
           </w:tcPr>
           <w:p>
-            <w:proofErr w:type="gramStart"/>
             <w:r>
               <w:t xml:space="preserve">{{ </w:t>
             </w:r>
@@ -1922,7 +1908,6 @@
               <w:t>showifdef</w:t>
             </w:r>
             <w:proofErr w:type="spellEnd"/>
-            <w:proofErr w:type="gramEnd"/>
             <w:r>
               <w:t>('</w:t>
             </w:r>
@@ -2074,7 +2059,6 @@
       <w:r>
         <w:t xml:space="preserve"> service on </w:t>
       </w:r>
-      <w:proofErr w:type="gramStart"/>
       <w:r>
         <w:rPr>
           <w:bCs/>
@@ -2086,14 +2070,7 @@
         <w:rPr>
           <w:bCs/>
         </w:rPr>
-        <w:t>service</w:t>
-      </w:r>
-      <w:proofErr w:type="gramEnd"/>
-      <w:r>
-        <w:rPr>
-          <w:bCs/>
-        </w:rPr>
-        <w:t>_date</w:t>
+        <w:t>service_date</w:t>
       </w:r>
       <w:proofErr w:type="spellEnd"/>
       <w:r>
@@ -2140,14 +2117,12 @@
     </w:p>
     <w:p/>
     <w:p>
-      <w:proofErr w:type="gramStart"/>
       <w:r>
         <w:t>{{ user</w:t>
       </w:r>
       <w:r>
         <w:t>s</w:t>
       </w:r>
-      <w:proofErr w:type="gramEnd"/>
       <w:r>
         <w:rPr>
           <w:bCs/>
@@ -2189,7 +2164,6 @@
           <w:bCs/>
         </w:rPr>
       </w:pPr>
-      <w:proofErr w:type="gramStart"/>
       <w:r>
         <w:rPr>
           <w:bCs/>
@@ -2201,14 +2175,7 @@
         <w:rPr>
           <w:bCs/>
         </w:rPr>
-        <w:t>signature</w:t>
-      </w:r>
-      <w:proofErr w:type="gramEnd"/>
-      <w:r>
-        <w:rPr>
-          <w:bCs/>
-        </w:rPr>
-        <w:t>_date</w:t>
+        <w:t>signature_date</w:t>
       </w:r>
       <w:proofErr w:type="spellEnd"/>
       <w:r>
@@ -2218,230 +2185,91 @@
         <w:t xml:space="preserve"> }}</w:t>
       </w:r>
     </w:p>
-    <w:p>
-      <w:r>
-        <w:br w:type="page"/>
-      </w:r>
-    </w:p>
-    <w:p>
-      <w:pPr>
-        <w:jc w:val="center"/>
-      </w:pPr>
-      <w:r>
-        <w:lastRenderedPageBreak/>
-        <w:t>COMMONWEALTH OF MASSACHUSETTS</w:t>
-      </w:r>
-    </w:p>
-    <w:p>
-      <w:pPr>
-        <w:jc w:val="center"/>
-      </w:pPr>
-      <w:r>
-        <w:t>APPEALS COURT</w:t>
-      </w:r>
-    </w:p>
     <w:p/>
     <w:p>
       <w:pPr>
-        <w:jc w:val="center"/>
-      </w:pPr>
-      <w:r>
-        <w:t xml:space="preserve">APPEALS COURT DOCKET NO. </w:t>
-      </w:r>
-      <w:proofErr w:type="gramStart"/>
-      <w:r>
-        <w:t xml:space="preserve">{{ </w:t>
-      </w:r>
-      <w:proofErr w:type="spellStart"/>
-      <w:r>
-        <w:t>appeals</w:t>
-      </w:r>
-      <w:proofErr w:type="gramEnd"/>
-      <w:r>
-        <w:t>_court_docket_number</w:t>
-      </w:r>
-      <w:proofErr w:type="spellEnd"/>
-      <w:r>
-        <w:t xml:space="preserve"> }}</w:t>
-      </w:r>
-    </w:p>
-    <w:p/>
-    <w:p>
-      <w:pPr>
-        <w:jc w:val="center"/>
-      </w:pPr>
-      <w:proofErr w:type="gramStart"/>
-      <w:r>
-        <w:t>{{</w:t>
-      </w:r>
-      <w:r>
-        <w:t xml:space="preserve"> </w:t>
-      </w:r>
-      <w:proofErr w:type="spellStart"/>
-      <w:r>
-        <w:t>plaintiff</w:t>
-      </w:r>
-      <w:proofErr w:type="gramEnd"/>
-      <w:r>
-        <w:t>_name</w:t>
-      </w:r>
-      <w:proofErr w:type="spellEnd"/>
-      <w:r>
-        <w:t>}}</w:t>
-      </w:r>
-    </w:p>
-    <w:p>
-      <w:pPr>
-        <w:jc w:val="center"/>
-      </w:pPr>
-      <w:r>
-        <w:t>PLAINTIFF(S)</w:t>
-      </w:r>
-    </w:p>
-    <w:p>
-      <w:pPr>
-        <w:jc w:val="center"/>
-      </w:pPr>
-    </w:p>
-    <w:p>
-      <w:pPr>
-        <w:jc w:val="center"/>
-      </w:pPr>
-      <w:r>
-        <w:t>v.</w:t>
-      </w:r>
-    </w:p>
-    <w:p>
-      <w:pPr>
-        <w:jc w:val="center"/>
-      </w:pPr>
-    </w:p>
-    <w:p>
-      <w:pPr>
-        <w:jc w:val="center"/>
-      </w:pPr>
-      <w:proofErr w:type="gramStart"/>
-      <w:r>
-        <w:t xml:space="preserve">{{ </w:t>
-      </w:r>
-      <w:proofErr w:type="spellStart"/>
-      <w:r>
-        <w:t>defendant</w:t>
-      </w:r>
-      <w:proofErr w:type="gramEnd"/>
-      <w:r>
-        <w:t>_name</w:t>
-      </w:r>
-      <w:proofErr w:type="spellEnd"/>
-      <w:r>
-        <w:t xml:space="preserve"> }}</w:t>
-      </w:r>
-    </w:p>
-    <w:p>
-      <w:pPr>
-        <w:jc w:val="center"/>
-        <w:rPr>
-          <w:rFonts w:cs="Times New Roman (Body CS)"/>
-          <w:caps/>
-        </w:rPr>
-      </w:pPr>
-      <w:r>
-        <w:rPr>
-          <w:rFonts w:cs="Times New Roman (Body CS)"/>
-          <w:caps/>
-        </w:rPr>
-        <w:t>DEFENDANT(S)</w:t>
-      </w:r>
-    </w:p>
-    <w:p/>
-    <w:p>
-      <w:pPr>
-        <w:jc w:val="center"/>
-      </w:pPr>
-    </w:p>
-    <w:p>
-      <w:pPr>
-        <w:jc w:val="center"/>
-        <w:rPr>
-          <w:u w:val="double"/>
-        </w:rPr>
-      </w:pPr>
-      <w:r>
-        <w:rPr>
-          <w:u w:val="double"/>
-        </w:rPr>
-        <w:t>Exhibits</w:t>
-      </w:r>
-    </w:p>
-    <w:p>
-      <w:pPr>
-        <w:jc w:val="center"/>
-        <w:rPr>
+        <w:spacing w:line="480" w:lineRule="auto"/>
+        <w:rPr>
+          <w:bCs/>
           <w:sz w:val="20"/>
           <w:szCs w:val="20"/>
         </w:rPr>
       </w:pPr>
       <w:r>
         <w:rPr>
+          <w:bCs/>
           <w:sz w:val="20"/>
           <w:szCs w:val="20"/>
         </w:rPr>
-        <w:t xml:space="preserve">(Please attach all relevant documents from you </w:t>
-      </w:r>
-      <w:r>
-        <w:rPr>
+        <w:t>{%p if</w:t>
+      </w:r>
+      <w:r>
+        <w:rPr>
+          <w:bCs/>
           <w:sz w:val="20"/>
           <w:szCs w:val="20"/>
         </w:rPr>
-        <w:t>trial court</w:t>
-      </w:r>
-      <w:r>
-        <w:rPr>
+        <w:t xml:space="preserve"> </w:t>
+      </w:r>
+      <w:proofErr w:type="spellStart"/>
+      <w:r>
+        <w:rPr>
+          <w:bCs/>
           <w:sz w:val="20"/>
           <w:szCs w:val="20"/>
         </w:rPr>
-        <w:t xml:space="preserve"> case and provide a list here)</w:t>
-      </w:r>
-    </w:p>
-    <w:p>
-      <w:pPr>
-        <w:jc w:val="center"/>
-        <w:rPr>
+        <w:t>showifdef</w:t>
+      </w:r>
+      <w:proofErr w:type="spellEnd"/>
+      <w:r>
+        <w:rPr>
+          <w:bCs/>
           <w:sz w:val="20"/>
           <w:szCs w:val="20"/>
         </w:rPr>
-      </w:pPr>
-    </w:p>
-    <w:p>
-      <w:pPr>
-        <w:pStyle w:val="ListParagraph"/>
-        <w:numPr>
-          <w:ilvl w:val="0"/>
-          <w:numId w:val="6"/>
-        </w:numPr>
-        <w:spacing w:line="480" w:lineRule="auto"/>
+        <w:t xml:space="preserve"> </w:t>
+      </w:r>
+      <w:r>
         <w:rPr>
           <w:bCs/>
           <w:sz w:val="20"/>
           <w:szCs w:val="20"/>
         </w:rPr>
-      </w:pPr>
+        <w:t>('</w:t>
+      </w:r>
+      <w:proofErr w:type="spellStart"/>
       <w:r>
         <w:rPr>
           <w:bCs/>
           <w:sz w:val="20"/>
           <w:szCs w:val="20"/>
         </w:rPr>
-        <w:t xml:space="preserve">{%p </w:t>
-      </w:r>
-      <w:proofErr w:type="gramStart"/>
+        <w:t>has_evidence_ready_to_upload</w:t>
+      </w:r>
+      <w:proofErr w:type="spellEnd"/>
       <w:r>
         <w:rPr>
           <w:bCs/>
           <w:sz w:val="20"/>
           <w:szCs w:val="20"/>
         </w:rPr>
-        <w:t>if</w:t>
+        <w:t>'</w:t>
+      </w:r>
+      <w:r>
+        <w:rPr>
+          <w:rFonts w:ascii="Arial" w:hAnsi="Arial" w:cs="Arial"/>
+          <w:sz w:val="22"/>
+          <w:szCs w:val="22"/>
+        </w:rPr>
+        <w:t>)</w:t>
+      </w:r>
+      <w:r>
+        <w:rPr>
+          <w:rFonts w:ascii="Arial" w:hAnsi="Arial" w:cs="Arial"/>
+          <w:sz w:val="22"/>
+          <w:szCs w:val="22"/>
+        </w:rPr>
+        <w:t xml:space="preserve"> </w:t>
       </w:r>
       <w:r>
         <w:rPr>
@@ -2449,51 +2277,206 @@
           <w:sz w:val="20"/>
           <w:szCs w:val="20"/>
         </w:rPr>
+        <w:t>%}</w:t>
+      </w:r>
+    </w:p>
+    <w:p>
+      <w:r>
+        <w:br w:type="page"/>
+      </w:r>
+    </w:p>
+    <w:p>
+      <w:pPr>
+        <w:jc w:val="center"/>
+      </w:pPr>
+    </w:p>
+    <w:p>
+      <w:pPr>
+        <w:jc w:val="center"/>
+      </w:pPr>
+      <w:r>
+        <w:t>COMMONWEALTH OF MASSACHUSETTS</w:t>
+      </w:r>
+    </w:p>
+    <w:p>
+      <w:pPr>
+        <w:jc w:val="center"/>
+      </w:pPr>
+      <w:r>
+        <w:t>APPEALS COURT</w:t>
+      </w:r>
+    </w:p>
+    <w:p/>
+    <w:p>
+      <w:pPr>
+        <w:jc w:val="center"/>
+      </w:pPr>
+      <w:r>
+        <w:t xml:space="preserve">APPEALS COURT DOCKET NO. </w:t>
+      </w:r>
+      <w:proofErr w:type="gramStart"/>
+      <w:r>
+        <w:t xml:space="preserve">{{ </w:t>
+      </w:r>
+      <w:proofErr w:type="spellStart"/>
+      <w:r>
+        <w:t>appeals</w:t>
+      </w:r>
+      <w:proofErr w:type="gramEnd"/>
+      <w:r>
+        <w:t>_court_docket_number</w:t>
+      </w:r>
+      <w:proofErr w:type="spellEnd"/>
+      <w:r>
+        <w:t xml:space="preserve"> }}</w:t>
+      </w:r>
+    </w:p>
+    <w:p/>
+    <w:p>
+      <w:pPr>
+        <w:jc w:val="center"/>
+      </w:pPr>
+      <w:proofErr w:type="gramStart"/>
+      <w:r>
+        <w:t>{{</w:t>
+      </w:r>
+      <w:r>
         <w:t xml:space="preserve"> </w:t>
       </w:r>
-      <w:r>
-        <w:rPr>
-          <w:bCs/>
+      <w:proofErr w:type="spellStart"/>
+      <w:r>
+        <w:t>plaintiff</w:t>
+      </w:r>
+      <w:proofErr w:type="gramEnd"/>
+      <w:r>
+        <w:t>_name</w:t>
+      </w:r>
+      <w:proofErr w:type="spellEnd"/>
+      <w:r>
+        <w:t>}}</w:t>
+      </w:r>
+    </w:p>
+    <w:p>
+      <w:pPr>
+        <w:jc w:val="center"/>
+      </w:pPr>
+      <w:r>
+        <w:t>PLAINTIFF(S)</w:t>
+      </w:r>
+    </w:p>
+    <w:p>
+      <w:pPr>
+        <w:jc w:val="center"/>
+      </w:pPr>
+    </w:p>
+    <w:p>
+      <w:pPr>
+        <w:jc w:val="center"/>
+      </w:pPr>
+      <w:r>
+        <w:t>v.</w:t>
+      </w:r>
+    </w:p>
+    <w:p>
+      <w:pPr>
+        <w:jc w:val="center"/>
+      </w:pPr>
+    </w:p>
+    <w:p>
+      <w:pPr>
+        <w:jc w:val="center"/>
+      </w:pPr>
+      <w:proofErr w:type="gramStart"/>
+      <w:r>
+        <w:t xml:space="preserve">{{ </w:t>
+      </w:r>
+      <w:proofErr w:type="spellStart"/>
+      <w:r>
+        <w:t>defendant</w:t>
+      </w:r>
+      <w:proofErr w:type="gramEnd"/>
+      <w:r>
+        <w:t>_name</w:t>
+      </w:r>
+      <w:proofErr w:type="spellEnd"/>
+      <w:r>
+        <w:t xml:space="preserve"> }}</w:t>
+      </w:r>
+    </w:p>
+    <w:p>
+      <w:pPr>
+        <w:jc w:val="center"/>
+        <w:rPr>
+          <w:rFonts w:cs="Times New Roman (Body CS)"/>
+          <w:caps/>
+        </w:rPr>
+      </w:pPr>
+      <w:r>
+        <w:rPr>
+          <w:rFonts w:cs="Times New Roman (Body CS)"/>
+          <w:caps/>
+        </w:rPr>
+        <w:t>DEFENDANT(S)</w:t>
+      </w:r>
+    </w:p>
+    <w:p/>
+    <w:p>
+      <w:pPr>
+        <w:jc w:val="center"/>
+      </w:pPr>
+    </w:p>
+    <w:p>
+      <w:pPr>
+        <w:jc w:val="center"/>
+        <w:rPr>
+          <w:u w:val="double"/>
+        </w:rPr>
+      </w:pPr>
+      <w:r>
+        <w:rPr>
+          <w:u w:val="double"/>
+        </w:rPr>
+        <w:t>Exhibits</w:t>
+      </w:r>
+    </w:p>
+    <w:p>
+      <w:pPr>
+        <w:jc w:val="center"/>
+        <w:rPr>
           <w:sz w:val="20"/>
           <w:szCs w:val="20"/>
         </w:rPr>
-        <w:t xml:space="preserve"> </w:t>
-      </w:r>
-      <w:proofErr w:type="spellStart"/>
-      <w:r>
-        <w:rPr>
-          <w:bCs/>
+      </w:pPr>
+      <w:r>
+        <w:rPr>
           <w:sz w:val="20"/>
           <w:szCs w:val="20"/>
         </w:rPr>
-        <w:t>has</w:t>
-      </w:r>
-      <w:proofErr w:type="gramEnd"/>
-      <w:r>
-        <w:rPr>
-          <w:bCs/>
+        <w:t xml:space="preserve">(Please attach all relevant documents from you </w:t>
+      </w:r>
+      <w:r>
+        <w:rPr>
           <w:sz w:val="20"/>
           <w:szCs w:val="20"/>
         </w:rPr>
-        <w:t>_evidence_ready_to_upload</w:t>
-      </w:r>
-      <w:proofErr w:type="spellEnd"/>
-      <w:r>
-        <w:rPr>
-          <w:bCs/>
+        <w:t>trial court</w:t>
+      </w:r>
+      <w:r>
+        <w:rPr>
           <w:sz w:val="20"/>
           <w:szCs w:val="20"/>
         </w:rPr>
-        <w:t xml:space="preserve"> </w:t>
-      </w:r>
-      <w:r>
-        <w:rPr>
-          <w:bCs/>
+        <w:t xml:space="preserve"> case and provide a list here)</w:t>
+      </w:r>
+    </w:p>
+    <w:p>
+      <w:pPr>
+        <w:jc w:val="center"/>
+        <w:rPr>
           <w:sz w:val="20"/>
           <w:szCs w:val="20"/>
         </w:rPr>
-        <w:t>%}</w:t>
-      </w:r>
+      </w:pPr>
     </w:p>
     <w:p>
       <w:pPr>

</xml_diff>